<commit_message>
Updated Master File and Interim Report_final.docx
</commit_message>
<xml_diff>
--- a/Report_Submissions/ML Capstone Project_Interim Report_Final.docx
+++ b/Report_Submissions/ML Capstone Project_Interim Report_Final.docx
@@ -553,7 +553,7 @@
           <w:r>
             <w:fldChar w:fldCharType="separate"/>
           </w:r>
-          <w:hyperlink w:anchor="_Toc90757590" w:history="1">
+          <w:hyperlink w:anchor="_Toc91339072" w:history="1">
             <w:r>
               <w:rPr>
                 <w:rStyle w:val="Hyperlink"/>
@@ -581,7 +581,7 @@
                 <w:noProof/>
                 <w:webHidden/>
               </w:rPr>
-              <w:instrText xml:space="preserve"> PAGEREF _Toc90757590 \h </w:instrText>
+              <w:instrText xml:space="preserve"> PAGEREF _Toc91339072 \h </w:instrText>
             </w:r>
             <w:r>
               <w:rPr>
@@ -621,7 +621,7 @@
               <w:lang w:val="en-IN" w:eastAsia="en-IN"/>
             </w:rPr>
           </w:pPr>
-          <w:hyperlink w:anchor="_Toc90757591" w:history="1">
+          <w:hyperlink w:anchor="_Toc91339073" w:history="1">
             <w:r>
               <w:rPr>
                 <w:rStyle w:val="Hyperlink"/>
@@ -648,7 +648,7 @@
                 <w:noProof/>
                 <w:webHidden/>
               </w:rPr>
-              <w:instrText xml:space="preserve"> PAGEREF _Toc90757591 \h </w:instrText>
+              <w:instrText xml:space="preserve"> PAGEREF _Toc91339073 \h </w:instrText>
             </w:r>
             <w:r>
               <w:rPr>
@@ -688,7 +688,7 @@
               <w:lang w:val="en-IN" w:eastAsia="en-IN"/>
             </w:rPr>
           </w:pPr>
-          <w:hyperlink w:anchor="_Toc90757592" w:history="1">
+          <w:hyperlink w:anchor="_Toc91339074" w:history="1">
             <w:r>
               <w:rPr>
                 <w:rStyle w:val="Hyperlink"/>
@@ -716,7 +716,7 @@
                 <w:noProof/>
                 <w:webHidden/>
               </w:rPr>
-              <w:instrText xml:space="preserve"> PAGEREF _Toc90757592 \h </w:instrText>
+              <w:instrText xml:space="preserve"> PAGEREF _Toc91339074 \h </w:instrText>
             </w:r>
             <w:r>
               <w:rPr>
@@ -756,7 +756,7 @@
               <w:lang w:val="en-IN" w:eastAsia="en-IN"/>
             </w:rPr>
           </w:pPr>
-          <w:hyperlink w:anchor="_Toc90757593" w:history="1">
+          <w:hyperlink w:anchor="_Toc91339075" w:history="1">
             <w:r>
               <w:rPr>
                 <w:rStyle w:val="Hyperlink"/>
@@ -785,7 +785,7 @@
                 <w:noProof/>
                 <w:webHidden/>
               </w:rPr>
-              <w:instrText xml:space="preserve"> PAGEREF _Toc90757593 \h </w:instrText>
+              <w:instrText xml:space="preserve"> PAGEREF _Toc91339075 \h </w:instrText>
             </w:r>
             <w:r>
               <w:rPr>
@@ -825,7 +825,7 @@
               <w:lang w:val="en-IN" w:eastAsia="en-IN"/>
             </w:rPr>
           </w:pPr>
-          <w:hyperlink w:anchor="_Toc90757594" w:history="1">
+          <w:hyperlink w:anchor="_Toc91339076" w:history="1">
             <w:r>
               <w:rPr>
                 <w:rStyle w:val="Hyperlink"/>
@@ -854,7 +854,7 @@
                 <w:noProof/>
                 <w:webHidden/>
               </w:rPr>
-              <w:instrText xml:space="preserve"> PAGEREF _Toc90757594 \h </w:instrText>
+              <w:instrText xml:space="preserve"> PAGEREF _Toc91339076 \h </w:instrText>
             </w:r>
             <w:r>
               <w:rPr>
@@ -894,7 +894,7 @@
               <w:lang w:val="en-IN" w:eastAsia="en-IN"/>
             </w:rPr>
           </w:pPr>
-          <w:hyperlink w:anchor="_Toc90757595" w:history="1">
+          <w:hyperlink w:anchor="_Toc91339077" w:history="1">
             <w:r>
               <w:rPr>
                 <w:rStyle w:val="Hyperlink"/>
@@ -923,7 +923,7 @@
                 <w:noProof/>
                 <w:webHidden/>
               </w:rPr>
-              <w:instrText xml:space="preserve"> PAGEREF _Toc90757595 \h </w:instrText>
+              <w:instrText xml:space="preserve"> PAGEREF _Toc91339077 \h </w:instrText>
             </w:r>
             <w:r>
               <w:rPr>
@@ -963,7 +963,7 @@
               <w:lang w:val="en-IN" w:eastAsia="en-IN"/>
             </w:rPr>
           </w:pPr>
-          <w:hyperlink w:anchor="_Toc90757596" w:history="1">
+          <w:hyperlink w:anchor="_Toc91339078" w:history="1">
             <w:r>
               <w:rPr>
                 <w:rStyle w:val="Hyperlink"/>
@@ -991,7 +991,7 @@
                 <w:noProof/>
                 <w:webHidden/>
               </w:rPr>
-              <w:instrText xml:space="preserve"> PAGEREF _Toc90757596 \h </w:instrText>
+              <w:instrText xml:space="preserve"> PAGEREF _Toc91339078 \h </w:instrText>
             </w:r>
             <w:r>
               <w:rPr>
@@ -1031,7 +1031,7 @@
               <w:lang w:val="en-IN" w:eastAsia="en-IN"/>
             </w:rPr>
           </w:pPr>
-          <w:hyperlink w:anchor="_Toc90757597" w:history="1">
+          <w:hyperlink w:anchor="_Toc91339079" w:history="1">
             <w:r>
               <w:rPr>
                 <w:rStyle w:val="Hyperlink"/>
@@ -1060,7 +1060,7 @@
                 <w:noProof/>
                 <w:webHidden/>
               </w:rPr>
-              <w:instrText xml:space="preserve"> PAGEREF _Toc90757597 \h </w:instrText>
+              <w:instrText xml:space="preserve"> PAGEREF _Toc91339079 \h </w:instrText>
             </w:r>
             <w:r>
               <w:rPr>
@@ -1100,7 +1100,7 @@
               <w:lang w:val="en-IN" w:eastAsia="en-IN"/>
             </w:rPr>
           </w:pPr>
-          <w:hyperlink w:anchor="_Toc90757598" w:history="1">
+          <w:hyperlink w:anchor="_Toc91339080" w:history="1">
             <w:r>
               <w:rPr>
                 <w:rStyle w:val="Hyperlink"/>
@@ -1129,7 +1129,7 @@
                 <w:noProof/>
                 <w:webHidden/>
               </w:rPr>
-              <w:instrText xml:space="preserve"> PAGEREF _Toc90757598 \h </w:instrText>
+              <w:instrText xml:space="preserve"> PAGEREF _Toc91339080 \h </w:instrText>
             </w:r>
             <w:r>
               <w:rPr>
@@ -1169,7 +1169,7 @@
               <w:lang w:val="en-IN" w:eastAsia="en-IN"/>
             </w:rPr>
           </w:pPr>
-          <w:hyperlink w:anchor="_Toc90757599" w:history="1">
+          <w:hyperlink w:anchor="_Toc91339081" w:history="1">
             <w:r>
               <w:rPr>
                 <w:rStyle w:val="Hyperlink"/>
@@ -1197,7 +1197,7 @@
                 <w:noProof/>
                 <w:webHidden/>
               </w:rPr>
-              <w:instrText xml:space="preserve"> PAGEREF _Toc90757599 \h </w:instrText>
+              <w:instrText xml:space="preserve"> PAGEREF _Toc91339081 \h </w:instrText>
             </w:r>
             <w:r>
               <w:rPr>
@@ -1237,7 +1237,7 @@
               <w:lang w:val="en-IN" w:eastAsia="en-IN"/>
             </w:rPr>
           </w:pPr>
-          <w:hyperlink w:anchor="_Toc90757600" w:history="1">
+          <w:hyperlink w:anchor="_Toc91339082" w:history="1">
             <w:r>
               <w:rPr>
                 <w:rStyle w:val="Hyperlink"/>
@@ -1266,7 +1266,7 @@
                 <w:noProof/>
                 <w:webHidden/>
               </w:rPr>
-              <w:instrText xml:space="preserve"> PAGEREF _Toc90757600 \h </w:instrText>
+              <w:instrText xml:space="preserve"> PAGEREF _Toc91339082 \h </w:instrText>
             </w:r>
             <w:r>
               <w:rPr>
@@ -1309,7 +1309,7 @@
               <w:lang w:val="en-IN" w:eastAsia="en-IN"/>
             </w:rPr>
           </w:pPr>
-          <w:hyperlink w:anchor="_Toc90757601" w:history="1">
+          <w:hyperlink w:anchor="_Toc91339083" w:history="1">
             <w:r>
               <w:rPr>
                 <w:rStyle w:val="Hyperlink"/>
@@ -1338,7 +1338,7 @@
                 <w:noProof/>
                 <w:webHidden/>
               </w:rPr>
-              <w:instrText xml:space="preserve"> PAGEREF _Toc90757601 \h </w:instrText>
+              <w:instrText xml:space="preserve"> PAGEREF _Toc91339083 \h </w:instrText>
             </w:r>
             <w:r>
               <w:rPr>
@@ -1381,7 +1381,7 @@
               <w:lang w:val="en-IN" w:eastAsia="en-IN"/>
             </w:rPr>
           </w:pPr>
-          <w:hyperlink w:anchor="_Toc90757602" w:history="1">
+          <w:hyperlink w:anchor="_Toc91339084" w:history="1">
             <w:r>
               <w:rPr>
                 <w:rStyle w:val="Hyperlink"/>
@@ -1419,7 +1419,7 @@
                 <w:noProof/>
                 <w:webHidden/>
               </w:rPr>
-              <w:instrText xml:space="preserve"> PAGEREF _Toc90757602 \h </w:instrText>
+              <w:instrText xml:space="preserve"> PAGEREF _Toc91339084 \h </w:instrText>
             </w:r>
             <w:r>
               <w:rPr>
@@ -1462,7 +1462,7 @@
               <w:lang w:val="en-IN" w:eastAsia="en-IN"/>
             </w:rPr>
           </w:pPr>
-          <w:hyperlink w:anchor="_Toc90757603" w:history="1">
+          <w:hyperlink w:anchor="_Toc91339085" w:history="1">
             <w:r>
               <w:rPr>
                 <w:rStyle w:val="Hyperlink"/>
@@ -1500,7 +1500,7 @@
                 <w:noProof/>
                 <w:webHidden/>
               </w:rPr>
-              <w:instrText xml:space="preserve"> PAGEREF _Toc90757603 \h </w:instrText>
+              <w:instrText xml:space="preserve"> PAGEREF _Toc91339085 \h </w:instrText>
             </w:r>
             <w:r>
               <w:rPr>
@@ -1540,7 +1540,7 @@
               <w:lang w:val="en-IN" w:eastAsia="en-IN"/>
             </w:rPr>
           </w:pPr>
-          <w:hyperlink w:anchor="_Toc90757604" w:history="1">
+          <w:hyperlink w:anchor="_Toc91339086" w:history="1">
             <w:r>
               <w:rPr>
                 <w:rStyle w:val="Hyperlink"/>
@@ -1568,7 +1568,7 @@
                 <w:noProof/>
                 <w:webHidden/>
               </w:rPr>
-              <w:instrText xml:space="preserve"> PAGEREF _Toc90757604 \h </w:instrText>
+              <w:instrText xml:space="preserve"> PAGEREF _Toc91339086 \h </w:instrText>
             </w:r>
             <w:r>
               <w:rPr>
@@ -1588,7 +1588,7 @@
                 <w:noProof/>
                 <w:webHidden/>
               </w:rPr>
-              <w:t>20</w:t>
+              <w:t>21</w:t>
             </w:r>
             <w:r>
               <w:rPr>
@@ -1608,7 +1608,7 @@
               <w:lang w:val="en-IN" w:eastAsia="en-IN"/>
             </w:rPr>
           </w:pPr>
-          <w:hyperlink w:anchor="_Toc90757605" w:history="1">
+          <w:hyperlink w:anchor="_Toc91339087" w:history="1">
             <w:r>
               <w:rPr>
                 <w:rStyle w:val="Hyperlink"/>
@@ -1637,7 +1637,7 @@
                 <w:noProof/>
                 <w:webHidden/>
               </w:rPr>
-              <w:instrText xml:space="preserve"> PAGEREF _Toc90757605 \h </w:instrText>
+              <w:instrText xml:space="preserve"> PAGEREF _Toc91339087 \h </w:instrText>
             </w:r>
             <w:r>
               <w:rPr>
@@ -1657,7 +1657,7 @@
                 <w:noProof/>
                 <w:webHidden/>
               </w:rPr>
-              <w:t>20</w:t>
+              <w:t>21</w:t>
             </w:r>
             <w:r>
               <w:rPr>
@@ -1677,7 +1677,7 @@
               <w:lang w:val="en-IN" w:eastAsia="en-IN"/>
             </w:rPr>
           </w:pPr>
-          <w:hyperlink w:anchor="_Toc90757606" w:history="1">
+          <w:hyperlink w:anchor="_Toc91339088" w:history="1">
             <w:r>
               <w:rPr>
                 <w:rStyle w:val="Hyperlink"/>
@@ -1706,7 +1706,7 @@
                 <w:noProof/>
                 <w:webHidden/>
               </w:rPr>
-              <w:instrText xml:space="preserve"> PAGEREF _Toc90757606 \h </w:instrText>
+              <w:instrText xml:space="preserve"> PAGEREF _Toc91339088 \h </w:instrText>
             </w:r>
             <w:r>
               <w:rPr>
@@ -1726,7 +1726,7 @@
                 <w:noProof/>
                 <w:webHidden/>
               </w:rPr>
-              <w:t>20</w:t>
+              <w:t>21</w:t>
             </w:r>
             <w:r>
               <w:rPr>
@@ -1746,7 +1746,7 @@
               <w:lang w:val="en-IN" w:eastAsia="en-IN"/>
             </w:rPr>
           </w:pPr>
-          <w:hyperlink w:anchor="_Toc90757607" w:history="1">
+          <w:hyperlink w:anchor="_Toc91339089" w:history="1">
             <w:r>
               <w:rPr>
                 <w:rStyle w:val="Hyperlink"/>
@@ -1775,7 +1775,7 @@
                 <w:noProof/>
                 <w:webHidden/>
               </w:rPr>
-              <w:instrText xml:space="preserve"> PAGEREF _Toc90757607 \h </w:instrText>
+              <w:instrText xml:space="preserve"> PAGEREF _Toc91339089 \h </w:instrText>
             </w:r>
             <w:r>
               <w:rPr>
@@ -1795,7 +1795,7 @@
                 <w:noProof/>
                 <w:webHidden/>
               </w:rPr>
-              <w:t>20</w:t>
+              <w:t>21</w:t>
             </w:r>
             <w:r>
               <w:rPr>
@@ -1818,7 +1818,7 @@
               <w:lang w:val="en-IN" w:eastAsia="en-IN"/>
             </w:rPr>
           </w:pPr>
-          <w:hyperlink w:anchor="_Toc90757608" w:history="1">
+          <w:hyperlink w:anchor="_Toc91339090" w:history="1">
             <w:r>
               <w:rPr>
                 <w:rStyle w:val="Hyperlink"/>
@@ -1847,7 +1847,7 @@
                 <w:noProof/>
                 <w:webHidden/>
               </w:rPr>
-              <w:instrText xml:space="preserve"> PAGEREF _Toc90757608 \h </w:instrText>
+              <w:instrText xml:space="preserve"> PAGEREF _Toc91339090 \h </w:instrText>
             </w:r>
             <w:r>
               <w:rPr>
@@ -1867,7 +1867,7 @@
                 <w:noProof/>
                 <w:webHidden/>
               </w:rPr>
-              <w:t>20</w:t>
+              <w:t>21</w:t>
             </w:r>
             <w:r>
               <w:rPr>
@@ -1890,7 +1890,7 @@
               <w:lang w:val="en-IN" w:eastAsia="en-IN"/>
             </w:rPr>
           </w:pPr>
-          <w:hyperlink w:anchor="_Toc90757609" w:history="1">
+          <w:hyperlink w:anchor="_Toc91339091" w:history="1">
             <w:r>
               <w:rPr>
                 <w:rStyle w:val="Hyperlink"/>
@@ -1919,7 +1919,7 @@
                 <w:noProof/>
                 <w:webHidden/>
               </w:rPr>
-              <w:instrText xml:space="preserve"> PAGEREF _Toc90757609 \h </w:instrText>
+              <w:instrText xml:space="preserve"> PAGEREF _Toc91339091 \h </w:instrText>
             </w:r>
             <w:r>
               <w:rPr>
@@ -1939,7 +1939,7 @@
                 <w:noProof/>
                 <w:webHidden/>
               </w:rPr>
-              <w:t>21</w:t>
+              <w:t>22</w:t>
             </w:r>
             <w:r>
               <w:rPr>
@@ -1962,7 +1962,7 @@
               <w:lang w:val="en-IN" w:eastAsia="en-IN"/>
             </w:rPr>
           </w:pPr>
-          <w:hyperlink w:anchor="_Toc90757610" w:history="1">
+          <w:hyperlink w:anchor="_Toc91339092" w:history="1">
             <w:r>
               <w:rPr>
                 <w:rStyle w:val="Hyperlink"/>
@@ -1991,7 +1991,7 @@
                 <w:noProof/>
                 <w:webHidden/>
               </w:rPr>
-              <w:instrText xml:space="preserve"> PAGEREF _Toc90757610 \h </w:instrText>
+              <w:instrText xml:space="preserve"> PAGEREF _Toc91339092 \h </w:instrText>
             </w:r>
             <w:r>
               <w:rPr>
@@ -2011,7 +2011,7 @@
                 <w:noProof/>
                 <w:webHidden/>
               </w:rPr>
-              <w:t>21</w:t>
+              <w:t>22</w:t>
             </w:r>
             <w:r>
               <w:rPr>
@@ -2112,7 +2112,7 @@
           <w:rFonts w:ascii="Times New Roman" w:hAnsi="Times New Roman" w:cs="Times New Roman"/>
         </w:rPr>
       </w:pPr>
-      <w:bookmarkStart w:id="0" w:name="_Toc90757590"/>
+      <w:bookmarkStart w:id="0" w:name="_Toc91339072"/>
       <w:r>
         <w:rPr>
           <w:rFonts w:ascii="Times New Roman" w:hAnsi="Times New Roman" w:cs="Times New Roman"/>
@@ -2194,7 +2194,7 @@
         </w:rPr>
         <w:fldChar w:fldCharType="separate"/>
       </w:r>
-      <w:hyperlink w:anchor="_Toc90757623" w:history="1">
+      <w:hyperlink w:anchor="_Toc91339093" w:history="1">
         <w:r>
           <w:rPr>
             <w:rStyle w:val="Hyperlink"/>
@@ -2221,7 +2221,7 @@
             <w:noProof/>
             <w:webHidden/>
           </w:rPr>
-          <w:instrText xml:space="preserve"> PAGEREF _Toc90757623 \h </w:instrText>
+          <w:instrText xml:space="preserve"> PAGEREF _Toc91339093 \h </w:instrText>
         </w:r>
         <w:r>
           <w:rPr>
@@ -2264,7 +2264,7 @@
           <w:lang w:val="en-IN" w:eastAsia="en-IN"/>
         </w:rPr>
       </w:pPr>
-      <w:hyperlink w:anchor="_Toc90757624" w:history="1">
+      <w:hyperlink w:anchor="_Toc91339094" w:history="1">
         <w:r>
           <w:rPr>
             <w:rStyle w:val="Hyperlink"/>
@@ -2291,7 +2291,7 @@
             <w:noProof/>
             <w:webHidden/>
           </w:rPr>
-          <w:instrText xml:space="preserve"> PAGEREF _Toc90757624 \h </w:instrText>
+          <w:instrText xml:space="preserve"> PAGEREF _Toc91339094 \h </w:instrText>
         </w:r>
         <w:r>
           <w:rPr>
@@ -2334,7 +2334,7 @@
           <w:lang w:val="en-IN" w:eastAsia="en-IN"/>
         </w:rPr>
       </w:pPr>
-      <w:hyperlink w:anchor="_Toc90757625" w:history="1">
+      <w:hyperlink w:anchor="_Toc91339095" w:history="1">
         <w:r>
           <w:rPr>
             <w:rStyle w:val="Hyperlink"/>
@@ -2361,7 +2361,7 @@
             <w:noProof/>
             <w:webHidden/>
           </w:rPr>
-          <w:instrText xml:space="preserve"> PAGEREF _Toc90757625 \h </w:instrText>
+          <w:instrText xml:space="preserve"> PAGEREF _Toc91339095 \h </w:instrText>
         </w:r>
         <w:r>
           <w:rPr>
@@ -2404,7 +2404,7 @@
           <w:lang w:val="en-IN" w:eastAsia="en-IN"/>
         </w:rPr>
       </w:pPr>
-      <w:hyperlink w:anchor="_Toc90757626" w:history="1">
+      <w:hyperlink w:anchor="_Toc91339096" w:history="1">
         <w:r>
           <w:rPr>
             <w:rStyle w:val="Hyperlink"/>
@@ -2431,7 +2431,7 @@
             <w:noProof/>
             <w:webHidden/>
           </w:rPr>
-          <w:instrText xml:space="preserve"> PAGEREF _Toc90757626 \h </w:instrText>
+          <w:instrText xml:space="preserve"> PAGEREF _Toc91339096 \h </w:instrText>
         </w:r>
         <w:r>
           <w:rPr>
@@ -2474,7 +2474,7 @@
           <w:lang w:val="en-IN" w:eastAsia="en-IN"/>
         </w:rPr>
       </w:pPr>
-      <w:hyperlink w:anchor="_Toc90757627" w:history="1">
+      <w:hyperlink w:anchor="_Toc91339097" w:history="1">
         <w:r>
           <w:rPr>
             <w:rStyle w:val="Hyperlink"/>
@@ -2501,77 +2501,7 @@
             <w:noProof/>
             <w:webHidden/>
           </w:rPr>
-          <w:instrText xml:space="preserve"> PAGEREF _Toc90757627 \h </w:instrText>
-        </w:r>
-        <w:r>
-          <w:rPr>
-            <w:noProof/>
-            <w:webHidden/>
-          </w:rPr>
-        </w:r>
-        <w:r>
-          <w:rPr>
-            <w:noProof/>
-            <w:webHidden/>
-          </w:rPr>
-          <w:fldChar w:fldCharType="separate"/>
-        </w:r>
-        <w:r>
-          <w:rPr>
-            <w:noProof/>
-            <w:webHidden/>
-          </w:rPr>
-          <w:t>12</w:t>
-        </w:r>
-        <w:r>
-          <w:rPr>
-            <w:noProof/>
-            <w:webHidden/>
-          </w:rPr>
-          <w:fldChar w:fldCharType="end"/>
-        </w:r>
-      </w:hyperlink>
-    </w:p>
-    <w:p>
-      <w:pPr>
-        <w:pStyle w:val="TableofFigures"/>
-        <w:tabs>
-          <w:tab w:val="right" w:leader="dot" w:pos="9350"/>
-        </w:tabs>
-        <w:rPr>
-          <w:rFonts w:eastAsiaTheme="minorEastAsia"/>
-          <w:noProof/>
-          <w:lang w:val="en-IN" w:eastAsia="en-IN"/>
-        </w:rPr>
-      </w:pPr>
-      <w:hyperlink w:anchor="_Toc90757628" w:history="1">
-        <w:r>
-          <w:rPr>
-            <w:rStyle w:val="Hyperlink"/>
-            <w:noProof/>
-          </w:rPr>
-          <w:t>Figure 6 Box Plot (Showing outliers)</w:t>
-        </w:r>
-        <w:r>
-          <w:rPr>
-            <w:noProof/>
-            <w:webHidden/>
-          </w:rPr>
-          <w:tab/>
-        </w:r>
-        <w:r>
-          <w:rPr>
-            <w:noProof/>
-            <w:webHidden/>
-          </w:rPr>
-          <w:fldChar w:fldCharType="begin"/>
-        </w:r>
-        <w:r>
-          <w:rPr>
-            <w:noProof/>
-            <w:webHidden/>
-          </w:rPr>
-          <w:instrText xml:space="preserve"> PAGEREF _Toc90757628 \h </w:instrText>
+          <w:instrText xml:space="preserve"> PAGEREF _Toc91339097 \h </w:instrText>
         </w:r>
         <w:r>
           <w:rPr>
@@ -2614,7 +2544,77 @@
           <w:lang w:val="en-IN" w:eastAsia="en-IN"/>
         </w:rPr>
       </w:pPr>
-      <w:hyperlink w:anchor="_Toc90757629" w:history="1">
+      <w:hyperlink w:anchor="_Toc91339098" w:history="1">
+        <w:r>
+          <w:rPr>
+            <w:rStyle w:val="Hyperlink"/>
+            <w:noProof/>
+          </w:rPr>
+          <w:t>Figure 6 Box Plot (Showing outliers)</w:t>
+        </w:r>
+        <w:r>
+          <w:rPr>
+            <w:noProof/>
+            <w:webHidden/>
+          </w:rPr>
+          <w:tab/>
+        </w:r>
+        <w:r>
+          <w:rPr>
+            <w:noProof/>
+            <w:webHidden/>
+          </w:rPr>
+          <w:fldChar w:fldCharType="begin"/>
+        </w:r>
+        <w:r>
+          <w:rPr>
+            <w:noProof/>
+            <w:webHidden/>
+          </w:rPr>
+          <w:instrText xml:space="preserve"> PAGEREF _Toc91339098 \h </w:instrText>
+        </w:r>
+        <w:r>
+          <w:rPr>
+            <w:noProof/>
+            <w:webHidden/>
+          </w:rPr>
+        </w:r>
+        <w:r>
+          <w:rPr>
+            <w:noProof/>
+            <w:webHidden/>
+          </w:rPr>
+          <w:fldChar w:fldCharType="separate"/>
+        </w:r>
+        <w:r>
+          <w:rPr>
+            <w:noProof/>
+            <w:webHidden/>
+          </w:rPr>
+          <w:t>13</w:t>
+        </w:r>
+        <w:r>
+          <w:rPr>
+            <w:noProof/>
+            <w:webHidden/>
+          </w:rPr>
+          <w:fldChar w:fldCharType="end"/>
+        </w:r>
+      </w:hyperlink>
+    </w:p>
+    <w:p>
+      <w:pPr>
+        <w:pStyle w:val="TableofFigures"/>
+        <w:tabs>
+          <w:tab w:val="right" w:leader="dot" w:pos="9350"/>
+        </w:tabs>
+        <w:rPr>
+          <w:rFonts w:eastAsiaTheme="minorEastAsia"/>
+          <w:noProof/>
+          <w:lang w:val="en-IN" w:eastAsia="en-IN"/>
+        </w:rPr>
+      </w:pPr>
+      <w:hyperlink w:anchor="_Toc91339099" w:history="1">
         <w:r>
           <w:rPr>
             <w:rStyle w:val="Hyperlink"/>
@@ -2649,77 +2649,7 @@
             <w:noProof/>
             <w:webHidden/>
           </w:rPr>
-          <w:instrText xml:space="preserve"> PAGEREF _Toc90757629 \h </w:instrText>
-        </w:r>
-        <w:r>
-          <w:rPr>
-            <w:noProof/>
-            <w:webHidden/>
-          </w:rPr>
-        </w:r>
-        <w:r>
-          <w:rPr>
-            <w:noProof/>
-            <w:webHidden/>
-          </w:rPr>
-          <w:fldChar w:fldCharType="separate"/>
-        </w:r>
-        <w:r>
-          <w:rPr>
-            <w:noProof/>
-            <w:webHidden/>
-          </w:rPr>
-          <w:t>14</w:t>
-        </w:r>
-        <w:r>
-          <w:rPr>
-            <w:noProof/>
-            <w:webHidden/>
-          </w:rPr>
-          <w:fldChar w:fldCharType="end"/>
-        </w:r>
-      </w:hyperlink>
-    </w:p>
-    <w:p>
-      <w:pPr>
-        <w:pStyle w:val="TableofFigures"/>
-        <w:tabs>
-          <w:tab w:val="right" w:leader="dot" w:pos="9350"/>
-        </w:tabs>
-        <w:rPr>
-          <w:rFonts w:eastAsiaTheme="minorEastAsia"/>
-          <w:noProof/>
-          <w:lang w:val="en-IN" w:eastAsia="en-IN"/>
-        </w:rPr>
-      </w:pPr>
-      <w:hyperlink w:anchor="_Toc90757630" w:history="1">
-        <w:r>
-          <w:rPr>
-            <w:rStyle w:val="Hyperlink"/>
-            <w:noProof/>
-          </w:rPr>
-          <w:t>Figure 8 Dataset plotted on a map</w:t>
-        </w:r>
-        <w:r>
-          <w:rPr>
-            <w:noProof/>
-            <w:webHidden/>
-          </w:rPr>
-          <w:tab/>
-        </w:r>
-        <w:r>
-          <w:rPr>
-            <w:noProof/>
-            <w:webHidden/>
-          </w:rPr>
-          <w:fldChar w:fldCharType="begin"/>
-        </w:r>
-        <w:r>
-          <w:rPr>
-            <w:noProof/>
-            <w:webHidden/>
-          </w:rPr>
-          <w:instrText xml:space="preserve"> PAGEREF _Toc90757630 \h </w:instrText>
+          <w:instrText xml:space="preserve"> PAGEREF _Toc91339099 \h </w:instrText>
         </w:r>
         <w:r>
           <w:rPr>
@@ -2762,7 +2692,77 @@
           <w:lang w:val="en-IN" w:eastAsia="en-IN"/>
         </w:rPr>
       </w:pPr>
-      <w:hyperlink w:anchor="_Toc90757631" w:history="1">
+      <w:hyperlink w:anchor="_Toc91339100" w:history="1">
+        <w:r>
+          <w:rPr>
+            <w:rStyle w:val="Hyperlink"/>
+            <w:noProof/>
+          </w:rPr>
+          <w:t>Figure 8 Dataset plotted on a map</w:t>
+        </w:r>
+        <w:r>
+          <w:rPr>
+            <w:noProof/>
+            <w:webHidden/>
+          </w:rPr>
+          <w:tab/>
+        </w:r>
+        <w:r>
+          <w:rPr>
+            <w:noProof/>
+            <w:webHidden/>
+          </w:rPr>
+          <w:fldChar w:fldCharType="begin"/>
+        </w:r>
+        <w:r>
+          <w:rPr>
+            <w:noProof/>
+            <w:webHidden/>
+          </w:rPr>
+          <w:instrText xml:space="preserve"> PAGEREF _Toc91339100 \h </w:instrText>
+        </w:r>
+        <w:r>
+          <w:rPr>
+            <w:noProof/>
+            <w:webHidden/>
+          </w:rPr>
+        </w:r>
+        <w:r>
+          <w:rPr>
+            <w:noProof/>
+            <w:webHidden/>
+          </w:rPr>
+          <w:fldChar w:fldCharType="separate"/>
+        </w:r>
+        <w:r>
+          <w:rPr>
+            <w:noProof/>
+            <w:webHidden/>
+          </w:rPr>
+          <w:t>15</w:t>
+        </w:r>
+        <w:r>
+          <w:rPr>
+            <w:noProof/>
+            <w:webHidden/>
+          </w:rPr>
+          <w:fldChar w:fldCharType="end"/>
+        </w:r>
+      </w:hyperlink>
+    </w:p>
+    <w:p>
+      <w:pPr>
+        <w:pStyle w:val="TableofFigures"/>
+        <w:tabs>
+          <w:tab w:val="right" w:leader="dot" w:pos="9350"/>
+        </w:tabs>
+        <w:rPr>
+          <w:rFonts w:eastAsiaTheme="minorEastAsia"/>
+          <w:noProof/>
+          <w:lang w:val="en-IN" w:eastAsia="en-IN"/>
+        </w:rPr>
+      </w:pPr>
+      <w:hyperlink w:anchor="_Toc91339101" w:history="1">
         <w:r>
           <w:rPr>
             <w:rStyle w:val="Hyperlink"/>
@@ -2789,77 +2789,7 @@
             <w:noProof/>
             <w:webHidden/>
           </w:rPr>
-          <w:instrText xml:space="preserve"> PAGEREF _Toc90757631 \h </w:instrText>
-        </w:r>
-        <w:r>
-          <w:rPr>
-            <w:noProof/>
-            <w:webHidden/>
-          </w:rPr>
-        </w:r>
-        <w:r>
-          <w:rPr>
-            <w:noProof/>
-            <w:webHidden/>
-          </w:rPr>
-          <w:fldChar w:fldCharType="separate"/>
-        </w:r>
-        <w:r>
-          <w:rPr>
-            <w:noProof/>
-            <w:webHidden/>
-          </w:rPr>
-          <w:t>16</w:t>
-        </w:r>
-        <w:r>
-          <w:rPr>
-            <w:noProof/>
-            <w:webHidden/>
-          </w:rPr>
-          <w:fldChar w:fldCharType="end"/>
-        </w:r>
-      </w:hyperlink>
-    </w:p>
-    <w:p>
-      <w:pPr>
-        <w:pStyle w:val="TableofFigures"/>
-        <w:tabs>
-          <w:tab w:val="right" w:leader="dot" w:pos="9350"/>
-        </w:tabs>
-        <w:rPr>
-          <w:rFonts w:eastAsiaTheme="minorEastAsia"/>
-          <w:noProof/>
-          <w:lang w:val="en-IN" w:eastAsia="en-IN"/>
-        </w:rPr>
-      </w:pPr>
-      <w:hyperlink w:anchor="_Toc90757632" w:history="1">
-        <w:r>
-          <w:rPr>
-            <w:rStyle w:val="Hyperlink"/>
-            <w:noProof/>
-          </w:rPr>
-          <w:t>Figure 10 A snapshot of the Variable inflation factor of the Features.</w:t>
-        </w:r>
-        <w:r>
-          <w:rPr>
-            <w:noProof/>
-            <w:webHidden/>
-          </w:rPr>
-          <w:tab/>
-        </w:r>
-        <w:r>
-          <w:rPr>
-            <w:noProof/>
-            <w:webHidden/>
-          </w:rPr>
-          <w:fldChar w:fldCharType="begin"/>
-        </w:r>
-        <w:r>
-          <w:rPr>
-            <w:noProof/>
-            <w:webHidden/>
-          </w:rPr>
-          <w:instrText xml:space="preserve"> PAGEREF _Toc90757632 \h </w:instrText>
+          <w:instrText xml:space="preserve"> PAGEREF _Toc91339101 \h </w:instrText>
         </w:r>
         <w:r>
           <w:rPr>
@@ -2902,7 +2832,77 @@
           <w:lang w:val="en-IN" w:eastAsia="en-IN"/>
         </w:rPr>
       </w:pPr>
-      <w:hyperlink w:anchor="_Toc90757633" w:history="1">
+      <w:hyperlink w:anchor="_Toc91339102" w:history="1">
+        <w:r>
+          <w:rPr>
+            <w:rStyle w:val="Hyperlink"/>
+            <w:noProof/>
+          </w:rPr>
+          <w:t>Figure 10 A snapshot of the Variable inflation factor of the Features.</w:t>
+        </w:r>
+        <w:r>
+          <w:rPr>
+            <w:noProof/>
+            <w:webHidden/>
+          </w:rPr>
+          <w:tab/>
+        </w:r>
+        <w:r>
+          <w:rPr>
+            <w:noProof/>
+            <w:webHidden/>
+          </w:rPr>
+          <w:fldChar w:fldCharType="begin"/>
+        </w:r>
+        <w:r>
+          <w:rPr>
+            <w:noProof/>
+            <w:webHidden/>
+          </w:rPr>
+          <w:instrText xml:space="preserve"> PAGEREF _Toc91339102 \h </w:instrText>
+        </w:r>
+        <w:r>
+          <w:rPr>
+            <w:noProof/>
+            <w:webHidden/>
+          </w:rPr>
+        </w:r>
+        <w:r>
+          <w:rPr>
+            <w:noProof/>
+            <w:webHidden/>
+          </w:rPr>
+          <w:fldChar w:fldCharType="separate"/>
+        </w:r>
+        <w:r>
+          <w:rPr>
+            <w:noProof/>
+            <w:webHidden/>
+          </w:rPr>
+          <w:t>18</w:t>
+        </w:r>
+        <w:r>
+          <w:rPr>
+            <w:noProof/>
+            <w:webHidden/>
+          </w:rPr>
+          <w:fldChar w:fldCharType="end"/>
+        </w:r>
+      </w:hyperlink>
+    </w:p>
+    <w:p>
+      <w:pPr>
+        <w:pStyle w:val="TableofFigures"/>
+        <w:tabs>
+          <w:tab w:val="right" w:leader="dot" w:pos="9350"/>
+        </w:tabs>
+        <w:rPr>
+          <w:rFonts w:eastAsiaTheme="minorEastAsia"/>
+          <w:noProof/>
+          <w:lang w:val="en-IN" w:eastAsia="en-IN"/>
+        </w:rPr>
+      </w:pPr>
+      <w:hyperlink w:anchor="_Toc91339103" w:history="1">
         <w:r>
           <w:rPr>
             <w:rStyle w:val="Hyperlink"/>
@@ -2937,7 +2937,7 @@
             <w:noProof/>
             <w:webHidden/>
           </w:rPr>
-          <w:instrText xml:space="preserve"> PAGEREF _Toc90757633 \h </w:instrText>
+          <w:instrText xml:space="preserve"> PAGEREF _Toc91339103 \h </w:instrText>
         </w:r>
         <w:r>
           <w:rPr>
@@ -2957,7 +2957,7 @@
             <w:noProof/>
             <w:webHidden/>
           </w:rPr>
-          <w:t>18</w:t>
+          <w:t>19</w:t>
         </w:r>
         <w:r>
           <w:rPr>
@@ -2980,7 +2980,7 @@
           <w:lang w:val="en-IN" w:eastAsia="en-IN"/>
         </w:rPr>
       </w:pPr>
-      <w:hyperlink w:anchor="_Toc90757634" w:history="1">
+      <w:hyperlink w:anchor="_Toc91339104" w:history="1">
         <w:r>
           <w:rPr>
             <w:rStyle w:val="Hyperlink"/>
@@ -3007,7 +3007,7 @@
             <w:noProof/>
             <w:webHidden/>
           </w:rPr>
-          <w:instrText xml:space="preserve"> PAGEREF _Toc90757634 \h </w:instrText>
+          <w:instrText xml:space="preserve"> PAGEREF _Toc91339104 \h </w:instrText>
         </w:r>
         <w:r>
           <w:rPr>
@@ -3027,7 +3027,7 @@
             <w:noProof/>
             <w:webHidden/>
           </w:rPr>
-          <w:t>18</w:t>
+          <w:t>19</w:t>
         </w:r>
         <w:r>
           <w:rPr>
@@ -3129,7 +3129,7 @@
         <w:pStyle w:val="Heading1"/>
         <w:jc w:val="both"/>
       </w:pPr>
-      <w:bookmarkStart w:id="1" w:name="_Toc90757591"/>
+      <w:bookmarkStart w:id="1" w:name="_Toc91339073"/>
       <w:r>
         <w:lastRenderedPageBreak/>
         <w:t>Acknowledgement</w:t>
@@ -3295,7 +3295,7 @@
           <w:rFonts w:ascii="Times New Roman" w:hAnsi="Times New Roman" w:cs="Times New Roman"/>
         </w:rPr>
       </w:pPr>
-      <w:bookmarkStart w:id="2" w:name="_Toc90757592"/>
+      <w:bookmarkStart w:id="2" w:name="_Toc91339074"/>
       <w:r>
         <w:rPr>
           <w:rFonts w:ascii="Times New Roman" w:hAnsi="Times New Roman" w:cs="Times New Roman"/>
@@ -3349,7 +3349,7 @@
           <w:shd w:val="clear" w:color="auto" w:fill="FFFFFF"/>
         </w:rPr>
       </w:pPr>
-      <w:bookmarkStart w:id="3" w:name="_Toc90757593"/>
+      <w:bookmarkStart w:id="3" w:name="_Toc91339075"/>
       <w:r>
         <w:rPr>
           <w:rFonts w:ascii="Times New Roman" w:hAnsi="Times New Roman" w:cs="Times New Roman"/>
@@ -3380,6 +3380,17 @@
           <w:shd w:val="clear" w:color="auto" w:fill="FFFFFF"/>
         </w:rPr>
       </w:pPr>
+    </w:p>
+    <w:p>
+      <w:pPr>
+        <w:jc w:val="both"/>
+        <w:rPr>
+          <w:rFonts w:ascii="Times New Roman" w:hAnsi="Times New Roman" w:cs="Times New Roman"/>
+          <w:sz w:val="24"/>
+          <w:szCs w:val="24"/>
+          <w:shd w:val="clear" w:color="auto" w:fill="FFFFFF"/>
+        </w:rPr>
+      </w:pPr>
       <w:r>
         <w:rPr>
           <w:rFonts w:ascii="Times New Roman" w:hAnsi="Times New Roman" w:cs="Times New Roman"/>
@@ -3401,7 +3412,7 @@
           <w:shd w:val="clear" w:color="auto" w:fill="FFFFFF"/>
         </w:rPr>
       </w:pPr>
-      <w:bookmarkStart w:id="4" w:name="_Toc90757594"/>
+      <w:bookmarkStart w:id="4" w:name="_Toc91339076"/>
       <w:r>
         <w:rPr>
           <w:rFonts w:ascii="Times New Roman" w:hAnsi="Times New Roman" w:cs="Times New Roman"/>
@@ -3421,6 +3432,18 @@
         <w:t>Background</w:t>
       </w:r>
       <w:bookmarkEnd w:id="4"/>
+    </w:p>
+    <w:p>
+      <w:pPr>
+        <w:jc w:val="both"/>
+        <w:rPr>
+          <w:rFonts w:ascii="Times New Roman" w:hAnsi="Times New Roman" w:cs="Times New Roman"/>
+          <w:color w:val="333333"/>
+          <w:sz w:val="24"/>
+          <w:szCs w:val="24"/>
+          <w:shd w:val="clear" w:color="auto" w:fill="FFFFFF"/>
+        </w:rPr>
+      </w:pPr>
     </w:p>
     <w:p>
       <w:pPr>
@@ -3627,7 +3650,7 @@
           <w:shd w:val="clear" w:color="auto" w:fill="FFFFFF"/>
         </w:rPr>
       </w:pPr>
-      <w:bookmarkStart w:id="5" w:name="_Toc90757595"/>
+      <w:bookmarkStart w:id="5" w:name="_Toc91339077"/>
       <w:r>
         <w:rPr>
           <w:rFonts w:ascii="Times New Roman" w:hAnsi="Times New Roman" w:cs="Times New Roman"/>
@@ -3675,6 +3698,18 @@
         </w:rPr>
         <w:tab/>
       </w:r>
+    </w:p>
+    <w:p>
+      <w:pPr>
+        <w:jc w:val="both"/>
+        <w:rPr>
+          <w:rFonts w:ascii="Times New Roman" w:hAnsi="Times New Roman" w:cs="Times New Roman"/>
+          <w:color w:val="333333"/>
+          <w:sz w:val="24"/>
+          <w:szCs w:val="24"/>
+          <w:shd w:val="clear" w:color="auto" w:fill="FFFFFF"/>
+        </w:rPr>
+      </w:pPr>
     </w:p>
     <w:p>
       <w:pPr>
@@ -6127,6 +6162,7 @@
                 <w:rFonts w:ascii="Calibri" w:eastAsia="Times New Roman" w:hAnsi="Calibri" w:cs="Times New Roman"/>
                 <w:color w:val="000000"/>
               </w:rPr>
+              <w:lastRenderedPageBreak/>
               <w:t>19</w:t>
             </w:r>
           </w:p>
@@ -6234,7 +6270,6 @@
                 <w:rFonts w:ascii="Calibri" w:eastAsia="Times New Roman" w:hAnsi="Calibri" w:cs="Times New Roman"/>
                 <w:color w:val="000000"/>
               </w:rPr>
-              <w:lastRenderedPageBreak/>
               <w:t>20</w:t>
             </w:r>
           </w:p>
@@ -6769,7 +6804,7 @@
           <w:rFonts w:ascii="Times New Roman" w:hAnsi="Times New Roman" w:cs="Times New Roman"/>
         </w:rPr>
       </w:pPr>
-      <w:bookmarkStart w:id="6" w:name="_Toc90757596"/>
+      <w:bookmarkStart w:id="6" w:name="_Toc91339078"/>
       <w:r>
         <w:rPr>
           <w:rFonts w:ascii="Times New Roman" w:hAnsi="Times New Roman" w:cs="Times New Roman"/>
@@ -6816,7 +6851,7 @@
           <w:shd w:val="clear" w:color="auto" w:fill="FFFFFF"/>
         </w:rPr>
       </w:pPr>
-      <w:bookmarkStart w:id="7" w:name="_Toc90757597"/>
+      <w:bookmarkStart w:id="7" w:name="_Toc91339079"/>
       <w:r>
         <w:rPr>
           <w:rFonts w:ascii="Times New Roman" w:hAnsi="Times New Roman" w:cs="Times New Roman"/>
@@ -6840,13 +6875,6 @@
     <w:p>
       <w:pPr>
         <w:jc w:val="both"/>
-        <w:rPr>
-          <w:rFonts w:ascii="Times New Roman" w:hAnsi="Times New Roman" w:cs="Times New Roman"/>
-          <w:color w:val="333333"/>
-          <w:sz w:val="24"/>
-          <w:szCs w:val="24"/>
-          <w:shd w:val="clear" w:color="auto" w:fill="FFFFFF"/>
-        </w:rPr>
       </w:pPr>
     </w:p>
     <w:p>
@@ -7031,7 +7059,6 @@
           <w:shd w:val="clear" w:color="auto" w:fill="FFFFFF"/>
         </w:rPr>
       </w:pPr>
-      <w:commentRangeStart w:id="8"/>
       <w:r>
         <w:rPr>
           <w:rFonts w:ascii="Times New Roman" w:hAnsi="Times New Roman" w:cs="Times New Roman"/>
@@ -7040,24 +7067,7 @@
           <w:szCs w:val="24"/>
           <w:shd w:val="clear" w:color="auto" w:fill="FFFFFF"/>
         </w:rPr>
-        <w:t>19</w:t>
-      </w:r>
-      <w:commentRangeEnd w:id="8"/>
-      <w:r>
-        <w:rPr>
-          <w:rStyle w:val="CommentReference"/>
-        </w:rPr>
-        <w:commentReference w:id="8"/>
-      </w:r>
-      <w:r>
-        <w:rPr>
-          <w:rFonts w:ascii="Times New Roman" w:hAnsi="Times New Roman" w:cs="Times New Roman"/>
-          <w:color w:val="333333"/>
-          <w:sz w:val="24"/>
-          <w:szCs w:val="24"/>
-          <w:shd w:val="clear" w:color="auto" w:fill="FFFFFF"/>
-        </w:rPr>
-        <w:t xml:space="preserve">-Dec is the </w:t>
+        <w:t xml:space="preserve">19-Dec is the </w:t>
       </w:r>
       <w:r>
         <w:rPr>
@@ -7152,7 +7162,7 @@
                     <pic:cNvPicPr/>
                   </pic:nvPicPr>
                   <pic:blipFill>
-                    <a:blip r:embed="rId12"/>
+                    <a:blip r:embed="rId8"/>
                     <a:stretch>
                       <a:fillRect/>
                     </a:stretch>
@@ -7198,22 +7208,35 @@
           <w:u w:val="single"/>
         </w:rPr>
       </w:pPr>
-      <w:bookmarkStart w:id="9" w:name="_Toc90757623"/>
+      <w:bookmarkStart w:id="8" w:name="_Toc91339093"/>
       <w:r>
         <w:t xml:space="preserve">Figure </w:t>
       </w:r>
-      <w:fldSimple w:instr=" SEQ Figure \* ARABIC ">
-        <w:r>
-          <w:rPr>
-            <w:noProof/>
-          </w:rPr>
-          <w:t>1</w:t>
-        </w:r>
-      </w:fldSimple>
+      <w:r>
+        <w:fldChar w:fldCharType="begin"/>
+      </w:r>
+      <w:r>
+        <w:instrText xml:space="preserve"> SEQ Figure \* ARABIC </w:instrText>
+      </w:r>
+      <w:r>
+        <w:fldChar w:fldCharType="separate"/>
+      </w:r>
+      <w:r>
+        <w:rPr>
+          <w:noProof/>
+        </w:rPr>
+        <w:t>1</w:t>
+      </w:r>
+      <w:r>
+        <w:rPr>
+          <w:noProof/>
+        </w:rPr>
+        <w:fldChar w:fldCharType="end"/>
+      </w:r>
       <w:r>
         <w:t xml:space="preserve"> Snapshot of the Gantt chart of the project plan for illustration purposes</w:t>
       </w:r>
-      <w:bookmarkEnd w:id="9"/>
+      <w:bookmarkEnd w:id="8"/>
     </w:p>
     <w:p>
       <w:pPr>
@@ -7278,10 +7301,10 @@
             <v:path o:extrusionok="f" gradientshapeok="t" o:connecttype="rect"/>
             <o:lock v:ext="edit" aspectratio="t"/>
           </v:shapetype>
-          <v:shape id="_x0000_i1025" type="#_x0000_t75" style="width:55.85pt;height:36.3pt" o:ole="">
-            <v:imagedata r:id="rId13" o:title=""/>
+          <v:shape id="_x0000_i1030" type="#_x0000_t75" style="width:55.5pt;height:36pt" o:ole="">
+            <v:imagedata r:id="rId9" o:title=""/>
           </v:shape>
-          <o:OLEObject Type="Embed" ProgID="Excel.Sheet.12" ShapeID="_x0000_i1025" DrawAspect="Icon" ObjectID="_1701370381" r:id="rId14"/>
+          <o:OLEObject Type="Embed" ProgID="Excel.Sheet.12" ShapeID="_x0000_i1030" DrawAspect="Icon" ObjectID="_1701951893" r:id="rId10"/>
         </w:object>
       </w:r>
     </w:p>
@@ -7308,7 +7331,7 @@
           <w:shd w:val="clear" w:color="auto" w:fill="FFFFFF"/>
         </w:rPr>
       </w:pPr>
-      <w:bookmarkStart w:id="10" w:name="_Toc90757598"/>
+      <w:bookmarkStart w:id="9" w:name="_Toc91339080"/>
       <w:r>
         <w:rPr>
           <w:rFonts w:ascii="Times New Roman" w:hAnsi="Times New Roman" w:cs="Times New Roman"/>
@@ -7327,7 +7350,18 @@
         </w:rPr>
         <w:t>Flow Chart</w:t>
       </w:r>
-      <w:bookmarkEnd w:id="10"/>
+      <w:bookmarkEnd w:id="9"/>
+    </w:p>
+    <w:p>
+      <w:pPr>
+        <w:jc w:val="both"/>
+        <w:rPr>
+          <w:rFonts w:ascii="Times New Roman" w:hAnsi="Times New Roman" w:cs="Times New Roman"/>
+          <w:sz w:val="24"/>
+          <w:szCs w:val="24"/>
+          <w:highlight w:val="yellow"/>
+        </w:rPr>
+      </w:pPr>
     </w:p>
     <w:p>
       <w:pPr>
@@ -7440,7 +7474,7 @@
                     <pic:cNvPicPr/>
                   </pic:nvPicPr>
                   <pic:blipFill>
-                    <a:blip r:embed="rId15">
+                    <a:blip r:embed="rId11">
                       <a:extLst>
                         <a:ext uri="{28A0092B-C50C-407E-A947-70E740481C1C}">
                           <a14:useLocalDpi xmlns:a14="http://schemas.microsoft.com/office/drawing/2010/main" val="0"/>
@@ -7478,22 +7512,35 @@
           <w:szCs w:val="24"/>
         </w:rPr>
       </w:pPr>
-      <w:bookmarkStart w:id="11" w:name="_Toc90757624"/>
+      <w:bookmarkStart w:id="10" w:name="_Toc91339094"/>
       <w:r>
         <w:t xml:space="preserve">Figure </w:t>
       </w:r>
-      <w:fldSimple w:instr=" SEQ Figure \* ARABIC ">
-        <w:r>
-          <w:rPr>
-            <w:noProof/>
-          </w:rPr>
-          <w:t>2</w:t>
-        </w:r>
-      </w:fldSimple>
+      <w:r>
+        <w:fldChar w:fldCharType="begin"/>
+      </w:r>
+      <w:r>
+        <w:instrText xml:space="preserve"> SEQ Figure \* ARABIC </w:instrText>
+      </w:r>
+      <w:r>
+        <w:fldChar w:fldCharType="separate"/>
+      </w:r>
+      <w:r>
+        <w:rPr>
+          <w:noProof/>
+        </w:rPr>
+        <w:t>2</w:t>
+      </w:r>
+      <w:r>
+        <w:rPr>
+          <w:noProof/>
+        </w:rPr>
+        <w:fldChar w:fldCharType="end"/>
+      </w:r>
       <w:r>
         <w:t xml:space="preserve"> Project Flow Chart</w:t>
       </w:r>
-      <w:bookmarkEnd w:id="11"/>
+      <w:bookmarkEnd w:id="10"/>
     </w:p>
     <w:p>
       <w:pPr>
@@ -7553,12 +7600,11 @@
           <w:rFonts w:ascii="Times New Roman" w:hAnsi="Times New Roman" w:cs="Times New Roman"/>
         </w:rPr>
       </w:pPr>
-      <w:bookmarkStart w:id="12" w:name="_Toc90757599"/>
-      <w:r>
-        <w:rPr>
-          <w:rFonts w:ascii="Times New Roman" w:hAnsi="Times New Roman" w:cs="Times New Roman"/>
-        </w:rPr>
-        <w:lastRenderedPageBreak/>
+      <w:bookmarkStart w:id="11" w:name="_Toc91339081"/>
+      <w:r>
+        <w:rPr>
+          <w:rFonts w:ascii="Times New Roman" w:hAnsi="Times New Roman" w:cs="Times New Roman"/>
+        </w:rPr>
         <w:t>Chapter 3</w:t>
       </w:r>
       <w:r>
@@ -7579,46 +7625,46 @@
         </w:rPr>
         <w:t>nalysis</w:t>
       </w:r>
+      <w:bookmarkEnd w:id="11"/>
+    </w:p>
+    <w:p>
+      <w:pPr>
+        <w:rPr>
+          <w:lang w:val="en-IN"/>
+        </w:rPr>
+      </w:pPr>
+    </w:p>
+    <w:p>
+      <w:pPr>
+        <w:pStyle w:val="Heading2"/>
+        <w:jc w:val="both"/>
+        <w:rPr>
+          <w:rFonts w:ascii="Times New Roman" w:hAnsi="Times New Roman" w:cs="Times New Roman"/>
+          <w:sz w:val="24"/>
+          <w:szCs w:val="24"/>
+          <w:shd w:val="clear" w:color="auto" w:fill="FFFFFF"/>
+        </w:rPr>
+      </w:pPr>
+      <w:bookmarkStart w:id="12" w:name="_Toc91339082"/>
+      <w:r>
+        <w:rPr>
+          <w:rFonts w:ascii="Times New Roman" w:hAnsi="Times New Roman" w:cs="Times New Roman"/>
+          <w:sz w:val="24"/>
+          <w:szCs w:val="24"/>
+          <w:shd w:val="clear" w:color="auto" w:fill="FFFFFF"/>
+        </w:rPr>
+        <w:t xml:space="preserve">3.1 </w:t>
+      </w:r>
+      <w:r>
+        <w:rPr>
+          <w:rFonts w:ascii="Times New Roman" w:hAnsi="Times New Roman" w:cs="Times New Roman"/>
+          <w:sz w:val="24"/>
+          <w:szCs w:val="24"/>
+          <w:shd w:val="clear" w:color="auto" w:fill="FFFFFF"/>
+        </w:rPr>
+        <w:t>Five Point Summary</w:t>
+      </w:r>
       <w:bookmarkEnd w:id="12"/>
-    </w:p>
-    <w:p>
-      <w:pPr>
-        <w:rPr>
-          <w:lang w:val="en-IN"/>
-        </w:rPr>
-      </w:pPr>
-    </w:p>
-    <w:p>
-      <w:pPr>
-        <w:pStyle w:val="Heading2"/>
-        <w:jc w:val="both"/>
-        <w:rPr>
-          <w:rFonts w:ascii="Times New Roman" w:hAnsi="Times New Roman" w:cs="Times New Roman"/>
-          <w:sz w:val="24"/>
-          <w:szCs w:val="24"/>
-          <w:shd w:val="clear" w:color="auto" w:fill="FFFFFF"/>
-        </w:rPr>
-      </w:pPr>
-      <w:bookmarkStart w:id="13" w:name="_Toc90757600"/>
-      <w:r>
-        <w:rPr>
-          <w:rFonts w:ascii="Times New Roman" w:hAnsi="Times New Roman" w:cs="Times New Roman"/>
-          <w:sz w:val="24"/>
-          <w:szCs w:val="24"/>
-          <w:shd w:val="clear" w:color="auto" w:fill="FFFFFF"/>
-        </w:rPr>
-        <w:t xml:space="preserve">3.1 </w:t>
-      </w:r>
-      <w:r>
-        <w:rPr>
-          <w:rFonts w:ascii="Times New Roman" w:hAnsi="Times New Roman" w:cs="Times New Roman"/>
-          <w:sz w:val="24"/>
-          <w:szCs w:val="24"/>
-          <w:shd w:val="clear" w:color="auto" w:fill="FFFFFF"/>
-        </w:rPr>
-        <w:t>Five Point Summary</w:t>
-      </w:r>
-      <w:bookmarkEnd w:id="13"/>
       <w:r>
         <w:rPr>
           <w:rFonts w:ascii="Times New Roman" w:hAnsi="Times New Roman" w:cs="Times New Roman"/>
@@ -8007,6 +8053,929 @@
             <wp:extent cx="5057775" cy="3698768"/>
             <wp:effectExtent l="0" t="0" r="0" b="0"/>
             <wp:docPr id="4" name="Picture 4"/>
+            <wp:cNvGraphicFramePr>
+              <a:graphicFrameLocks xmlns:a="http://schemas.openxmlformats.org/drawingml/2006/main" noChangeAspect="1"/>
+            </wp:cNvGraphicFramePr>
+            <a:graphic xmlns:a="http://schemas.openxmlformats.org/drawingml/2006/main">
+              <a:graphicData uri="http://schemas.openxmlformats.org/drawingml/2006/picture">
+                <pic:pic xmlns:pic="http://schemas.openxmlformats.org/drawingml/2006/picture">
+                  <pic:nvPicPr>
+                    <pic:cNvPr id="1" name=""/>
+                    <pic:cNvPicPr/>
+                  </pic:nvPicPr>
+                  <pic:blipFill>
+                    <a:blip r:embed="rId12"/>
+                    <a:stretch>
+                      <a:fillRect/>
+                    </a:stretch>
+                  </pic:blipFill>
+                  <pic:spPr>
+                    <a:xfrm>
+                      <a:off x="0" y="0"/>
+                      <a:ext cx="5074154" cy="3710746"/>
+                    </a:xfrm>
+                    <a:prstGeom prst="rect">
+                      <a:avLst/>
+                    </a:prstGeom>
+                  </pic:spPr>
+                </pic:pic>
+              </a:graphicData>
+            </a:graphic>
+          </wp:inline>
+        </w:drawing>
+      </w:r>
+    </w:p>
+    <w:p>
+      <w:pPr>
+        <w:pStyle w:val="Caption"/>
+        <w:jc w:val="both"/>
+      </w:pPr>
+      <w:bookmarkStart w:id="13" w:name="_Toc91339095"/>
+      <w:r>
+        <w:t xml:space="preserve">Figure </w:t>
+      </w:r>
+      <w:r>
+        <w:fldChar w:fldCharType="begin"/>
+      </w:r>
+      <w:r>
+        <w:instrText xml:space="preserve"> SEQ Figure \* ARABIC </w:instrText>
+      </w:r>
+      <w:r>
+        <w:fldChar w:fldCharType="separate"/>
+      </w:r>
+      <w:r>
+        <w:rPr>
+          <w:noProof/>
+        </w:rPr>
+        <w:t>3</w:t>
+      </w:r>
+      <w:r>
+        <w:rPr>
+          <w:noProof/>
+        </w:rPr>
+        <w:fldChar w:fldCharType="end"/>
+      </w:r>
+      <w:r>
+        <w:t xml:space="preserve"> </w:t>
+      </w:r>
+      <w:r>
+        <w:t>Five-point</w:t>
+      </w:r>
+      <w:r>
+        <w:t xml:space="preserve"> statistical summary of the given dataset</w:t>
+      </w:r>
+      <w:bookmarkEnd w:id="13"/>
+    </w:p>
+    <w:p>
+      <w:pPr>
+        <w:spacing w:after="0"/>
+        <w:jc w:val="both"/>
+      </w:pPr>
+      <w:r>
+        <w:rPr>
+          <w:rFonts w:ascii="Times New Roman" w:hAnsi="Times New Roman" w:cs="Times New Roman"/>
+          <w:b/>
+          <w:sz w:val="24"/>
+          <w:szCs w:val="24"/>
+        </w:rPr>
+        <w:t>Observation from the above figure:</w:t>
+      </w:r>
+    </w:p>
+    <w:p>
+      <w:pPr>
+        <w:pStyle w:val="ListParagraph"/>
+        <w:numPr>
+          <w:ilvl w:val="0"/>
+          <w:numId w:val="17"/>
+        </w:numPr>
+        <w:spacing w:after="0" w:line="240" w:lineRule="auto"/>
+        <w:jc w:val="both"/>
+        <w:rPr>
+          <w:rFonts w:ascii="Times New Roman" w:hAnsi="Times New Roman" w:cs="Times New Roman"/>
+          <w:sz w:val="24"/>
+          <w:szCs w:val="24"/>
+        </w:rPr>
+      </w:pPr>
+      <w:r>
+        <w:rPr>
+          <w:rFonts w:ascii="Times New Roman" w:hAnsi="Times New Roman" w:cs="Times New Roman"/>
+          <w:sz w:val="24"/>
+          <w:szCs w:val="24"/>
+        </w:rPr>
+        <w:t xml:space="preserve">Looking through the distribution of features coast, sight, basement, </w:t>
+      </w:r>
+      <w:proofErr w:type="spellStart"/>
+      <w:r>
+        <w:rPr>
+          <w:rFonts w:ascii="Times New Roman" w:hAnsi="Times New Roman" w:cs="Times New Roman"/>
+          <w:sz w:val="24"/>
+          <w:szCs w:val="24"/>
+        </w:rPr>
+        <w:t>yr_renovated</w:t>
+      </w:r>
+      <w:proofErr w:type="spellEnd"/>
+      <w:r>
+        <w:rPr>
+          <w:rFonts w:ascii="Times New Roman" w:hAnsi="Times New Roman" w:cs="Times New Roman"/>
+          <w:sz w:val="24"/>
+          <w:szCs w:val="24"/>
+        </w:rPr>
+        <w:t xml:space="preserve"> and furnished it is </w:t>
+      </w:r>
+      <w:r>
+        <w:rPr>
+          <w:rFonts w:ascii="Times New Roman" w:hAnsi="Times New Roman" w:cs="Times New Roman"/>
+          <w:b/>
+          <w:sz w:val="24"/>
+          <w:szCs w:val="24"/>
+        </w:rPr>
+        <w:t>left skewed</w:t>
+      </w:r>
+      <w:r>
+        <w:rPr>
+          <w:rFonts w:ascii="Times New Roman" w:hAnsi="Times New Roman" w:cs="Times New Roman"/>
+          <w:sz w:val="24"/>
+          <w:szCs w:val="24"/>
+        </w:rPr>
+        <w:t>. It is clearly evident from the above summary that the values for minimum, 25 percentil</w:t>
+      </w:r>
+      <w:r>
+        <w:rPr>
+          <w:rFonts w:ascii="Times New Roman" w:hAnsi="Times New Roman" w:cs="Times New Roman"/>
+          <w:sz w:val="24"/>
+          <w:szCs w:val="24"/>
+        </w:rPr>
+        <w:t>e</w:t>
+      </w:r>
+      <w:r>
+        <w:rPr>
+          <w:rFonts w:ascii="Times New Roman" w:hAnsi="Times New Roman" w:cs="Times New Roman"/>
+          <w:sz w:val="24"/>
+          <w:szCs w:val="24"/>
+        </w:rPr>
+        <w:t>, 50 percentile and 75 percentile is 0. This is also referred as negative skewness in data.</w:t>
+      </w:r>
+    </w:p>
+    <w:p>
+      <w:pPr>
+        <w:pStyle w:val="ListParagraph"/>
+        <w:numPr>
+          <w:ilvl w:val="0"/>
+          <w:numId w:val="17"/>
+        </w:numPr>
+        <w:spacing w:line="240" w:lineRule="auto"/>
+        <w:jc w:val="both"/>
+        <w:rPr>
+          <w:rFonts w:ascii="Times New Roman" w:hAnsi="Times New Roman" w:cs="Times New Roman"/>
+          <w:sz w:val="24"/>
+          <w:szCs w:val="24"/>
+        </w:rPr>
+      </w:pPr>
+      <w:r>
+        <w:rPr>
+          <w:rFonts w:ascii="Times New Roman" w:hAnsi="Times New Roman" w:cs="Times New Roman"/>
+          <w:sz w:val="24"/>
+          <w:szCs w:val="24"/>
+        </w:rPr>
+        <w:lastRenderedPageBreak/>
+        <w:t>S</w:t>
+      </w:r>
+      <w:r>
+        <w:rPr>
+          <w:rFonts w:ascii="Times New Roman" w:hAnsi="Times New Roman" w:cs="Times New Roman"/>
+          <w:sz w:val="24"/>
+          <w:szCs w:val="24"/>
+        </w:rPr>
+        <w:t xml:space="preserve">ome of the attributes seems like </w:t>
+      </w:r>
+      <w:r>
+        <w:rPr>
+          <w:rFonts w:ascii="Times New Roman" w:hAnsi="Times New Roman" w:cs="Times New Roman"/>
+          <w:b/>
+          <w:sz w:val="24"/>
+          <w:szCs w:val="24"/>
+        </w:rPr>
+        <w:t>normally distributed since the mean values are most probably equal to median values</w:t>
+      </w:r>
+      <w:r>
+        <w:rPr>
+          <w:rFonts w:ascii="Times New Roman" w:hAnsi="Times New Roman" w:cs="Times New Roman"/>
+          <w:sz w:val="24"/>
+          <w:szCs w:val="24"/>
+        </w:rPr>
+        <w:t xml:space="preserve">: </w:t>
+      </w:r>
+      <w:proofErr w:type="spellStart"/>
+      <w:r>
+        <w:rPr>
+          <w:rFonts w:ascii="Times New Roman" w:hAnsi="Times New Roman" w:cs="Times New Roman"/>
+          <w:sz w:val="24"/>
+          <w:szCs w:val="24"/>
+        </w:rPr>
+        <w:t>room_bed</w:t>
+      </w:r>
+      <w:proofErr w:type="spellEnd"/>
+      <w:r>
+        <w:rPr>
+          <w:rFonts w:ascii="Times New Roman" w:hAnsi="Times New Roman" w:cs="Times New Roman"/>
+          <w:sz w:val="24"/>
+          <w:szCs w:val="24"/>
+        </w:rPr>
+        <w:t>,</w:t>
+      </w:r>
+      <w:r>
+        <w:rPr>
+          <w:rFonts w:ascii="Times New Roman" w:hAnsi="Times New Roman" w:cs="Times New Roman"/>
+          <w:sz w:val="24"/>
+          <w:szCs w:val="24"/>
+        </w:rPr>
+        <w:t xml:space="preserve"> </w:t>
+      </w:r>
+      <w:proofErr w:type="spellStart"/>
+      <w:r>
+        <w:rPr>
+          <w:rFonts w:ascii="Times New Roman" w:hAnsi="Times New Roman" w:cs="Times New Roman"/>
+          <w:sz w:val="24"/>
+          <w:szCs w:val="24"/>
+        </w:rPr>
+        <w:t>room_bath</w:t>
+      </w:r>
+      <w:proofErr w:type="spellEnd"/>
+      <w:r>
+        <w:rPr>
+          <w:rFonts w:ascii="Times New Roman" w:hAnsi="Times New Roman" w:cs="Times New Roman"/>
+          <w:sz w:val="24"/>
+          <w:szCs w:val="24"/>
+        </w:rPr>
+        <w:t>,</w:t>
+      </w:r>
+      <w:r>
+        <w:rPr>
+          <w:rFonts w:ascii="Times New Roman" w:hAnsi="Times New Roman" w:cs="Times New Roman"/>
+          <w:sz w:val="24"/>
+          <w:szCs w:val="24"/>
+        </w:rPr>
+        <w:t xml:space="preserve"> </w:t>
+      </w:r>
+      <w:r>
+        <w:rPr>
+          <w:rFonts w:ascii="Times New Roman" w:hAnsi="Times New Roman" w:cs="Times New Roman"/>
+          <w:sz w:val="24"/>
+          <w:szCs w:val="24"/>
+        </w:rPr>
+        <w:t>cei</w:t>
+      </w:r>
+      <w:r>
+        <w:rPr>
+          <w:rFonts w:ascii="Times New Roman" w:hAnsi="Times New Roman" w:cs="Times New Roman"/>
+          <w:sz w:val="24"/>
+          <w:szCs w:val="24"/>
+        </w:rPr>
+        <w:t xml:space="preserve">l, condition, </w:t>
+      </w:r>
+      <w:proofErr w:type="spellStart"/>
+      <w:r>
+        <w:rPr>
+          <w:rFonts w:ascii="Times New Roman" w:hAnsi="Times New Roman" w:cs="Times New Roman"/>
+          <w:sz w:val="24"/>
+          <w:szCs w:val="24"/>
+        </w:rPr>
+        <w:t>yr_built</w:t>
+      </w:r>
+      <w:proofErr w:type="spellEnd"/>
+      <w:r>
+        <w:rPr>
+          <w:rFonts w:ascii="Times New Roman" w:hAnsi="Times New Roman" w:cs="Times New Roman"/>
+          <w:sz w:val="24"/>
+          <w:szCs w:val="24"/>
+        </w:rPr>
+        <w:t xml:space="preserve">, </w:t>
+      </w:r>
+      <w:proofErr w:type="spellStart"/>
+      <w:r>
+        <w:rPr>
+          <w:rFonts w:ascii="Times New Roman" w:hAnsi="Times New Roman" w:cs="Times New Roman"/>
+          <w:sz w:val="24"/>
+          <w:szCs w:val="24"/>
+        </w:rPr>
+        <w:t>zipcode</w:t>
+      </w:r>
+      <w:proofErr w:type="spellEnd"/>
+      <w:r>
+        <w:rPr>
+          <w:rFonts w:ascii="Times New Roman" w:hAnsi="Times New Roman" w:cs="Times New Roman"/>
+          <w:sz w:val="24"/>
+          <w:szCs w:val="24"/>
+        </w:rPr>
+        <w:t xml:space="preserve">, </w:t>
+      </w:r>
+      <w:proofErr w:type="spellStart"/>
+      <w:r>
+        <w:rPr>
+          <w:rFonts w:ascii="Times New Roman" w:hAnsi="Times New Roman" w:cs="Times New Roman"/>
+          <w:sz w:val="24"/>
+          <w:szCs w:val="24"/>
+        </w:rPr>
+        <w:t>lat</w:t>
+      </w:r>
+      <w:proofErr w:type="spellEnd"/>
+      <w:r>
+        <w:rPr>
+          <w:rFonts w:ascii="Times New Roman" w:hAnsi="Times New Roman" w:cs="Times New Roman"/>
+          <w:sz w:val="24"/>
+          <w:szCs w:val="24"/>
+        </w:rPr>
+        <w:t xml:space="preserve"> and lang.</w:t>
+      </w:r>
+    </w:p>
+    <w:p>
+      <w:pPr>
+        <w:pStyle w:val="Heading3"/>
+        <w:spacing w:line="14" w:lineRule="atLeast"/>
+        <w:jc w:val="both"/>
+        <w:rPr>
+          <w:rFonts w:ascii="Times New Roman" w:hAnsi="Times New Roman" w:cs="Times New Roman"/>
+          <w:color w:val="2E74B5" w:themeColor="accent1" w:themeShade="BF"/>
+          <w:lang w:val="en-IN"/>
+        </w:rPr>
+      </w:pPr>
+      <w:bookmarkStart w:id="14" w:name="_Toc91339083"/>
+      <w:r>
+        <w:rPr>
+          <w:rFonts w:ascii="Times New Roman" w:hAnsi="Times New Roman" w:cs="Times New Roman"/>
+          <w:color w:val="2E74B5" w:themeColor="accent1" w:themeShade="BF"/>
+          <w:lang w:val="en-IN"/>
+        </w:rPr>
+        <w:t>3</w:t>
+      </w:r>
+      <w:r>
+        <w:rPr>
+          <w:rFonts w:ascii="Times New Roman" w:hAnsi="Times New Roman" w:cs="Times New Roman"/>
+          <w:color w:val="2E74B5" w:themeColor="accent1" w:themeShade="BF"/>
+          <w:lang w:val="en-IN"/>
+        </w:rPr>
+        <w:t>.2. EDA and Visualizations</w:t>
+      </w:r>
+      <w:bookmarkEnd w:id="14"/>
+    </w:p>
+    <w:p>
+      <w:pPr>
+        <w:rPr>
+          <w:lang w:val="en-IN"/>
+        </w:rPr>
+      </w:pPr>
+    </w:p>
+    <w:p>
+      <w:pPr>
+        <w:spacing w:after="100" w:afterAutospacing="1" w:line="240" w:lineRule="auto"/>
+        <w:jc w:val="both"/>
+        <w:rPr>
+          <w:rFonts w:ascii="Times New Roman" w:eastAsia="Times New Roman" w:hAnsi="Times New Roman" w:cs="Times New Roman"/>
+          <w:color w:val="222222"/>
+          <w:sz w:val="24"/>
+          <w:szCs w:val="24"/>
+        </w:rPr>
+      </w:pPr>
+      <w:r>
+        <w:rPr>
+          <w:rFonts w:ascii="Times New Roman" w:eastAsia="Times New Roman" w:hAnsi="Times New Roman" w:cs="Times New Roman"/>
+          <w:color w:val="222222"/>
+          <w:sz w:val="24"/>
+          <w:szCs w:val="24"/>
+        </w:rPr>
+        <w:t>The preliminary analysis of data to discover relationships between measures in the data and to gain an insight on the trends, patterns, and relationships among various entities present in the data set with the help of statistics and visualization tools is called Exploratory Data Analysis (EDA). Exploratory data analysis is cross-classified in two different ways where each method is either graphical or non-graphical. And then, each method is either univariate, bivariate or multivariate.</w:t>
+      </w:r>
+    </w:p>
+    <w:p>
+      <w:pPr>
+        <w:pStyle w:val="Heading3"/>
+        <w:spacing w:line="14" w:lineRule="atLeast"/>
+        <w:jc w:val="both"/>
+        <w:rPr>
+          <w:rFonts w:ascii="Times New Roman" w:hAnsi="Times New Roman" w:cs="Times New Roman"/>
+          <w:color w:val="2E74B5" w:themeColor="accent1" w:themeShade="BF"/>
+          <w:shd w:val="clear" w:color="auto" w:fill="FFFFFF"/>
+        </w:rPr>
+      </w:pPr>
+      <w:bookmarkStart w:id="15" w:name="_Toc91339084"/>
+      <w:r>
+        <w:rPr>
+          <w:rFonts w:ascii="Times New Roman" w:hAnsi="Times New Roman" w:cs="Times New Roman"/>
+          <w:color w:val="2E74B5" w:themeColor="accent1" w:themeShade="BF"/>
+          <w:lang w:val="en-IN"/>
+        </w:rPr>
+        <w:t>3</w:t>
+      </w:r>
+      <w:r>
+        <w:rPr>
+          <w:rFonts w:ascii="Times New Roman" w:hAnsi="Times New Roman" w:cs="Times New Roman"/>
+          <w:color w:val="2E74B5" w:themeColor="accent1" w:themeShade="BF"/>
+          <w:lang w:val="en-IN"/>
+        </w:rPr>
+        <w:t xml:space="preserve">.2.1: </w:t>
+      </w:r>
+      <w:r>
+        <w:rPr>
+          <w:rFonts w:ascii="Times New Roman" w:hAnsi="Times New Roman" w:cs="Times New Roman"/>
+          <w:color w:val="2E74B5" w:themeColor="accent1" w:themeShade="BF"/>
+          <w:shd w:val="clear" w:color="auto" w:fill="FFFFFF"/>
+        </w:rPr>
+        <w:t>Univariate and Bivariate Analysis (Selective features)</w:t>
+      </w:r>
+      <w:bookmarkEnd w:id="15"/>
+    </w:p>
+    <w:p/>
+    <w:p>
+      <w:pPr>
+        <w:jc w:val="both"/>
+        <w:rPr>
+          <w:rFonts w:ascii="Times New Roman" w:eastAsia="Times New Roman" w:hAnsi="Times New Roman" w:cs="Times New Roman"/>
+          <w:color w:val="222222"/>
+          <w:sz w:val="24"/>
+          <w:szCs w:val="24"/>
+        </w:rPr>
+      </w:pPr>
+      <w:r>
+        <w:rPr>
+          <w:rFonts w:ascii="Times New Roman" w:eastAsia="Times New Roman" w:hAnsi="Times New Roman" w:cs="Times New Roman"/>
+          <w:b/>
+          <w:color w:val="222222"/>
+          <w:sz w:val="24"/>
+          <w:szCs w:val="24"/>
+        </w:rPr>
+        <w:t xml:space="preserve">Univariate Analysis: </w:t>
+      </w:r>
+      <w:r>
+        <w:rPr>
+          <w:rFonts w:ascii="Times New Roman" w:eastAsia="Times New Roman" w:hAnsi="Times New Roman" w:cs="Times New Roman"/>
+          <w:b/>
+          <w:color w:val="222222"/>
+          <w:sz w:val="24"/>
+          <w:szCs w:val="24"/>
+        </w:rPr>
+        <w:t>‘</w:t>
+      </w:r>
+      <w:r>
+        <w:rPr>
+          <w:rFonts w:ascii="Times New Roman" w:eastAsia="Times New Roman" w:hAnsi="Times New Roman" w:cs="Times New Roman"/>
+          <w:color w:val="222222"/>
+          <w:sz w:val="24"/>
+          <w:szCs w:val="24"/>
+        </w:rPr>
+        <w:t>Uni</w:t>
+      </w:r>
+      <w:r>
+        <w:rPr>
+          <w:rFonts w:ascii="Times New Roman" w:eastAsia="Times New Roman" w:hAnsi="Times New Roman" w:cs="Times New Roman"/>
+          <w:color w:val="222222"/>
+          <w:sz w:val="24"/>
+          <w:szCs w:val="24"/>
+        </w:rPr>
+        <w:t>’</w:t>
+      </w:r>
+      <w:r>
+        <w:rPr>
+          <w:rFonts w:ascii="Times New Roman" w:eastAsia="Times New Roman" w:hAnsi="Times New Roman" w:cs="Times New Roman"/>
+          <w:color w:val="222222"/>
+          <w:sz w:val="24"/>
+          <w:szCs w:val="24"/>
+        </w:rPr>
+        <w:t xml:space="preserve"> means one and variate means variable, so in univariate analysis, there is only one dependable variable. The objective of univariate analysis is to derive the data, define and summarize it, and analyze the pattern present in it. In a dataset, it explores each variable separately</w:t>
+      </w:r>
+      <w:r>
+        <w:rPr>
+          <w:rFonts w:ascii="Arial" w:hAnsi="Arial" w:cs="Arial"/>
+          <w:color w:val="222222"/>
+          <w:sz w:val="27"/>
+          <w:szCs w:val="27"/>
+          <w:shd w:val="clear" w:color="auto" w:fill="FFFFFF"/>
+        </w:rPr>
+        <w:t xml:space="preserve">. </w:t>
+      </w:r>
+      <w:r>
+        <w:rPr>
+          <w:rFonts w:ascii="Times New Roman" w:eastAsia="Times New Roman" w:hAnsi="Times New Roman" w:cs="Times New Roman"/>
+          <w:color w:val="222222"/>
+          <w:sz w:val="24"/>
+          <w:szCs w:val="24"/>
+        </w:rPr>
+        <w:t>Some patterns that can be easily identified with univariate analysis are Central Tendency (mean, mode and median), Dispersion (range, variance), Quartiles (interquartile range), and Standard deviation</w:t>
+      </w:r>
+      <w:r>
+        <w:rPr>
+          <w:rFonts w:ascii="Arial" w:hAnsi="Arial" w:cs="Arial"/>
+          <w:color w:val="222222"/>
+          <w:sz w:val="27"/>
+          <w:szCs w:val="27"/>
+          <w:shd w:val="clear" w:color="auto" w:fill="FFFFFF"/>
+        </w:rPr>
+        <w:t>.</w:t>
+      </w:r>
+    </w:p>
+    <w:p>
+      <w:pPr>
+        <w:jc w:val="both"/>
+        <w:rPr>
+          <w:rFonts w:ascii="Times New Roman" w:hAnsi="Times New Roman" w:cs="Times New Roman"/>
+          <w:b/>
+          <w:sz w:val="24"/>
+          <w:szCs w:val="24"/>
+          <w:lang w:val="en-IN"/>
+        </w:rPr>
+      </w:pPr>
+      <w:r>
+        <w:rPr>
+          <w:rFonts w:ascii="Times New Roman" w:hAnsi="Times New Roman" w:cs="Times New Roman"/>
+          <w:b/>
+          <w:sz w:val="24"/>
+          <w:szCs w:val="24"/>
+          <w:lang w:val="en-IN"/>
+        </w:rPr>
+        <w:t>Distribution of Price</w:t>
+      </w:r>
+    </w:p>
+    <w:p>
+      <w:pPr>
+        <w:keepNext/>
+        <w:jc w:val="both"/>
+      </w:pPr>
+      <w:r>
+        <w:t xml:space="preserve">      </w:t>
+      </w:r>
+      <w:r>
+        <w:rPr>
+          <w:noProof/>
+        </w:rPr>
+        <w:drawing>
+          <wp:inline distT="0" distB="0" distL="0" distR="0" wp14:anchorId="758B2281" wp14:editId="147983B3">
+            <wp:extent cx="3587750" cy="2483257"/>
+            <wp:effectExtent l="0" t="0" r="0" b="0"/>
+            <wp:docPr id="16" name="Picture 16"/>
+            <wp:cNvGraphicFramePr>
+              <a:graphicFrameLocks xmlns:a="http://schemas.openxmlformats.org/drawingml/2006/main" noChangeAspect="1"/>
+            </wp:cNvGraphicFramePr>
+            <a:graphic xmlns:a="http://schemas.openxmlformats.org/drawingml/2006/main">
+              <a:graphicData uri="http://schemas.openxmlformats.org/drawingml/2006/picture">
+                <pic:pic xmlns:pic="http://schemas.openxmlformats.org/drawingml/2006/picture">
+                  <pic:nvPicPr>
+                    <pic:cNvPr id="1" name=""/>
+                    <pic:cNvPicPr/>
+                  </pic:nvPicPr>
+                  <pic:blipFill>
+                    <a:blip r:embed="rId13"/>
+                    <a:stretch>
+                      <a:fillRect/>
+                    </a:stretch>
+                  </pic:blipFill>
+                  <pic:spPr>
+                    <a:xfrm>
+                      <a:off x="0" y="0"/>
+                      <a:ext cx="3597628" cy="2490094"/>
+                    </a:xfrm>
+                    <a:prstGeom prst="rect">
+                      <a:avLst/>
+                    </a:prstGeom>
+                  </pic:spPr>
+                </pic:pic>
+              </a:graphicData>
+            </a:graphic>
+          </wp:inline>
+        </w:drawing>
+      </w:r>
+    </w:p>
+    <w:p>
+      <w:pPr>
+        <w:pStyle w:val="Caption"/>
+        <w:jc w:val="both"/>
+      </w:pPr>
+      <w:bookmarkStart w:id="16" w:name="_Toc91339096"/>
+      <w:r>
+        <w:t xml:space="preserve">Figure </w:t>
+      </w:r>
+      <w:r>
+        <w:fldChar w:fldCharType="begin"/>
+      </w:r>
+      <w:r>
+        <w:instrText xml:space="preserve"> SEQ Figure \* ARABIC </w:instrText>
+      </w:r>
+      <w:r>
+        <w:fldChar w:fldCharType="separate"/>
+      </w:r>
+      <w:r>
+        <w:rPr>
+          <w:noProof/>
+        </w:rPr>
+        <w:t>4</w:t>
+      </w:r>
+      <w:r>
+        <w:rPr>
+          <w:noProof/>
+        </w:rPr>
+        <w:fldChar w:fldCharType="end"/>
+      </w:r>
+      <w:r>
+        <w:t xml:space="preserve"> </w:t>
+      </w:r>
+      <w:r>
+        <w:t>Distribution of Price</w:t>
+      </w:r>
+      <w:bookmarkEnd w:id="16"/>
+    </w:p>
+    <w:p>
+      <w:pPr>
+        <w:jc w:val="both"/>
+        <w:rPr>
+          <w:rFonts w:ascii="Times New Roman" w:hAnsi="Times New Roman" w:cs="Times New Roman"/>
+          <w:sz w:val="24"/>
+          <w:szCs w:val="24"/>
+        </w:rPr>
+      </w:pPr>
+      <w:r>
+        <w:rPr>
+          <w:rFonts w:ascii="Times New Roman" w:hAnsi="Times New Roman" w:cs="Times New Roman"/>
+          <w:b/>
+          <w:sz w:val="24"/>
+          <w:szCs w:val="24"/>
+        </w:rPr>
+        <w:t>Observation:</w:t>
+      </w:r>
+      <w:r>
+        <w:rPr>
+          <w:rFonts w:ascii="Times New Roman" w:hAnsi="Times New Roman" w:cs="Times New Roman"/>
+          <w:sz w:val="24"/>
+          <w:szCs w:val="24"/>
+        </w:rPr>
+        <w:t xml:space="preserve"> Target variable Price distribution is shown in the picture. It is clearly understandable that the target variable is right skewed which is a positive skewness. Most of the house property prices ranges in 40000</w:t>
+      </w:r>
+    </w:p>
+    <w:p>
+      <w:pPr>
+        <w:jc w:val="both"/>
+        <w:rPr>
+          <w:rFonts w:ascii="Times New Roman" w:eastAsia="Times New Roman" w:hAnsi="Times New Roman" w:cs="Times New Roman"/>
+          <w:color w:val="222222"/>
+          <w:sz w:val="24"/>
+          <w:szCs w:val="24"/>
+        </w:rPr>
+      </w:pPr>
+      <w:r>
+        <w:rPr>
+          <w:rFonts w:ascii="Times New Roman" w:eastAsia="Times New Roman" w:hAnsi="Times New Roman" w:cs="Times New Roman"/>
+          <w:b/>
+          <w:color w:val="222222"/>
+          <w:sz w:val="24"/>
+          <w:szCs w:val="24"/>
+        </w:rPr>
+        <w:lastRenderedPageBreak/>
+        <w:t>Bivariate Analysis</w:t>
+      </w:r>
+      <w:r>
+        <w:rPr>
+          <w:rFonts w:ascii="Times New Roman" w:eastAsia="Times New Roman" w:hAnsi="Times New Roman" w:cs="Times New Roman"/>
+          <w:color w:val="222222"/>
+          <w:sz w:val="24"/>
+          <w:szCs w:val="24"/>
+        </w:rPr>
+        <w:t>: Bi means two and variate means variable, so here there are two variables. The analysis is related to cause and the relationship between the two variables. There are three types of bivariate analysis</w:t>
+      </w:r>
+      <w:r>
+        <w:rPr>
+          <w:rFonts w:ascii="Arial" w:hAnsi="Arial" w:cs="Arial"/>
+          <w:color w:val="222222"/>
+          <w:sz w:val="27"/>
+          <w:szCs w:val="27"/>
+          <w:shd w:val="clear" w:color="auto" w:fill="FFFFFF"/>
+        </w:rPr>
+        <w:t xml:space="preserve">. </w:t>
+      </w:r>
+      <w:r>
+        <w:rPr>
+          <w:rFonts w:ascii="Times New Roman" w:eastAsia="Times New Roman" w:hAnsi="Times New Roman" w:cs="Times New Roman"/>
+          <w:color w:val="222222"/>
+          <w:sz w:val="24"/>
+          <w:szCs w:val="24"/>
+        </w:rPr>
+        <w:t>There are three types of bivariate analysis.</w:t>
+      </w:r>
+    </w:p>
+    <w:p>
+      <w:pPr>
+        <w:pStyle w:val="ListParagraph"/>
+        <w:numPr>
+          <w:ilvl w:val="0"/>
+          <w:numId w:val="18"/>
+        </w:numPr>
+        <w:jc w:val="both"/>
+        <w:rPr>
+          <w:rFonts w:ascii="Times New Roman" w:eastAsia="Times New Roman" w:hAnsi="Times New Roman" w:cs="Times New Roman"/>
+          <w:color w:val="222222"/>
+          <w:sz w:val="24"/>
+          <w:szCs w:val="24"/>
+        </w:rPr>
+      </w:pPr>
+      <w:r>
+        <w:rPr>
+          <w:rFonts w:ascii="Times New Roman" w:eastAsia="Times New Roman" w:hAnsi="Times New Roman" w:cs="Times New Roman"/>
+          <w:color w:val="222222"/>
+          <w:sz w:val="24"/>
+          <w:szCs w:val="24"/>
+        </w:rPr>
+        <w:t>Bivariate Analysis of two Numerical Variables (Numerical-Numerical)</w:t>
+      </w:r>
+    </w:p>
+    <w:p>
+      <w:pPr>
+        <w:pStyle w:val="ListParagraph"/>
+        <w:numPr>
+          <w:ilvl w:val="0"/>
+          <w:numId w:val="18"/>
+        </w:numPr>
+        <w:jc w:val="both"/>
+        <w:rPr>
+          <w:rFonts w:ascii="Times New Roman" w:eastAsia="Times New Roman" w:hAnsi="Times New Roman" w:cs="Times New Roman"/>
+          <w:color w:val="222222"/>
+          <w:sz w:val="24"/>
+          <w:szCs w:val="24"/>
+        </w:rPr>
+      </w:pPr>
+      <w:r>
+        <w:rPr>
+          <w:rFonts w:ascii="Times New Roman" w:eastAsia="Times New Roman" w:hAnsi="Times New Roman" w:cs="Times New Roman"/>
+          <w:color w:val="222222"/>
+          <w:sz w:val="24"/>
+          <w:szCs w:val="24"/>
+        </w:rPr>
+        <w:t>Bivariate Analysis of two categorical Variables (Categorical-Categorical)</w:t>
+      </w:r>
+    </w:p>
+    <w:p>
+      <w:pPr>
+        <w:pStyle w:val="ListParagraph"/>
+        <w:numPr>
+          <w:ilvl w:val="0"/>
+          <w:numId w:val="18"/>
+        </w:numPr>
+        <w:jc w:val="both"/>
+        <w:rPr>
+          <w:rFonts w:ascii="Times New Roman" w:eastAsia="Times New Roman" w:hAnsi="Times New Roman" w:cs="Times New Roman"/>
+          <w:color w:val="222222"/>
+          <w:sz w:val="24"/>
+          <w:szCs w:val="24"/>
+        </w:rPr>
+      </w:pPr>
+      <w:r>
+        <w:rPr>
+          <w:rFonts w:ascii="Times New Roman" w:eastAsia="Times New Roman" w:hAnsi="Times New Roman" w:cs="Times New Roman"/>
+          <w:color w:val="222222"/>
+          <w:sz w:val="24"/>
+          <w:szCs w:val="24"/>
+        </w:rPr>
+        <w:t xml:space="preserve">Bivariate Analysis of one numerical and one categorical </w:t>
+      </w:r>
+      <w:r>
+        <w:rPr>
+          <w:rFonts w:ascii="Times New Roman" w:eastAsia="Times New Roman" w:hAnsi="Times New Roman" w:cs="Times New Roman"/>
+          <w:color w:val="222222"/>
+          <w:sz w:val="24"/>
+          <w:szCs w:val="24"/>
+        </w:rPr>
+        <w:t>variable (Numerical-Categorical</w:t>
+      </w:r>
+      <w:r>
+        <w:rPr>
+          <w:rFonts w:ascii="Times New Roman" w:eastAsia="Times New Roman" w:hAnsi="Times New Roman" w:cs="Times New Roman"/>
+          <w:color w:val="222222"/>
+          <w:sz w:val="24"/>
+          <w:szCs w:val="24"/>
+        </w:rPr>
+        <w:t>)</w:t>
+      </w:r>
+    </w:p>
+    <w:p>
+      <w:pPr>
+        <w:jc w:val="both"/>
+        <w:rPr>
+          <w:b/>
+        </w:rPr>
+      </w:pPr>
+    </w:p>
+    <w:p>
+      <w:pPr>
+        <w:jc w:val="both"/>
+        <w:rPr>
+          <w:b/>
+        </w:rPr>
+      </w:pPr>
+      <w:r>
+        <w:rPr>
+          <w:b/>
+        </w:rPr>
+        <w:t>Plot of Key Features vs. Price</w:t>
+      </w:r>
+    </w:p>
+    <w:p>
+      <w:pPr>
+        <w:jc w:val="both"/>
+        <w:rPr>
+          <w:b/>
+        </w:rPr>
+      </w:pPr>
+      <w:r>
+        <w:rPr>
+          <w:noProof/>
+        </w:rPr>
+        <w:drawing>
+          <wp:inline distT="0" distB="0" distL="0" distR="0" wp14:anchorId="3FC4C617" wp14:editId="24AC5636">
+            <wp:extent cx="5943600" cy="2931160"/>
+            <wp:effectExtent l="0" t="0" r="0" b="2540"/>
+            <wp:docPr id="18" name="Picture 18"/>
+            <wp:cNvGraphicFramePr>
+              <a:graphicFrameLocks xmlns:a="http://schemas.openxmlformats.org/drawingml/2006/main" noChangeAspect="1"/>
+            </wp:cNvGraphicFramePr>
+            <a:graphic xmlns:a="http://schemas.openxmlformats.org/drawingml/2006/main">
+              <a:graphicData uri="http://schemas.openxmlformats.org/drawingml/2006/picture">
+                <pic:pic xmlns:pic="http://schemas.openxmlformats.org/drawingml/2006/picture">
+                  <pic:nvPicPr>
+                    <pic:cNvPr id="1" name=""/>
+                    <pic:cNvPicPr/>
+                  </pic:nvPicPr>
+                  <pic:blipFill>
+                    <a:blip r:embed="rId14"/>
+                    <a:stretch>
+                      <a:fillRect/>
+                    </a:stretch>
+                  </pic:blipFill>
+                  <pic:spPr>
+                    <a:xfrm>
+                      <a:off x="0" y="0"/>
+                      <a:ext cx="5943600" cy="2931160"/>
+                    </a:xfrm>
+                    <a:prstGeom prst="rect">
+                      <a:avLst/>
+                    </a:prstGeom>
+                  </pic:spPr>
+                </pic:pic>
+              </a:graphicData>
+            </a:graphic>
+          </wp:inline>
+        </w:drawing>
+      </w:r>
+      <w:r>
+        <w:rPr>
+          <w:noProof/>
+        </w:rPr>
+        <w:drawing>
+          <wp:inline distT="0" distB="0" distL="0" distR="0" wp14:anchorId="5B745441" wp14:editId="2CE74A74">
+            <wp:extent cx="5943600" cy="1530985"/>
+            <wp:effectExtent l="0" t="0" r="0" b="0"/>
+            <wp:docPr id="19" name="Picture 19"/>
+            <wp:cNvGraphicFramePr>
+              <a:graphicFrameLocks xmlns:a="http://schemas.openxmlformats.org/drawingml/2006/main" noChangeAspect="1"/>
+            </wp:cNvGraphicFramePr>
+            <a:graphic xmlns:a="http://schemas.openxmlformats.org/drawingml/2006/main">
+              <a:graphicData uri="http://schemas.openxmlformats.org/drawingml/2006/picture">
+                <pic:pic xmlns:pic="http://schemas.openxmlformats.org/drawingml/2006/picture">
+                  <pic:nvPicPr>
+                    <pic:cNvPr id="1" name=""/>
+                    <pic:cNvPicPr/>
+                  </pic:nvPicPr>
+                  <pic:blipFill>
+                    <a:blip r:embed="rId15"/>
+                    <a:stretch>
+                      <a:fillRect/>
+                    </a:stretch>
+                  </pic:blipFill>
+                  <pic:spPr>
+                    <a:xfrm>
+                      <a:off x="0" y="0"/>
+                      <a:ext cx="5943600" cy="1530985"/>
+                    </a:xfrm>
+                    <a:prstGeom prst="rect">
+                      <a:avLst/>
+                    </a:prstGeom>
+                  </pic:spPr>
+                </pic:pic>
+              </a:graphicData>
+            </a:graphic>
+          </wp:inline>
+        </w:drawing>
+      </w:r>
+    </w:p>
+    <w:p>
+      <w:pPr>
+        <w:keepNext/>
+        <w:jc w:val="both"/>
+      </w:pPr>
+      <w:r>
+        <w:rPr>
+          <w:noProof/>
+        </w:rPr>
+        <w:lastRenderedPageBreak/>
+        <w:drawing>
+          <wp:inline distT="0" distB="0" distL="0" distR="0" wp14:anchorId="12AD6CD7" wp14:editId="1EBECB5A">
+            <wp:extent cx="5943600" cy="3075305"/>
+            <wp:effectExtent l="0" t="0" r="0" b="0"/>
+            <wp:docPr id="17" name="Picture 17"/>
             <wp:cNvGraphicFramePr>
               <a:graphicFrameLocks xmlns:a="http://schemas.openxmlformats.org/drawingml/2006/main" noChangeAspect="1"/>
             </wp:cNvGraphicFramePr>
@@ -8026,7 +8995,7 @@
                   <pic:spPr>
                     <a:xfrm>
                       <a:off x="0" y="0"/>
-                      <a:ext cx="5074154" cy="3710746"/>
+                      <a:ext cx="5943600" cy="3075305"/>
                     </a:xfrm>
                     <a:prstGeom prst="rect">
                       <a:avLst/>
@@ -8044,42 +9013,83 @@
         <w:pStyle w:val="Caption"/>
         <w:jc w:val="both"/>
       </w:pPr>
-      <w:bookmarkStart w:id="14" w:name="_Toc90757625"/>
+      <w:bookmarkStart w:id="17" w:name="_Toc91339097"/>
       <w:r>
         <w:t xml:space="preserve">Figure </w:t>
       </w:r>
-      <w:fldSimple w:instr=" SEQ Figure \* ARABIC ">
-        <w:r>
-          <w:rPr>
-            <w:noProof/>
-          </w:rPr>
-          <w:t>3</w:t>
-        </w:r>
-      </w:fldSimple>
+      <w:r>
+        <w:fldChar w:fldCharType="begin"/>
+      </w:r>
+      <w:r>
+        <w:instrText xml:space="preserve"> SEQ Figure \* ARABIC </w:instrText>
+      </w:r>
+      <w:r>
+        <w:fldChar w:fldCharType="separate"/>
+      </w:r>
+      <w:r>
+        <w:rPr>
+          <w:noProof/>
+        </w:rPr>
+        <w:t>5</w:t>
+      </w:r>
+      <w:r>
+        <w:rPr>
+          <w:noProof/>
+        </w:rPr>
+        <w:fldChar w:fldCharType="end"/>
+      </w:r>
       <w:r>
         <w:t xml:space="preserve"> </w:t>
       </w:r>
       <w:r>
-        <w:t>Five-point</w:t>
-      </w:r>
-      <w:r>
-        <w:t xml:space="preserve"> statistical summary of the given dataset</w:t>
-      </w:r>
-      <w:bookmarkEnd w:id="14"/>
-    </w:p>
-    <w:p>
-      <w:pPr>
-        <w:spacing w:after="0"/>
-        <w:jc w:val="both"/>
-      </w:pPr>
-      <w:r>
-        <w:rPr>
-          <w:rFonts w:ascii="Times New Roman" w:hAnsi="Times New Roman" w:cs="Times New Roman"/>
-          <w:b/>
-          <w:sz w:val="24"/>
-          <w:szCs w:val="24"/>
-        </w:rPr>
-        <w:t>Observation from the above figure:</w:t>
+        <w:t>Bivariate</w:t>
+      </w:r>
+      <w:r>
+        <w:t xml:space="preserve"> Plots </w:t>
+      </w:r>
+      <w:r>
+        <w:t>regression plots</w:t>
+      </w:r>
+      <w:r>
+        <w:t xml:space="preserve"> </w:t>
+      </w:r>
+      <w:r>
+        <w:t>(</w:t>
+      </w:r>
+      <w:r>
+        <w:t>Price</w:t>
+      </w:r>
+      <w:r>
+        <w:t>)</w:t>
+      </w:r>
+      <w:bookmarkEnd w:id="17"/>
+    </w:p>
+    <w:p>
+      <w:pPr>
+        <w:jc w:val="both"/>
+        <w:rPr>
+          <w:rFonts w:ascii="Times New Roman" w:hAnsi="Times New Roman" w:cs="Times New Roman"/>
+          <w:sz w:val="24"/>
+          <w:szCs w:val="24"/>
+        </w:rPr>
+      </w:pPr>
+    </w:p>
+    <w:p>
+      <w:pPr>
+        <w:jc w:val="both"/>
+        <w:rPr>
+          <w:rFonts w:ascii="Times New Roman" w:hAnsi="Times New Roman" w:cs="Times New Roman"/>
+          <w:sz w:val="24"/>
+          <w:szCs w:val="24"/>
+        </w:rPr>
+      </w:pPr>
+      <w:r>
+        <w:rPr>
+          <w:rFonts w:ascii="Times New Roman" w:hAnsi="Times New Roman" w:cs="Times New Roman"/>
+          <w:sz w:val="24"/>
+          <w:szCs w:val="24"/>
+        </w:rPr>
+        <w:t>Above depicted plots explain:</w:t>
       </w:r>
     </w:p>
     <w:p>
@@ -8087,23 +9097,22 @@
         <w:pStyle w:val="ListParagraph"/>
         <w:numPr>
           <w:ilvl w:val="0"/>
-          <w:numId w:val="17"/>
+          <w:numId w:val="19"/>
         </w:numPr>
-        <w:spacing w:after="0" w:line="240" w:lineRule="auto"/>
-        <w:jc w:val="both"/>
-        <w:rPr>
-          <w:rFonts w:ascii="Times New Roman" w:hAnsi="Times New Roman" w:cs="Times New Roman"/>
-          <w:sz w:val="24"/>
-          <w:szCs w:val="24"/>
-        </w:rPr>
-      </w:pPr>
-      <w:r>
-        <w:rPr>
-          <w:rFonts w:ascii="Times New Roman" w:hAnsi="Times New Roman" w:cs="Times New Roman"/>
-          <w:sz w:val="24"/>
-          <w:szCs w:val="24"/>
-        </w:rPr>
-        <w:t xml:space="preserve">Looking through the distribution of features coast, sight, basement, </w:t>
+        <w:jc w:val="both"/>
+        <w:rPr>
+          <w:rFonts w:ascii="Times New Roman" w:hAnsi="Times New Roman" w:cs="Times New Roman"/>
+          <w:sz w:val="24"/>
+          <w:szCs w:val="24"/>
+        </w:rPr>
+      </w:pPr>
+      <w:r>
+        <w:rPr>
+          <w:rFonts w:ascii="Times New Roman" w:hAnsi="Times New Roman" w:cs="Times New Roman"/>
+          <w:sz w:val="24"/>
+          <w:szCs w:val="24"/>
+        </w:rPr>
+        <w:t xml:space="preserve">Some of the continuous variables like </w:t>
       </w:r>
       <w:proofErr w:type="spellStart"/>
       <w:r>
@@ -8112,7 +9121,7 @@
           <w:sz w:val="24"/>
           <w:szCs w:val="24"/>
         </w:rPr>
-        <w:t>yr_renovated</w:t>
+        <w:t>living_measure</w:t>
       </w:r>
       <w:proofErr w:type="spellEnd"/>
       <w:r>
@@ -8121,40 +9130,25 @@
           <w:sz w:val="24"/>
           <w:szCs w:val="24"/>
         </w:rPr>
-        <w:t xml:space="preserve"> and furnished it is </w:t>
-      </w:r>
-      <w:r>
-        <w:rPr>
-          <w:rFonts w:ascii="Times New Roman" w:hAnsi="Times New Roman" w:cs="Times New Roman"/>
-          <w:b/>
-          <w:sz w:val="24"/>
-          <w:szCs w:val="24"/>
-        </w:rPr>
-        <w:t>left skewed</w:t>
-      </w:r>
-      <w:r>
-        <w:rPr>
-          <w:rFonts w:ascii="Times New Roman" w:hAnsi="Times New Roman" w:cs="Times New Roman"/>
-          <w:sz w:val="24"/>
-          <w:szCs w:val="24"/>
-        </w:rPr>
-        <w:t>. It is clearly evident from the above summary that the values for minimum, 25 percentil</w:t>
-      </w:r>
-      <w:r>
-        <w:rPr>
-          <w:rFonts w:ascii="Times New Roman" w:hAnsi="Times New Roman" w:cs="Times New Roman"/>
-          <w:sz w:val="24"/>
-          <w:szCs w:val="24"/>
-        </w:rPr>
-        <w:t>e</w:t>
-      </w:r>
-      <w:r>
-        <w:rPr>
-          <w:rFonts w:ascii="Times New Roman" w:hAnsi="Times New Roman" w:cs="Times New Roman"/>
-          <w:sz w:val="24"/>
-          <w:szCs w:val="24"/>
-        </w:rPr>
-        <w:t>, 50 percentile and 75 percentile is 0. This is also referred as negative skewness in data.</w:t>
+        <w:t xml:space="preserve">, </w:t>
+      </w:r>
+      <w:proofErr w:type="spellStart"/>
+      <w:r>
+        <w:rPr>
+          <w:rFonts w:ascii="Times New Roman" w:hAnsi="Times New Roman" w:cs="Times New Roman"/>
+          <w:sz w:val="24"/>
+          <w:szCs w:val="24"/>
+        </w:rPr>
+        <w:t>ceil_measure</w:t>
+      </w:r>
+      <w:proofErr w:type="spellEnd"/>
+      <w:r>
+        <w:rPr>
+          <w:rFonts w:ascii="Times New Roman" w:hAnsi="Times New Roman" w:cs="Times New Roman"/>
+          <w:sz w:val="24"/>
+          <w:szCs w:val="24"/>
+        </w:rPr>
+        <w:t xml:space="preserve"> and living_measure15 are certainly affecting the target variable whereas basement is not probably affecting the price.</w:t>
       </w:r>
     </w:p>
     <w:p>
@@ -8162,371 +9156,43 @@
         <w:pStyle w:val="ListParagraph"/>
         <w:numPr>
           <w:ilvl w:val="0"/>
-          <w:numId w:val="17"/>
+          <w:numId w:val="19"/>
         </w:numPr>
-        <w:spacing w:line="240" w:lineRule="auto"/>
-        <w:jc w:val="both"/>
-        <w:rPr>
-          <w:rFonts w:ascii="Times New Roman" w:hAnsi="Times New Roman" w:cs="Times New Roman"/>
-          <w:sz w:val="24"/>
-          <w:szCs w:val="24"/>
-        </w:rPr>
-      </w:pPr>
-      <w:r>
-        <w:rPr>
-          <w:rFonts w:ascii="Times New Roman" w:hAnsi="Times New Roman" w:cs="Times New Roman"/>
-          <w:sz w:val="24"/>
-          <w:szCs w:val="24"/>
-        </w:rPr>
-        <w:lastRenderedPageBreak/>
-        <w:t>S</w:t>
-      </w:r>
-      <w:r>
-        <w:rPr>
-          <w:rFonts w:ascii="Times New Roman" w:hAnsi="Times New Roman" w:cs="Times New Roman"/>
-          <w:sz w:val="24"/>
-          <w:szCs w:val="24"/>
-        </w:rPr>
-        <w:t xml:space="preserve">ome of the attributes seems like </w:t>
-      </w:r>
-      <w:r>
-        <w:rPr>
-          <w:rFonts w:ascii="Times New Roman" w:hAnsi="Times New Roman" w:cs="Times New Roman"/>
-          <w:b/>
-          <w:sz w:val="24"/>
-          <w:szCs w:val="24"/>
-        </w:rPr>
-        <w:t>normally distributed since the mean values are most probably equal to median values</w:t>
-      </w:r>
-      <w:r>
-        <w:rPr>
-          <w:rFonts w:ascii="Times New Roman" w:hAnsi="Times New Roman" w:cs="Times New Roman"/>
-          <w:sz w:val="24"/>
-          <w:szCs w:val="24"/>
-        </w:rPr>
-        <w:t xml:space="preserve">: </w:t>
-      </w:r>
-      <w:proofErr w:type="spellStart"/>
-      <w:r>
-        <w:rPr>
-          <w:rFonts w:ascii="Times New Roman" w:hAnsi="Times New Roman" w:cs="Times New Roman"/>
-          <w:sz w:val="24"/>
-          <w:szCs w:val="24"/>
-        </w:rPr>
-        <w:t>room_bed</w:t>
-      </w:r>
-      <w:proofErr w:type="spellEnd"/>
-      <w:r>
-        <w:rPr>
-          <w:rFonts w:ascii="Times New Roman" w:hAnsi="Times New Roman" w:cs="Times New Roman"/>
-          <w:sz w:val="24"/>
-          <w:szCs w:val="24"/>
-        </w:rPr>
-        <w:t>,</w:t>
-      </w:r>
-      <w:r>
-        <w:rPr>
-          <w:rFonts w:ascii="Times New Roman" w:hAnsi="Times New Roman" w:cs="Times New Roman"/>
-          <w:sz w:val="24"/>
-          <w:szCs w:val="24"/>
-        </w:rPr>
-        <w:t xml:space="preserve"> </w:t>
-      </w:r>
-      <w:proofErr w:type="spellStart"/>
-      <w:r>
-        <w:rPr>
-          <w:rFonts w:ascii="Times New Roman" w:hAnsi="Times New Roman" w:cs="Times New Roman"/>
-          <w:sz w:val="24"/>
-          <w:szCs w:val="24"/>
-        </w:rPr>
-        <w:t>room_bath</w:t>
-      </w:r>
-      <w:proofErr w:type="spellEnd"/>
-      <w:r>
-        <w:rPr>
-          <w:rFonts w:ascii="Times New Roman" w:hAnsi="Times New Roman" w:cs="Times New Roman"/>
-          <w:sz w:val="24"/>
-          <w:szCs w:val="24"/>
-        </w:rPr>
-        <w:t>,</w:t>
-      </w:r>
-      <w:r>
-        <w:rPr>
-          <w:rFonts w:ascii="Times New Roman" w:hAnsi="Times New Roman" w:cs="Times New Roman"/>
-          <w:sz w:val="24"/>
-          <w:szCs w:val="24"/>
-        </w:rPr>
-        <w:t xml:space="preserve"> </w:t>
-      </w:r>
-      <w:r>
-        <w:rPr>
-          <w:rFonts w:ascii="Times New Roman" w:hAnsi="Times New Roman" w:cs="Times New Roman"/>
-          <w:sz w:val="24"/>
-          <w:szCs w:val="24"/>
-        </w:rPr>
-        <w:t>cei</w:t>
-      </w:r>
-      <w:r>
-        <w:rPr>
-          <w:rFonts w:ascii="Times New Roman" w:hAnsi="Times New Roman" w:cs="Times New Roman"/>
-          <w:sz w:val="24"/>
-          <w:szCs w:val="24"/>
-        </w:rPr>
-        <w:t xml:space="preserve">l, condition, </w:t>
-      </w:r>
-      <w:proofErr w:type="spellStart"/>
-      <w:r>
-        <w:rPr>
-          <w:rFonts w:ascii="Times New Roman" w:hAnsi="Times New Roman" w:cs="Times New Roman"/>
-          <w:sz w:val="24"/>
-          <w:szCs w:val="24"/>
-        </w:rPr>
-        <w:t>yr_built</w:t>
-      </w:r>
-      <w:proofErr w:type="spellEnd"/>
-      <w:r>
-        <w:rPr>
-          <w:rFonts w:ascii="Times New Roman" w:hAnsi="Times New Roman" w:cs="Times New Roman"/>
-          <w:sz w:val="24"/>
-          <w:szCs w:val="24"/>
-        </w:rPr>
-        <w:t xml:space="preserve">, </w:t>
-      </w:r>
-      <w:proofErr w:type="spellStart"/>
-      <w:r>
-        <w:rPr>
-          <w:rFonts w:ascii="Times New Roman" w:hAnsi="Times New Roman" w:cs="Times New Roman"/>
-          <w:sz w:val="24"/>
-          <w:szCs w:val="24"/>
-        </w:rPr>
-        <w:t>zipcode</w:t>
-      </w:r>
-      <w:proofErr w:type="spellEnd"/>
-      <w:r>
-        <w:rPr>
-          <w:rFonts w:ascii="Times New Roman" w:hAnsi="Times New Roman" w:cs="Times New Roman"/>
-          <w:sz w:val="24"/>
-          <w:szCs w:val="24"/>
-        </w:rPr>
-        <w:t xml:space="preserve">, </w:t>
-      </w:r>
-      <w:proofErr w:type="spellStart"/>
-      <w:r>
-        <w:rPr>
-          <w:rFonts w:ascii="Times New Roman" w:hAnsi="Times New Roman" w:cs="Times New Roman"/>
-          <w:sz w:val="24"/>
-          <w:szCs w:val="24"/>
-        </w:rPr>
-        <w:t>lat</w:t>
-      </w:r>
-      <w:proofErr w:type="spellEnd"/>
-      <w:r>
-        <w:rPr>
-          <w:rFonts w:ascii="Times New Roman" w:hAnsi="Times New Roman" w:cs="Times New Roman"/>
-          <w:sz w:val="24"/>
-          <w:szCs w:val="24"/>
-        </w:rPr>
-        <w:t xml:space="preserve"> and lang.</w:t>
-      </w:r>
-    </w:p>
-    <w:p>
-      <w:pPr>
-        <w:pStyle w:val="Heading3"/>
-        <w:spacing w:line="14" w:lineRule="atLeast"/>
-        <w:jc w:val="both"/>
-        <w:rPr>
-          <w:rFonts w:ascii="Times New Roman" w:hAnsi="Times New Roman" w:cs="Times New Roman"/>
-          <w:color w:val="2E74B5" w:themeColor="accent1" w:themeShade="BF"/>
-          <w:lang w:val="en-IN"/>
-        </w:rPr>
-      </w:pPr>
-      <w:bookmarkStart w:id="15" w:name="_Toc90757601"/>
-      <w:r>
-        <w:rPr>
-          <w:rFonts w:ascii="Times New Roman" w:hAnsi="Times New Roman" w:cs="Times New Roman"/>
-          <w:color w:val="2E74B5" w:themeColor="accent1" w:themeShade="BF"/>
-          <w:lang w:val="en-IN"/>
-        </w:rPr>
-        <w:t>3</w:t>
-      </w:r>
-      <w:r>
-        <w:rPr>
-          <w:rFonts w:ascii="Times New Roman" w:hAnsi="Times New Roman" w:cs="Times New Roman"/>
-          <w:color w:val="2E74B5" w:themeColor="accent1" w:themeShade="BF"/>
-          <w:lang w:val="en-IN"/>
-        </w:rPr>
-        <w:t>.2. EDA and Visualizations</w:t>
-      </w:r>
-      <w:bookmarkEnd w:id="15"/>
-    </w:p>
-    <w:p>
-      <w:pPr>
-        <w:spacing w:after="100" w:afterAutospacing="1" w:line="240" w:lineRule="auto"/>
-        <w:jc w:val="both"/>
-        <w:rPr>
-          <w:rFonts w:ascii="Times New Roman" w:eastAsia="Times New Roman" w:hAnsi="Times New Roman" w:cs="Times New Roman"/>
-          <w:color w:val="222222"/>
-          <w:sz w:val="24"/>
-          <w:szCs w:val="24"/>
-        </w:rPr>
-      </w:pPr>
-      <w:r>
-        <w:rPr>
-          <w:rFonts w:ascii="Times New Roman" w:eastAsia="Times New Roman" w:hAnsi="Times New Roman" w:cs="Times New Roman"/>
-          <w:color w:val="222222"/>
-          <w:sz w:val="24"/>
-          <w:szCs w:val="24"/>
-        </w:rPr>
-        <w:t>The preliminary analysis of data to discover relationships between measures in the data and to gain an insight on the trends, patterns, and relationships among various entities present in the data set with the help of statistics and visualization tools is called Exploratory Data Analysis (EDA). Exploratory data analysis is cross-classified in two different ways where each method is either graphical or non-graphical. And then, each method is either univariate, bivariate or multivariate.</w:t>
-      </w:r>
-    </w:p>
-    <w:p>
-      <w:pPr>
-        <w:pStyle w:val="Heading3"/>
-        <w:spacing w:line="14" w:lineRule="atLeast"/>
-        <w:jc w:val="both"/>
-        <w:rPr>
-          <w:rFonts w:ascii="Times New Roman" w:hAnsi="Times New Roman" w:cs="Times New Roman"/>
-          <w:color w:val="2E74B5" w:themeColor="accent1" w:themeShade="BF"/>
-          <w:shd w:val="clear" w:color="auto" w:fill="FFFFFF"/>
-        </w:rPr>
-      </w:pPr>
-      <w:bookmarkStart w:id="16" w:name="_Toc90757602"/>
-      <w:r>
-        <w:rPr>
-          <w:rFonts w:ascii="Times New Roman" w:hAnsi="Times New Roman" w:cs="Times New Roman"/>
-          <w:color w:val="2E74B5" w:themeColor="accent1" w:themeShade="BF"/>
-          <w:lang w:val="en-IN"/>
-        </w:rPr>
-        <w:t>3</w:t>
-      </w:r>
-      <w:r>
-        <w:rPr>
-          <w:rFonts w:ascii="Times New Roman" w:hAnsi="Times New Roman" w:cs="Times New Roman"/>
-          <w:color w:val="2E74B5" w:themeColor="accent1" w:themeShade="BF"/>
-          <w:lang w:val="en-IN"/>
-        </w:rPr>
-        <w:t xml:space="preserve">.2.1: </w:t>
-      </w:r>
-      <w:r>
-        <w:rPr>
-          <w:rFonts w:ascii="Times New Roman" w:hAnsi="Times New Roman" w:cs="Times New Roman"/>
-          <w:color w:val="2E74B5" w:themeColor="accent1" w:themeShade="BF"/>
-          <w:shd w:val="clear" w:color="auto" w:fill="FFFFFF"/>
-        </w:rPr>
-        <w:t>Univariate and Bivariate Analysis (Selective features)</w:t>
-      </w:r>
-      <w:bookmarkEnd w:id="16"/>
-    </w:p>
-    <w:p>
-      <w:pPr>
-        <w:jc w:val="both"/>
-        <w:rPr>
-          <w:rFonts w:ascii="Arial" w:hAnsi="Arial" w:cs="Arial"/>
-          <w:color w:val="222222"/>
-          <w:sz w:val="27"/>
-          <w:szCs w:val="27"/>
-          <w:shd w:val="clear" w:color="auto" w:fill="FFFFFF"/>
-        </w:rPr>
-      </w:pPr>
-      <w:r>
-        <w:rPr>
-          <w:rFonts w:ascii="Times New Roman" w:eastAsia="Times New Roman" w:hAnsi="Times New Roman" w:cs="Times New Roman"/>
-          <w:b/>
-          <w:color w:val="222222"/>
-          <w:sz w:val="24"/>
-          <w:szCs w:val="24"/>
-        </w:rPr>
-        <w:t xml:space="preserve">Univariate Analysis: </w:t>
-      </w:r>
-      <w:r>
-        <w:rPr>
-          <w:rFonts w:ascii="Times New Roman" w:eastAsia="Times New Roman" w:hAnsi="Times New Roman" w:cs="Times New Roman"/>
-          <w:b/>
-          <w:color w:val="222222"/>
-          <w:sz w:val="24"/>
-          <w:szCs w:val="24"/>
-        </w:rPr>
-        <w:t>‘</w:t>
-      </w:r>
-      <w:r>
-        <w:rPr>
-          <w:rFonts w:ascii="Times New Roman" w:eastAsia="Times New Roman" w:hAnsi="Times New Roman" w:cs="Times New Roman"/>
-          <w:color w:val="222222"/>
-          <w:sz w:val="24"/>
-          <w:szCs w:val="24"/>
-        </w:rPr>
-        <w:t>Uni</w:t>
-      </w:r>
-      <w:r>
-        <w:rPr>
-          <w:rFonts w:ascii="Times New Roman" w:eastAsia="Times New Roman" w:hAnsi="Times New Roman" w:cs="Times New Roman"/>
-          <w:color w:val="222222"/>
-          <w:sz w:val="24"/>
-          <w:szCs w:val="24"/>
-        </w:rPr>
-        <w:t>’</w:t>
-      </w:r>
-      <w:r>
-        <w:rPr>
-          <w:rFonts w:ascii="Times New Roman" w:eastAsia="Times New Roman" w:hAnsi="Times New Roman" w:cs="Times New Roman"/>
-          <w:color w:val="222222"/>
-          <w:sz w:val="24"/>
-          <w:szCs w:val="24"/>
-        </w:rPr>
-        <w:t xml:space="preserve"> means one and variate means variable, so in univariate analysis, there is only one dependable variable. The objective of univariate analysis is to derive the data, define and summarize it, and analyze the pattern present in it. In a dataset, it explores each variable separately</w:t>
-      </w:r>
-      <w:r>
-        <w:rPr>
-          <w:rFonts w:ascii="Arial" w:hAnsi="Arial" w:cs="Arial"/>
-          <w:color w:val="222222"/>
-          <w:sz w:val="27"/>
-          <w:szCs w:val="27"/>
-          <w:shd w:val="clear" w:color="auto" w:fill="FFFFFF"/>
-        </w:rPr>
-        <w:t xml:space="preserve">. </w:t>
-      </w:r>
-      <w:r>
-        <w:rPr>
-          <w:rFonts w:ascii="Times New Roman" w:eastAsia="Times New Roman" w:hAnsi="Times New Roman" w:cs="Times New Roman"/>
-          <w:color w:val="222222"/>
-          <w:sz w:val="24"/>
-          <w:szCs w:val="24"/>
-        </w:rPr>
-        <w:t>Some patterns that can be easily identified with univariate analysis are Central Tendency (mean, mode and median), Dispersion (range, variance), Quartiles (interquartile range), and Standard deviation</w:t>
-      </w:r>
-      <w:r>
-        <w:rPr>
-          <w:rFonts w:ascii="Arial" w:hAnsi="Arial" w:cs="Arial"/>
-          <w:color w:val="222222"/>
-          <w:sz w:val="27"/>
-          <w:szCs w:val="27"/>
-          <w:shd w:val="clear" w:color="auto" w:fill="FFFFFF"/>
-        </w:rPr>
-        <w:t>.</w:t>
-      </w:r>
-    </w:p>
-    <w:p>
-      <w:pPr>
-        <w:jc w:val="both"/>
-        <w:rPr>
-          <w:rFonts w:ascii="Times New Roman" w:hAnsi="Times New Roman" w:cs="Times New Roman"/>
-          <w:b/>
-          <w:sz w:val="24"/>
-          <w:szCs w:val="24"/>
-          <w:lang w:val="en-IN"/>
-        </w:rPr>
-      </w:pPr>
-      <w:r>
-        <w:rPr>
-          <w:rFonts w:ascii="Times New Roman" w:hAnsi="Times New Roman" w:cs="Times New Roman"/>
-          <w:b/>
-          <w:sz w:val="24"/>
-          <w:szCs w:val="24"/>
-          <w:lang w:val="en-IN"/>
-        </w:rPr>
-        <w:t>Distribution of Price</w:t>
-      </w:r>
+        <w:jc w:val="both"/>
+      </w:pPr>
+      <w:r>
+        <w:rPr>
+          <w:rFonts w:ascii="Times New Roman" w:hAnsi="Times New Roman" w:cs="Times New Roman"/>
+          <w:sz w:val="24"/>
+          <w:szCs w:val="24"/>
+        </w:rPr>
+        <w:t xml:space="preserve">Referring the categorical variables, quality plays a major role in prediction of prices </w:t>
+      </w:r>
+      <w:r>
+        <w:rPr>
+          <w:rFonts w:ascii="Times New Roman" w:hAnsi="Times New Roman" w:cs="Times New Roman"/>
+          <w:sz w:val="24"/>
+          <w:szCs w:val="24"/>
+        </w:rPr>
+        <w:t xml:space="preserve">but </w:t>
+      </w:r>
+      <w:r>
+        <w:rPr>
+          <w:rFonts w:ascii="Times New Roman" w:hAnsi="Times New Roman" w:cs="Times New Roman"/>
+          <w:sz w:val="24"/>
+          <w:szCs w:val="24"/>
+        </w:rPr>
+        <w:t>condition, sight and coast are going to affect much.</w:t>
+      </w:r>
+    </w:p>
+    <w:p>
+      <w:pPr>
+        <w:jc w:val="both"/>
+        <w:rPr>
+          <w:color w:val="FF0000"/>
+          <w:highlight w:val="yellow"/>
+        </w:rPr>
+      </w:pPr>
     </w:p>
     <w:p>
       <w:pPr>
@@ -8534,17 +9200,14 @@
         <w:jc w:val="both"/>
       </w:pPr>
       <w:r>
-        <w:t xml:space="preserve">      </w:t>
-      </w:r>
-      <w:r>
         <w:rPr>
           <w:noProof/>
         </w:rPr>
         <w:drawing>
-          <wp:inline distT="0" distB="0" distL="0" distR="0" wp14:anchorId="758B2281" wp14:editId="147983B3">
-            <wp:extent cx="3587750" cy="2483257"/>
-            <wp:effectExtent l="0" t="0" r="0" b="0"/>
-            <wp:docPr id="16" name="Picture 16"/>
+          <wp:inline distT="0" distB="0" distL="0" distR="0" wp14:anchorId="3408DAFC" wp14:editId="0A3B38CC">
+            <wp:extent cx="5943600" cy="2392680"/>
+            <wp:effectExtent l="0" t="0" r="0" b="7620"/>
+            <wp:docPr id="20" name="Picture 20"/>
             <wp:cNvGraphicFramePr>
               <a:graphicFrameLocks xmlns:a="http://schemas.openxmlformats.org/drawingml/2006/main" noChangeAspect="1"/>
             </wp:cNvGraphicFramePr>
@@ -8564,7 +9227,7 @@
                   <pic:spPr>
                     <a:xfrm>
                       <a:off x="0" y="0"/>
-                      <a:ext cx="3597628" cy="2490094"/>
+                      <a:ext cx="5943600" cy="2392680"/>
                     </a:xfrm>
                     <a:prstGeom prst="rect">
                       <a:avLst/>
@@ -8581,235 +9244,59 @@
       <w:pPr>
         <w:pStyle w:val="Caption"/>
         <w:jc w:val="both"/>
-      </w:pPr>
-      <w:bookmarkStart w:id="17" w:name="_Toc90757626"/>
+        <w:rPr>
+          <w:color w:val="FF0000"/>
+          <w:highlight w:val="yellow"/>
+        </w:rPr>
+      </w:pPr>
+      <w:bookmarkStart w:id="18" w:name="_Toc91339098"/>
       <w:r>
         <w:t xml:space="preserve">Figure </w:t>
       </w:r>
-      <w:fldSimple w:instr=" SEQ Figure \* ARABIC ">
-        <w:r>
-          <w:rPr>
-            <w:noProof/>
-          </w:rPr>
-          <w:t>4</w:t>
-        </w:r>
-      </w:fldSimple>
-      <w:r>
-        <w:t xml:space="preserve"> </w:t>
-      </w:r>
-      <w:r>
-        <w:t>Distribution of Price</w:t>
-      </w:r>
-      <w:bookmarkEnd w:id="17"/>
-    </w:p>
-    <w:p>
-      <w:pPr>
-        <w:jc w:val="both"/>
-        <w:rPr>
-          <w:rFonts w:ascii="Times New Roman" w:hAnsi="Times New Roman" w:cs="Times New Roman"/>
-          <w:sz w:val="24"/>
-          <w:szCs w:val="24"/>
-        </w:rPr>
-      </w:pPr>
-      <w:r>
-        <w:rPr>
-          <w:rFonts w:ascii="Times New Roman" w:hAnsi="Times New Roman" w:cs="Times New Roman"/>
-          <w:b/>
-          <w:sz w:val="24"/>
-          <w:szCs w:val="24"/>
-        </w:rPr>
-        <w:t>Observation:</w:t>
-      </w:r>
-      <w:r>
-        <w:rPr>
-          <w:rFonts w:ascii="Times New Roman" w:hAnsi="Times New Roman" w:cs="Times New Roman"/>
-          <w:sz w:val="24"/>
-          <w:szCs w:val="24"/>
-        </w:rPr>
-        <w:t xml:space="preserve"> Target variable Price distribution is shown in the picture. It is clearly understandable that the target variable is right skewed which is a positive skewness. Most of the house property prices ranges in 40000</w:t>
-      </w:r>
-    </w:p>
-    <w:p>
-      <w:pPr>
-        <w:jc w:val="both"/>
-        <w:rPr>
-          <w:rFonts w:ascii="Times New Roman" w:eastAsia="Times New Roman" w:hAnsi="Times New Roman" w:cs="Times New Roman"/>
-          <w:color w:val="222222"/>
-          <w:sz w:val="24"/>
-          <w:szCs w:val="24"/>
-        </w:rPr>
-      </w:pPr>
-      <w:r>
-        <w:rPr>
-          <w:rFonts w:ascii="Times New Roman" w:eastAsia="Times New Roman" w:hAnsi="Times New Roman" w:cs="Times New Roman"/>
-          <w:b/>
-          <w:color w:val="222222"/>
-          <w:sz w:val="24"/>
-          <w:szCs w:val="24"/>
-        </w:rPr>
-        <w:t>Bivariate Analysis</w:t>
-      </w:r>
-      <w:r>
-        <w:rPr>
-          <w:rFonts w:ascii="Times New Roman" w:eastAsia="Times New Roman" w:hAnsi="Times New Roman" w:cs="Times New Roman"/>
-          <w:color w:val="222222"/>
-          <w:sz w:val="24"/>
-          <w:szCs w:val="24"/>
-        </w:rPr>
-        <w:t>: Bi means two and variate means variable, so here there are two variables. The analysis is related to cause and the relationship between the two variables. There are three types of bivariate analysis</w:t>
-      </w:r>
-      <w:r>
-        <w:rPr>
-          <w:rFonts w:ascii="Arial" w:hAnsi="Arial" w:cs="Arial"/>
-          <w:color w:val="222222"/>
-          <w:sz w:val="27"/>
-          <w:szCs w:val="27"/>
-          <w:shd w:val="clear" w:color="auto" w:fill="FFFFFF"/>
-        </w:rPr>
-        <w:t xml:space="preserve">. </w:t>
-      </w:r>
-      <w:r>
-        <w:rPr>
-          <w:rFonts w:ascii="Times New Roman" w:eastAsia="Times New Roman" w:hAnsi="Times New Roman" w:cs="Times New Roman"/>
-          <w:color w:val="222222"/>
-          <w:sz w:val="24"/>
-          <w:szCs w:val="24"/>
-        </w:rPr>
-        <w:t>There are three types of bivariate analysis.</w:t>
-      </w:r>
-    </w:p>
-    <w:p>
-      <w:pPr>
-        <w:pStyle w:val="ListParagraph"/>
-        <w:numPr>
-          <w:ilvl w:val="0"/>
-          <w:numId w:val="18"/>
-        </w:numPr>
-        <w:jc w:val="both"/>
-        <w:rPr>
-          <w:rFonts w:ascii="Times New Roman" w:eastAsia="Times New Roman" w:hAnsi="Times New Roman" w:cs="Times New Roman"/>
-          <w:color w:val="222222"/>
-          <w:sz w:val="24"/>
-          <w:szCs w:val="24"/>
-        </w:rPr>
-      </w:pPr>
-      <w:r>
-        <w:rPr>
-          <w:rFonts w:ascii="Times New Roman" w:eastAsia="Times New Roman" w:hAnsi="Times New Roman" w:cs="Times New Roman"/>
-          <w:color w:val="222222"/>
-          <w:sz w:val="24"/>
-          <w:szCs w:val="24"/>
-        </w:rPr>
-        <w:t>Bivariate Analysis of two Numerical Variables (Numerical-Numerical)</w:t>
-      </w:r>
-    </w:p>
-    <w:p>
-      <w:pPr>
-        <w:pStyle w:val="ListParagraph"/>
-        <w:numPr>
-          <w:ilvl w:val="0"/>
-          <w:numId w:val="18"/>
-        </w:numPr>
-        <w:jc w:val="both"/>
-        <w:rPr>
-          <w:rFonts w:ascii="Times New Roman" w:eastAsia="Times New Roman" w:hAnsi="Times New Roman" w:cs="Times New Roman"/>
-          <w:color w:val="222222"/>
-          <w:sz w:val="24"/>
-          <w:szCs w:val="24"/>
-        </w:rPr>
-      </w:pPr>
-      <w:r>
-        <w:rPr>
-          <w:rFonts w:ascii="Times New Roman" w:eastAsia="Times New Roman" w:hAnsi="Times New Roman" w:cs="Times New Roman"/>
-          <w:color w:val="222222"/>
-          <w:sz w:val="24"/>
-          <w:szCs w:val="24"/>
+      <w:r>
+        <w:fldChar w:fldCharType="begin"/>
+      </w:r>
+      <w:r>
+        <w:instrText xml:space="preserve"> SEQ Figure \* ARABIC </w:instrText>
+      </w:r>
+      <w:r>
+        <w:fldChar w:fldCharType="separate"/>
+      </w:r>
+      <w:r>
+        <w:rPr>
+          <w:noProof/>
+        </w:rPr>
+        <w:t>6</w:t>
+      </w:r>
+      <w:r>
+        <w:rPr>
+          <w:noProof/>
+        </w:rPr>
+        <w:fldChar w:fldCharType="end"/>
+      </w:r>
+      <w:r>
+        <w:t xml:space="preserve"> Box Plot (Showing outliers)</w:t>
+      </w:r>
+      <w:bookmarkEnd w:id="18"/>
+    </w:p>
+    <w:p>
+      <w:pPr>
+        <w:jc w:val="both"/>
+        <w:rPr>
+          <w:color w:val="FF0000"/>
+          <w:highlight w:val="yellow"/>
+        </w:rPr>
+      </w:pPr>
+      <w:r>
+        <w:rPr>
+          <w:noProof/>
         </w:rPr>
         <w:lastRenderedPageBreak/>
-        <w:t>Bivariate Analysis of two categorical Variables (Categorical-Categorical)</w:t>
-      </w:r>
-    </w:p>
-    <w:p>
-      <w:pPr>
-        <w:pStyle w:val="ListParagraph"/>
-        <w:numPr>
-          <w:ilvl w:val="0"/>
-          <w:numId w:val="18"/>
-        </w:numPr>
-        <w:jc w:val="both"/>
-        <w:rPr>
-          <w:rFonts w:ascii="Times New Roman" w:eastAsia="Times New Roman" w:hAnsi="Times New Roman" w:cs="Times New Roman"/>
-          <w:color w:val="222222"/>
-          <w:sz w:val="24"/>
-          <w:szCs w:val="24"/>
-        </w:rPr>
-      </w:pPr>
-      <w:r>
-        <w:rPr>
-          <w:rFonts w:ascii="Times New Roman" w:eastAsia="Times New Roman" w:hAnsi="Times New Roman" w:cs="Times New Roman"/>
-          <w:color w:val="222222"/>
-          <w:sz w:val="24"/>
-          <w:szCs w:val="24"/>
-        </w:rPr>
-        <w:t xml:space="preserve">Bivariate Analysis of one numerical and one categorical </w:t>
-      </w:r>
-      <w:r>
-        <w:rPr>
-          <w:rFonts w:ascii="Times New Roman" w:eastAsia="Times New Roman" w:hAnsi="Times New Roman" w:cs="Times New Roman"/>
-          <w:color w:val="222222"/>
-          <w:sz w:val="24"/>
-          <w:szCs w:val="24"/>
-        </w:rPr>
-        <w:t>variable (Numerical-Categorical</w:t>
-      </w:r>
-      <w:r>
-        <w:rPr>
-          <w:rFonts w:ascii="Times New Roman" w:eastAsia="Times New Roman" w:hAnsi="Times New Roman" w:cs="Times New Roman"/>
-          <w:color w:val="222222"/>
-          <w:sz w:val="24"/>
-          <w:szCs w:val="24"/>
-        </w:rPr>
-        <w:t>)</w:t>
-      </w:r>
-    </w:p>
-    <w:p>
-      <w:pPr>
-        <w:jc w:val="both"/>
-        <w:rPr>
-          <w:b/>
-        </w:rPr>
-      </w:pPr>
-    </w:p>
-    <w:p>
-      <w:pPr>
-        <w:jc w:val="both"/>
-        <w:rPr>
-          <w:b/>
-        </w:rPr>
-      </w:pPr>
-      <w:r>
-        <w:rPr>
-          <w:b/>
-        </w:rPr>
-        <w:t>Plot of Key Features vs. Price</w:t>
-      </w:r>
-    </w:p>
-    <w:p>
-      <w:pPr>
-        <w:jc w:val="both"/>
-        <w:rPr>
-          <w:b/>
-        </w:rPr>
-      </w:pPr>
-      <w:r>
-        <w:rPr>
-          <w:noProof/>
-        </w:rPr>
         <w:drawing>
-          <wp:inline distT="0" distB="0" distL="0" distR="0" wp14:anchorId="3FC4C617" wp14:editId="24AC5636">
-            <wp:extent cx="5943600" cy="2931160"/>
-            <wp:effectExtent l="0" t="0" r="0" b="2540"/>
-            <wp:docPr id="18" name="Picture 18"/>
+          <wp:inline distT="0" distB="0" distL="0" distR="0" wp14:anchorId="30B04860" wp14:editId="5292E12F">
+            <wp:extent cx="5943600" cy="2136775"/>
+            <wp:effectExtent l="0" t="0" r="0" b="0"/>
+            <wp:docPr id="21" name="Picture 21"/>
             <wp:cNvGraphicFramePr>
               <a:graphicFrameLocks xmlns:a="http://schemas.openxmlformats.org/drawingml/2006/main" noChangeAspect="1"/>
             </wp:cNvGraphicFramePr>
@@ -8829,388 +9316,6 @@
                   <pic:spPr>
                     <a:xfrm>
                       <a:off x="0" y="0"/>
-                      <a:ext cx="5943600" cy="2931160"/>
-                    </a:xfrm>
-                    <a:prstGeom prst="rect">
-                      <a:avLst/>
-                    </a:prstGeom>
-                  </pic:spPr>
-                </pic:pic>
-              </a:graphicData>
-            </a:graphic>
-          </wp:inline>
-        </w:drawing>
-      </w:r>
-      <w:r>
-        <w:rPr>
-          <w:noProof/>
-        </w:rPr>
-        <w:drawing>
-          <wp:inline distT="0" distB="0" distL="0" distR="0" wp14:anchorId="5B745441" wp14:editId="2CE74A74">
-            <wp:extent cx="5943600" cy="1530985"/>
-            <wp:effectExtent l="0" t="0" r="0" b="0"/>
-            <wp:docPr id="19" name="Picture 19"/>
-            <wp:cNvGraphicFramePr>
-              <a:graphicFrameLocks xmlns:a="http://schemas.openxmlformats.org/drawingml/2006/main" noChangeAspect="1"/>
-            </wp:cNvGraphicFramePr>
-            <a:graphic xmlns:a="http://schemas.openxmlformats.org/drawingml/2006/main">
-              <a:graphicData uri="http://schemas.openxmlformats.org/drawingml/2006/picture">
-                <pic:pic xmlns:pic="http://schemas.openxmlformats.org/drawingml/2006/picture">
-                  <pic:nvPicPr>
-                    <pic:cNvPr id="1" name=""/>
-                    <pic:cNvPicPr/>
-                  </pic:nvPicPr>
-                  <pic:blipFill>
-                    <a:blip r:embed="rId19"/>
-                    <a:stretch>
-                      <a:fillRect/>
-                    </a:stretch>
-                  </pic:blipFill>
-                  <pic:spPr>
-                    <a:xfrm>
-                      <a:off x="0" y="0"/>
-                      <a:ext cx="5943600" cy="1530985"/>
-                    </a:xfrm>
-                    <a:prstGeom prst="rect">
-                      <a:avLst/>
-                    </a:prstGeom>
-                  </pic:spPr>
-                </pic:pic>
-              </a:graphicData>
-            </a:graphic>
-          </wp:inline>
-        </w:drawing>
-      </w:r>
-    </w:p>
-    <w:p>
-      <w:pPr>
-        <w:keepNext/>
-        <w:jc w:val="both"/>
-      </w:pPr>
-      <w:r>
-        <w:rPr>
-          <w:noProof/>
-        </w:rPr>
-        <w:lastRenderedPageBreak/>
-        <w:drawing>
-          <wp:inline distT="0" distB="0" distL="0" distR="0" wp14:anchorId="12AD6CD7" wp14:editId="1EBECB5A">
-            <wp:extent cx="5943600" cy="3075305"/>
-            <wp:effectExtent l="0" t="0" r="0" b="0"/>
-            <wp:docPr id="17" name="Picture 17"/>
-            <wp:cNvGraphicFramePr>
-              <a:graphicFrameLocks xmlns:a="http://schemas.openxmlformats.org/drawingml/2006/main" noChangeAspect="1"/>
-            </wp:cNvGraphicFramePr>
-            <a:graphic xmlns:a="http://schemas.openxmlformats.org/drawingml/2006/main">
-              <a:graphicData uri="http://schemas.openxmlformats.org/drawingml/2006/picture">
-                <pic:pic xmlns:pic="http://schemas.openxmlformats.org/drawingml/2006/picture">
-                  <pic:nvPicPr>
-                    <pic:cNvPr id="1" name=""/>
-                    <pic:cNvPicPr/>
-                  </pic:nvPicPr>
-                  <pic:blipFill>
-                    <a:blip r:embed="rId20"/>
-                    <a:stretch>
-                      <a:fillRect/>
-                    </a:stretch>
-                  </pic:blipFill>
-                  <pic:spPr>
-                    <a:xfrm>
-                      <a:off x="0" y="0"/>
-                      <a:ext cx="5943600" cy="3075305"/>
-                    </a:xfrm>
-                    <a:prstGeom prst="rect">
-                      <a:avLst/>
-                    </a:prstGeom>
-                  </pic:spPr>
-                </pic:pic>
-              </a:graphicData>
-            </a:graphic>
-          </wp:inline>
-        </w:drawing>
-      </w:r>
-    </w:p>
-    <w:p>
-      <w:pPr>
-        <w:pStyle w:val="Caption"/>
-        <w:jc w:val="both"/>
-      </w:pPr>
-      <w:bookmarkStart w:id="18" w:name="_Toc90757627"/>
-      <w:r>
-        <w:t xml:space="preserve">Figure </w:t>
-      </w:r>
-      <w:fldSimple w:instr=" SEQ Figure \* ARABIC ">
-        <w:r>
-          <w:rPr>
-            <w:noProof/>
-          </w:rPr>
-          <w:t>5</w:t>
-        </w:r>
-      </w:fldSimple>
-      <w:r>
-        <w:t xml:space="preserve"> </w:t>
-      </w:r>
-      <w:r>
-        <w:t>Bivariate</w:t>
-      </w:r>
-      <w:r>
-        <w:t xml:space="preserve"> Plots </w:t>
-      </w:r>
-      <w:r>
-        <w:t>regression plots</w:t>
-      </w:r>
-      <w:r>
-        <w:t xml:space="preserve"> </w:t>
-      </w:r>
-      <w:r>
-        <w:t>(</w:t>
-      </w:r>
-      <w:r>
-        <w:t>Price</w:t>
-      </w:r>
-      <w:r>
-        <w:t>)</w:t>
-      </w:r>
-      <w:bookmarkEnd w:id="18"/>
-    </w:p>
-    <w:p>
-      <w:pPr>
-        <w:jc w:val="both"/>
-        <w:rPr>
-          <w:rFonts w:ascii="Times New Roman" w:hAnsi="Times New Roman" w:cs="Times New Roman"/>
-          <w:sz w:val="24"/>
-          <w:szCs w:val="24"/>
-        </w:rPr>
-      </w:pPr>
-    </w:p>
-    <w:p>
-      <w:pPr>
-        <w:jc w:val="both"/>
-        <w:rPr>
-          <w:rFonts w:ascii="Times New Roman" w:hAnsi="Times New Roman" w:cs="Times New Roman"/>
-          <w:sz w:val="24"/>
-          <w:szCs w:val="24"/>
-        </w:rPr>
-      </w:pPr>
-      <w:r>
-        <w:rPr>
-          <w:rFonts w:ascii="Times New Roman" w:hAnsi="Times New Roman" w:cs="Times New Roman"/>
-          <w:sz w:val="24"/>
-          <w:szCs w:val="24"/>
-        </w:rPr>
-        <w:t>Above depicted plots explain:</w:t>
-      </w:r>
-    </w:p>
-    <w:p>
-      <w:pPr>
-        <w:pStyle w:val="ListParagraph"/>
-        <w:numPr>
-          <w:ilvl w:val="0"/>
-          <w:numId w:val="19"/>
-        </w:numPr>
-        <w:jc w:val="both"/>
-        <w:rPr>
-          <w:rFonts w:ascii="Times New Roman" w:hAnsi="Times New Roman" w:cs="Times New Roman"/>
-          <w:sz w:val="24"/>
-          <w:szCs w:val="24"/>
-        </w:rPr>
-      </w:pPr>
-      <w:r>
-        <w:rPr>
-          <w:rFonts w:ascii="Times New Roman" w:hAnsi="Times New Roman" w:cs="Times New Roman"/>
-          <w:sz w:val="24"/>
-          <w:szCs w:val="24"/>
-        </w:rPr>
-        <w:t xml:space="preserve">Some of the continuous variables like </w:t>
-      </w:r>
-      <w:proofErr w:type="spellStart"/>
-      <w:r>
-        <w:rPr>
-          <w:rFonts w:ascii="Times New Roman" w:hAnsi="Times New Roman" w:cs="Times New Roman"/>
-          <w:sz w:val="24"/>
-          <w:szCs w:val="24"/>
-        </w:rPr>
-        <w:t>living_measure</w:t>
-      </w:r>
-      <w:proofErr w:type="spellEnd"/>
-      <w:r>
-        <w:rPr>
-          <w:rFonts w:ascii="Times New Roman" w:hAnsi="Times New Roman" w:cs="Times New Roman"/>
-          <w:sz w:val="24"/>
-          <w:szCs w:val="24"/>
-        </w:rPr>
-        <w:t xml:space="preserve">, </w:t>
-      </w:r>
-      <w:proofErr w:type="spellStart"/>
-      <w:r>
-        <w:rPr>
-          <w:rFonts w:ascii="Times New Roman" w:hAnsi="Times New Roman" w:cs="Times New Roman"/>
-          <w:sz w:val="24"/>
-          <w:szCs w:val="24"/>
-        </w:rPr>
-        <w:t>ceil_measure</w:t>
-      </w:r>
-      <w:proofErr w:type="spellEnd"/>
-      <w:r>
-        <w:rPr>
-          <w:rFonts w:ascii="Times New Roman" w:hAnsi="Times New Roman" w:cs="Times New Roman"/>
-          <w:sz w:val="24"/>
-          <w:szCs w:val="24"/>
-        </w:rPr>
-        <w:t xml:space="preserve"> and living_measure15 are certainly affecting the target variable whereas basement is not probably affecting the price.</w:t>
-      </w:r>
-    </w:p>
-    <w:p>
-      <w:pPr>
-        <w:pStyle w:val="ListParagraph"/>
-        <w:numPr>
-          <w:ilvl w:val="0"/>
-          <w:numId w:val="19"/>
-        </w:numPr>
-        <w:jc w:val="both"/>
-      </w:pPr>
-      <w:r>
-        <w:rPr>
-          <w:rFonts w:ascii="Times New Roman" w:hAnsi="Times New Roman" w:cs="Times New Roman"/>
-          <w:sz w:val="24"/>
-          <w:szCs w:val="24"/>
-        </w:rPr>
-        <w:t xml:space="preserve">Referring the categorical variables, quality plays a major role in prediction of prices </w:t>
-      </w:r>
-      <w:r>
-        <w:rPr>
-          <w:rFonts w:ascii="Times New Roman" w:hAnsi="Times New Roman" w:cs="Times New Roman"/>
-          <w:sz w:val="24"/>
-          <w:szCs w:val="24"/>
-        </w:rPr>
-        <w:t xml:space="preserve">but </w:t>
-      </w:r>
-      <w:r>
-        <w:rPr>
-          <w:rFonts w:ascii="Times New Roman" w:hAnsi="Times New Roman" w:cs="Times New Roman"/>
-          <w:sz w:val="24"/>
-          <w:szCs w:val="24"/>
-        </w:rPr>
-        <w:t>condition, sight and coast are going to affect much.</w:t>
-      </w:r>
-    </w:p>
-    <w:p>
-      <w:pPr>
-        <w:jc w:val="both"/>
-        <w:rPr>
-          <w:color w:val="FF0000"/>
-          <w:highlight w:val="yellow"/>
-        </w:rPr>
-      </w:pPr>
-    </w:p>
-    <w:p>
-      <w:pPr>
-        <w:keepNext/>
-        <w:jc w:val="both"/>
-      </w:pPr>
-      <w:r>
-        <w:rPr>
-          <w:noProof/>
-        </w:rPr>
-        <w:drawing>
-          <wp:inline distT="0" distB="0" distL="0" distR="0" wp14:anchorId="3408DAFC" wp14:editId="0A3B38CC">
-            <wp:extent cx="5943600" cy="2392680"/>
-            <wp:effectExtent l="0" t="0" r="0" b="7620"/>
-            <wp:docPr id="20" name="Picture 20"/>
-            <wp:cNvGraphicFramePr>
-              <a:graphicFrameLocks xmlns:a="http://schemas.openxmlformats.org/drawingml/2006/main" noChangeAspect="1"/>
-            </wp:cNvGraphicFramePr>
-            <a:graphic xmlns:a="http://schemas.openxmlformats.org/drawingml/2006/main">
-              <a:graphicData uri="http://schemas.openxmlformats.org/drawingml/2006/picture">
-                <pic:pic xmlns:pic="http://schemas.openxmlformats.org/drawingml/2006/picture">
-                  <pic:nvPicPr>
-                    <pic:cNvPr id="1" name=""/>
-                    <pic:cNvPicPr/>
-                  </pic:nvPicPr>
-                  <pic:blipFill>
-                    <a:blip r:embed="rId21"/>
-                    <a:stretch>
-                      <a:fillRect/>
-                    </a:stretch>
-                  </pic:blipFill>
-                  <pic:spPr>
-                    <a:xfrm>
-                      <a:off x="0" y="0"/>
-                      <a:ext cx="5943600" cy="2392680"/>
-                    </a:xfrm>
-                    <a:prstGeom prst="rect">
-                      <a:avLst/>
-                    </a:prstGeom>
-                  </pic:spPr>
-                </pic:pic>
-              </a:graphicData>
-            </a:graphic>
-          </wp:inline>
-        </w:drawing>
-      </w:r>
-    </w:p>
-    <w:p>
-      <w:pPr>
-        <w:pStyle w:val="Caption"/>
-        <w:jc w:val="both"/>
-        <w:rPr>
-          <w:color w:val="FF0000"/>
-          <w:highlight w:val="yellow"/>
-        </w:rPr>
-      </w:pPr>
-      <w:bookmarkStart w:id="19" w:name="_Toc90757628"/>
-      <w:r>
-        <w:t xml:space="preserve">Figure </w:t>
-      </w:r>
-      <w:fldSimple w:instr=" SEQ Figure \* ARABIC ">
-        <w:r>
-          <w:rPr>
-            <w:noProof/>
-          </w:rPr>
-          <w:t>6</w:t>
-        </w:r>
-      </w:fldSimple>
-      <w:r>
-        <w:t xml:space="preserve"> Box Plot (Showing outliers)</w:t>
-      </w:r>
-      <w:bookmarkEnd w:id="19"/>
-    </w:p>
-    <w:p>
-      <w:pPr>
-        <w:jc w:val="both"/>
-        <w:rPr>
-          <w:color w:val="FF0000"/>
-          <w:highlight w:val="yellow"/>
-        </w:rPr>
-      </w:pPr>
-      <w:r>
-        <w:rPr>
-          <w:noProof/>
-        </w:rPr>
-        <w:lastRenderedPageBreak/>
-        <w:drawing>
-          <wp:inline distT="0" distB="0" distL="0" distR="0" wp14:anchorId="30B04860" wp14:editId="5292E12F">
-            <wp:extent cx="5943600" cy="2136775"/>
-            <wp:effectExtent l="0" t="0" r="0" b="0"/>
-            <wp:docPr id="21" name="Picture 21"/>
-            <wp:cNvGraphicFramePr>
-              <a:graphicFrameLocks xmlns:a="http://schemas.openxmlformats.org/drawingml/2006/main" noChangeAspect="1"/>
-            </wp:cNvGraphicFramePr>
-            <a:graphic xmlns:a="http://schemas.openxmlformats.org/drawingml/2006/main">
-              <a:graphicData uri="http://schemas.openxmlformats.org/drawingml/2006/picture">
-                <pic:pic xmlns:pic="http://schemas.openxmlformats.org/drawingml/2006/picture">
-                  <pic:nvPicPr>
-                    <pic:cNvPr id="1" name=""/>
-                    <pic:cNvPicPr/>
-                  </pic:nvPicPr>
-                  <pic:blipFill>
-                    <a:blip r:embed="rId22"/>
-                    <a:stretch>
-                      <a:fillRect/>
-                    </a:stretch>
-                  </pic:blipFill>
-                  <pic:spPr>
-                    <a:xfrm>
-                      <a:off x="0" y="0"/>
                       <a:ext cx="5943600" cy="2136775"/>
                     </a:xfrm>
                     <a:prstGeom prst="rect">
@@ -9257,7 +9362,7 @@
           <w:shd w:val="clear" w:color="auto" w:fill="FFFFFF"/>
         </w:rPr>
       </w:pPr>
-      <w:bookmarkStart w:id="20" w:name="_Toc90757603"/>
+      <w:bookmarkStart w:id="19" w:name="_Toc91339085"/>
       <w:r>
         <w:rPr>
           <w:rFonts w:ascii="Times New Roman" w:hAnsi="Times New Roman" w:cs="Times New Roman"/>
@@ -9282,7 +9387,7 @@
         </w:rPr>
         <w:t>Geographical data &amp; Observations</w:t>
       </w:r>
-      <w:bookmarkEnd w:id="20"/>
+      <w:bookmarkEnd w:id="19"/>
     </w:p>
     <w:p>
       <w:pPr>
@@ -9538,7 +9643,7 @@
                     <pic:cNvPicPr/>
                   </pic:nvPicPr>
                   <pic:blipFill>
-                    <a:blip r:embed="rId23" cstate="print">
+                    <a:blip r:embed="rId19" cstate="print">
                       <a:extLst>
                         <a:ext uri="{28A0092B-C50C-407E-A947-70E740481C1C}">
                           <a14:useLocalDpi xmlns:a14="http://schemas.microsoft.com/office/drawing/2010/main" val="0"/>
@@ -9574,18 +9679,31 @@
           <w:szCs w:val="24"/>
         </w:rPr>
       </w:pPr>
-      <w:bookmarkStart w:id="21" w:name="_Toc90757629"/>
+      <w:bookmarkStart w:id="20" w:name="_Toc91339099"/>
       <w:r>
         <w:t xml:space="preserve">Figure </w:t>
       </w:r>
-      <w:fldSimple w:instr=" SEQ Figure \* ARABIC ">
-        <w:r>
-          <w:rPr>
-            <w:noProof/>
-          </w:rPr>
-          <w:t>7</w:t>
-        </w:r>
-      </w:fldSimple>
+      <w:r>
+        <w:fldChar w:fldCharType="begin"/>
+      </w:r>
+      <w:r>
+        <w:instrText xml:space="preserve"> SEQ Figure \* ARABIC </w:instrText>
+      </w:r>
+      <w:r>
+        <w:fldChar w:fldCharType="separate"/>
+      </w:r>
+      <w:r>
+        <w:rPr>
+          <w:noProof/>
+        </w:rPr>
+        <w:t>7</w:t>
+      </w:r>
+      <w:r>
+        <w:rPr>
+          <w:noProof/>
+        </w:rPr>
+        <w:fldChar w:fldCharType="end"/>
+      </w:r>
       <w:r>
         <w:t xml:space="preserve"> </w:t>
       </w:r>
@@ -9599,7 +9717,7 @@
         </w:rPr>
         <w:t>.</w:t>
       </w:r>
-      <w:bookmarkEnd w:id="21"/>
+      <w:bookmarkEnd w:id="20"/>
       <w:r>
         <w:rPr>
           <w:rFonts w:ascii="Times New Roman" w:hAnsi="Times New Roman" w:cs="Times New Roman"/>
@@ -9633,7 +9751,7 @@
                     <pic:cNvPicPr/>
                   </pic:nvPicPr>
                   <pic:blipFill>
-                    <a:blip r:embed="rId24"/>
+                    <a:blip r:embed="rId20"/>
                     <a:stretch>
                       <a:fillRect/>
                     </a:stretch>
@@ -9662,22 +9780,35 @@
           <w:noProof/>
         </w:rPr>
       </w:pPr>
-      <w:bookmarkStart w:id="22" w:name="_Toc90757630"/>
+      <w:bookmarkStart w:id="21" w:name="_Toc91339100"/>
       <w:r>
         <w:t xml:space="preserve">Figure </w:t>
       </w:r>
-      <w:fldSimple w:instr=" SEQ Figure \* ARABIC ">
-        <w:r>
-          <w:rPr>
-            <w:noProof/>
-          </w:rPr>
-          <w:t>8</w:t>
-        </w:r>
-      </w:fldSimple>
+      <w:r>
+        <w:fldChar w:fldCharType="begin"/>
+      </w:r>
+      <w:r>
+        <w:instrText xml:space="preserve"> SEQ Figure \* ARABIC </w:instrText>
+      </w:r>
+      <w:r>
+        <w:fldChar w:fldCharType="separate"/>
+      </w:r>
       <w:r>
         <w:rPr>
           <w:noProof/>
         </w:rPr>
+        <w:t>8</w:t>
+      </w:r>
+      <w:r>
+        <w:rPr>
+          <w:noProof/>
+        </w:rPr>
+        <w:fldChar w:fldCharType="end"/>
+      </w:r>
+      <w:r>
+        <w:rPr>
+          <w:noProof/>
+        </w:rPr>
         <w:t xml:space="preserve"> </w:t>
       </w:r>
       <w:r>
@@ -9686,7 +9817,7 @@
         </w:rPr>
         <w:t>Dataset plotted on a map</w:t>
       </w:r>
-      <w:bookmarkEnd w:id="22"/>
+      <w:bookmarkEnd w:id="21"/>
     </w:p>
     <w:p>
       <w:pPr>
@@ -10495,7 +10626,7 @@
                     </pic:cNvPicPr>
                   </pic:nvPicPr>
                   <pic:blipFill>
-                    <a:blip r:embed="rId25">
+                    <a:blip r:embed="rId21">
                       <a:extLst>
                         <a:ext uri="{28A0092B-C50C-407E-A947-70E740481C1C}">
                           <a14:useLocalDpi xmlns:a14="http://schemas.microsoft.com/office/drawing/2010/main" val="0"/>
@@ -10537,22 +10668,35 @@
           <w:szCs w:val="24"/>
         </w:rPr>
       </w:pPr>
-      <w:bookmarkStart w:id="23" w:name="_Toc90757631"/>
+      <w:bookmarkStart w:id="22" w:name="_Toc91339101"/>
       <w:r>
         <w:t xml:space="preserve">Figure </w:t>
       </w:r>
-      <w:fldSimple w:instr=" SEQ Figure \* ARABIC ">
-        <w:r>
-          <w:rPr>
-            <w:noProof/>
-          </w:rPr>
-          <w:t>9</w:t>
-        </w:r>
-      </w:fldSimple>
+      <w:r>
+        <w:fldChar w:fldCharType="begin"/>
+      </w:r>
+      <w:r>
+        <w:instrText xml:space="preserve"> SEQ Figure \* ARABIC </w:instrText>
+      </w:r>
+      <w:r>
+        <w:fldChar w:fldCharType="separate"/>
+      </w:r>
+      <w:r>
+        <w:rPr>
+          <w:noProof/>
+        </w:rPr>
+        <w:t>9</w:t>
+      </w:r>
+      <w:r>
+        <w:rPr>
+          <w:noProof/>
+        </w:rPr>
+        <w:fldChar w:fldCharType="end"/>
+      </w:r>
       <w:r>
         <w:t xml:space="preserve"> Heat Map (Correlation)</w:t>
       </w:r>
-      <w:bookmarkEnd w:id="23"/>
+      <w:bookmarkEnd w:id="22"/>
     </w:p>
     <w:p>
       <w:pPr>
@@ -11327,7 +11471,7 @@
                     </pic:cNvPicPr>
                   </pic:nvPicPr>
                   <pic:blipFill>
-                    <a:blip r:embed="rId26">
+                    <a:blip r:embed="rId22">
                       <a:extLst>
                         <a:ext uri="{28A0092B-C50C-407E-A947-70E740481C1C}">
                           <a14:useLocalDpi xmlns:a14="http://schemas.microsoft.com/office/drawing/2010/main" val="0"/>
@@ -11369,25 +11513,38 @@
           <w:szCs w:val="24"/>
         </w:rPr>
       </w:pPr>
-      <w:bookmarkStart w:id="24" w:name="_Toc90757632"/>
+      <w:bookmarkStart w:id="23" w:name="_Toc91339102"/>
       <w:r>
         <w:t xml:space="preserve">Figure </w:t>
       </w:r>
-      <w:fldSimple w:instr=" SEQ Figure \* ARABIC ">
-        <w:r>
-          <w:rPr>
-            <w:noProof/>
-          </w:rPr>
-          <w:t>10</w:t>
-        </w:r>
-      </w:fldSimple>
+      <w:r>
+        <w:fldChar w:fldCharType="begin"/>
+      </w:r>
+      <w:r>
+        <w:instrText xml:space="preserve"> SEQ Figure \* ARABIC </w:instrText>
+      </w:r>
+      <w:r>
+        <w:fldChar w:fldCharType="separate"/>
+      </w:r>
+      <w:r>
+        <w:rPr>
+          <w:noProof/>
+        </w:rPr>
+        <w:t>10</w:t>
+      </w:r>
+      <w:r>
+        <w:rPr>
+          <w:noProof/>
+        </w:rPr>
+        <w:fldChar w:fldCharType="end"/>
+      </w:r>
       <w:r>
         <w:t xml:space="preserve"> </w:t>
       </w:r>
       <w:r>
         <w:t>A snapshot of the Variable inflation factor of the Features.</w:t>
       </w:r>
-      <w:bookmarkEnd w:id="24"/>
+      <w:bookmarkEnd w:id="23"/>
     </w:p>
     <w:p>
       <w:pPr>
@@ -12130,6 +12287,46 @@
         </w:rPr>
         <w:t xml:space="preserve">neighborhood within a </w:t>
       </w:r>
+      <w:r>
+        <w:rPr>
+          <w:rFonts w:ascii="Times New Roman" w:hAnsi="Times New Roman" w:cs="Times New Roman"/>
+          <w:sz w:val="24"/>
+          <w:szCs w:val="24"/>
+        </w:rPr>
+        <w:t>city</w:t>
+      </w:r>
+      <w:r>
+        <w:rPr>
+          <w:rFonts w:ascii="Times New Roman" w:hAnsi="Times New Roman" w:cs="Times New Roman"/>
+          <w:sz w:val="24"/>
+          <w:szCs w:val="24"/>
+        </w:rPr>
+        <w:t xml:space="preserve">. </w:t>
+      </w:r>
+      <w:r>
+        <w:rPr>
+          <w:rFonts w:ascii="Times New Roman" w:hAnsi="Times New Roman" w:cs="Times New Roman"/>
+          <w:sz w:val="24"/>
+          <w:szCs w:val="24"/>
+        </w:rPr>
+        <w:t>We will be filtering the data to exclude homes that have &gt;</w:t>
+      </w:r>
+      <w:r>
+        <w:rPr>
+          <w:rFonts w:ascii="Times New Roman" w:hAnsi="Times New Roman" w:cs="Times New Roman"/>
+          <w:sz w:val="24"/>
+          <w:szCs w:val="24"/>
+        </w:rPr>
+        <w:t>10-acre</w:t>
+      </w:r>
+      <w:r>
+        <w:rPr>
+          <w:rFonts w:ascii="Times New Roman" w:hAnsi="Times New Roman" w:cs="Times New Roman"/>
+          <w:sz w:val="24"/>
+          <w:szCs w:val="24"/>
+        </w:rPr>
+        <w:t xml:space="preserve"> lot space </w:t>
+      </w:r>
       <w:proofErr w:type="gramStart"/>
       <w:r>
         <w:rPr>
@@ -12137,7 +12334,7 @@
           <w:sz w:val="24"/>
           <w:szCs w:val="24"/>
         </w:rPr>
-        <w:t>City</w:t>
+        <w:t>i.e.</w:t>
       </w:r>
       <w:proofErr w:type="gramEnd"/>
       <w:r>
@@ -12146,33 +12343,7 @@
           <w:sz w:val="24"/>
           <w:szCs w:val="24"/>
         </w:rPr>
-        <w:t xml:space="preserve">. </w:t>
-      </w:r>
-      <w:r>
-        <w:rPr>
-          <w:rFonts w:ascii="Times New Roman" w:hAnsi="Times New Roman" w:cs="Times New Roman"/>
-          <w:sz w:val="24"/>
-          <w:szCs w:val="24"/>
-        </w:rPr>
-        <w:t>We will be filtering the data to exclude homes that have &gt;</w:t>
-      </w:r>
-      <w:proofErr w:type="gramStart"/>
-      <w:r>
-        <w:rPr>
-          <w:rFonts w:ascii="Times New Roman" w:hAnsi="Times New Roman" w:cs="Times New Roman"/>
-          <w:sz w:val="24"/>
-          <w:szCs w:val="24"/>
-        </w:rPr>
-        <w:t>10 acre</w:t>
-      </w:r>
-      <w:proofErr w:type="gramEnd"/>
-      <w:r>
-        <w:rPr>
-          <w:rFonts w:ascii="Times New Roman" w:hAnsi="Times New Roman" w:cs="Times New Roman"/>
-          <w:sz w:val="24"/>
-          <w:szCs w:val="24"/>
-        </w:rPr>
-        <w:t xml:space="preserve"> lot space i.e. </w:t>
+        <w:t xml:space="preserve"> </w:t>
       </w:r>
       <w:proofErr w:type="spellStart"/>
       <w:r>
@@ -12255,7 +12426,7 @@
                     <pic:cNvPicPr/>
                   </pic:nvPicPr>
                   <pic:blipFill>
-                    <a:blip r:embed="rId27"/>
+                    <a:blip r:embed="rId23"/>
                     <a:stretch>
                       <a:fillRect/>
                     </a:stretch>
@@ -12286,18 +12457,31 @@
           <w:szCs w:val="24"/>
         </w:rPr>
       </w:pPr>
-      <w:bookmarkStart w:id="25" w:name="_Toc90757633"/>
+      <w:bookmarkStart w:id="24" w:name="_Toc91339103"/>
       <w:r>
         <w:t xml:space="preserve">Figure </w:t>
       </w:r>
-      <w:fldSimple w:instr=" SEQ Figure \* ARABIC ">
-        <w:r>
-          <w:rPr>
-            <w:noProof/>
-          </w:rPr>
-          <w:t>11</w:t>
-        </w:r>
-      </w:fldSimple>
+      <w:r>
+        <w:fldChar w:fldCharType="begin"/>
+      </w:r>
+      <w:r>
+        <w:instrText xml:space="preserve"> SEQ Figure \* ARABIC </w:instrText>
+      </w:r>
+      <w:r>
+        <w:fldChar w:fldCharType="separate"/>
+      </w:r>
+      <w:r>
+        <w:rPr>
+          <w:noProof/>
+        </w:rPr>
+        <w:t>11</w:t>
+      </w:r>
+      <w:r>
+        <w:rPr>
+          <w:noProof/>
+        </w:rPr>
+        <w:fldChar w:fldCharType="end"/>
+      </w:r>
       <w:r>
         <w:t xml:space="preserve"> </w:t>
       </w:r>
@@ -12323,7 +12507,7 @@
         </w:rPr>
         <w:t>.</w:t>
       </w:r>
-      <w:bookmarkEnd w:id="25"/>
+      <w:bookmarkEnd w:id="24"/>
       <w:proofErr w:type="gramEnd"/>
     </w:p>
     <w:p>
@@ -12473,7 +12657,7 @@
                     <pic:cNvPicPr/>
                   </pic:nvPicPr>
                   <pic:blipFill>
-                    <a:blip r:embed="rId28"/>
+                    <a:blip r:embed="rId24"/>
                     <a:stretch>
                       <a:fillRect/>
                     </a:stretch>
@@ -12520,7 +12704,7 @@
                     <pic:cNvPicPr/>
                   </pic:nvPicPr>
                   <pic:blipFill>
-                    <a:blip r:embed="rId29"/>
+                    <a:blip r:embed="rId25"/>
                     <a:stretch>
                       <a:fillRect/>
                     </a:stretch>
@@ -12552,18 +12736,31 @@
           <w:szCs w:val="30"/>
         </w:rPr>
       </w:pPr>
-      <w:bookmarkStart w:id="26" w:name="_Toc90757634"/>
+      <w:bookmarkStart w:id="25" w:name="_Toc91339104"/>
       <w:r>
         <w:t xml:space="preserve">Figure </w:t>
       </w:r>
-      <w:fldSimple w:instr=" SEQ Figure \* ARABIC ">
-        <w:r>
-          <w:rPr>
-            <w:noProof/>
-          </w:rPr>
-          <w:t>12</w:t>
-        </w:r>
-      </w:fldSimple>
+      <w:r>
+        <w:fldChar w:fldCharType="begin"/>
+      </w:r>
+      <w:r>
+        <w:instrText xml:space="preserve"> SEQ Figure \* ARABIC </w:instrText>
+      </w:r>
+      <w:r>
+        <w:fldChar w:fldCharType="separate"/>
+      </w:r>
+      <w:r>
+        <w:rPr>
+          <w:noProof/>
+        </w:rPr>
+        <w:t>12</w:t>
+      </w:r>
+      <w:r>
+        <w:rPr>
+          <w:noProof/>
+        </w:rPr>
+        <w:fldChar w:fldCharType="end"/>
+      </w:r>
       <w:r>
         <w:t xml:space="preserve"> </w:t>
       </w:r>
@@ -12578,7 +12775,7 @@
       <w:r>
         <w:t xml:space="preserve"> vs. frequency before &amp; after the anomaly handling</w:t>
       </w:r>
-      <w:bookmarkEnd w:id="26"/>
+      <w:bookmarkEnd w:id="25"/>
     </w:p>
     <w:p>
       <w:pPr>
@@ -12799,7 +12996,7 @@
           <w:rFonts w:ascii="Times New Roman" w:hAnsi="Times New Roman" w:cs="Times New Roman"/>
         </w:rPr>
       </w:pPr>
-      <w:bookmarkStart w:id="27" w:name="_Toc90757604"/>
+      <w:bookmarkStart w:id="26" w:name="_Toc91339086"/>
       <w:r>
         <w:rPr>
           <w:rFonts w:ascii="Times New Roman" w:hAnsi="Times New Roman" w:cs="Times New Roman"/>
@@ -12813,62 +13010,62 @@
         </w:rPr>
         <w:t>: Model Selection and Building</w:t>
       </w:r>
+      <w:bookmarkEnd w:id="26"/>
+      <w:r>
+        <w:rPr>
+          <w:rFonts w:ascii="Times New Roman" w:hAnsi="Times New Roman" w:cs="Times New Roman"/>
+        </w:rPr>
+        <w:t xml:space="preserve"> </w:t>
+      </w:r>
+    </w:p>
+    <w:p>
+      <w:pPr>
+        <w:jc w:val="both"/>
+        <w:rPr>
+          <w:lang w:val="en-IN"/>
+        </w:rPr>
+      </w:pPr>
+    </w:p>
+    <w:p>
+      <w:pPr>
+        <w:pStyle w:val="Heading2"/>
+        <w:jc w:val="both"/>
+        <w:rPr>
+          <w:rFonts w:ascii="Times New Roman" w:hAnsi="Times New Roman" w:cs="Times New Roman"/>
+          <w:sz w:val="24"/>
+          <w:szCs w:val="24"/>
+          <w:shd w:val="clear" w:color="auto" w:fill="FFFFFF"/>
+        </w:rPr>
+      </w:pPr>
+      <w:bookmarkStart w:id="27" w:name="_Toc91339087"/>
+      <w:r>
+        <w:rPr>
+          <w:rFonts w:ascii="Times New Roman" w:hAnsi="Times New Roman" w:cs="Times New Roman"/>
+          <w:sz w:val="24"/>
+          <w:szCs w:val="24"/>
+          <w:shd w:val="clear" w:color="auto" w:fill="FFFFFF"/>
+        </w:rPr>
+        <w:t>4</w:t>
+      </w:r>
+      <w:r>
+        <w:rPr>
+          <w:rFonts w:ascii="Times New Roman" w:hAnsi="Times New Roman" w:cs="Times New Roman"/>
+          <w:sz w:val="24"/>
+          <w:szCs w:val="24"/>
+          <w:shd w:val="clear" w:color="auto" w:fill="FFFFFF"/>
+        </w:rPr>
+        <w:t>.1 Selection of</w:t>
+      </w:r>
+      <w:r>
+        <w:rPr>
+          <w:rFonts w:ascii="Times New Roman" w:hAnsi="Times New Roman" w:cs="Times New Roman"/>
+          <w:sz w:val="24"/>
+          <w:szCs w:val="24"/>
+          <w:shd w:val="clear" w:color="auto" w:fill="FFFFFF"/>
+        </w:rPr>
+        <w:t xml:space="preserve"> Model</w:t>
+      </w:r>
       <w:bookmarkEnd w:id="27"/>
-      <w:r>
-        <w:rPr>
-          <w:rFonts w:ascii="Times New Roman" w:hAnsi="Times New Roman" w:cs="Times New Roman"/>
-        </w:rPr>
-        <w:t xml:space="preserve"> </w:t>
-      </w:r>
-    </w:p>
-    <w:p>
-      <w:pPr>
-        <w:jc w:val="both"/>
-        <w:rPr>
-          <w:lang w:val="en-IN"/>
-        </w:rPr>
-      </w:pPr>
-    </w:p>
-    <w:p>
-      <w:pPr>
-        <w:pStyle w:val="Heading2"/>
-        <w:jc w:val="both"/>
-        <w:rPr>
-          <w:rFonts w:ascii="Times New Roman" w:hAnsi="Times New Roman" w:cs="Times New Roman"/>
-          <w:sz w:val="24"/>
-          <w:szCs w:val="24"/>
-          <w:shd w:val="clear" w:color="auto" w:fill="FFFFFF"/>
-        </w:rPr>
-      </w:pPr>
-      <w:bookmarkStart w:id="28" w:name="_Toc90757605"/>
-      <w:r>
-        <w:rPr>
-          <w:rFonts w:ascii="Times New Roman" w:hAnsi="Times New Roman" w:cs="Times New Roman"/>
-          <w:sz w:val="24"/>
-          <w:szCs w:val="24"/>
-          <w:shd w:val="clear" w:color="auto" w:fill="FFFFFF"/>
-        </w:rPr>
-        <w:t>4</w:t>
-      </w:r>
-      <w:r>
-        <w:rPr>
-          <w:rFonts w:ascii="Times New Roman" w:hAnsi="Times New Roman" w:cs="Times New Roman"/>
-          <w:sz w:val="24"/>
-          <w:szCs w:val="24"/>
-          <w:shd w:val="clear" w:color="auto" w:fill="FFFFFF"/>
-        </w:rPr>
-        <w:t>.1 Selection of</w:t>
-      </w:r>
-      <w:r>
-        <w:rPr>
-          <w:rFonts w:ascii="Times New Roman" w:hAnsi="Times New Roman" w:cs="Times New Roman"/>
-          <w:sz w:val="24"/>
-          <w:szCs w:val="24"/>
-          <w:shd w:val="clear" w:color="auto" w:fill="FFFFFF"/>
-        </w:rPr>
-        <w:t xml:space="preserve"> Model</w:t>
-      </w:r>
-      <w:bookmarkEnd w:id="28"/>
     </w:p>
     <w:p>
       <w:pPr>
@@ -13035,7 +13232,7 @@
           <w:shd w:val="clear" w:color="auto" w:fill="FFFFFF"/>
         </w:rPr>
       </w:pPr>
-      <w:bookmarkStart w:id="29" w:name="_Toc90757606"/>
+      <w:bookmarkStart w:id="28" w:name="_Toc91339088"/>
       <w:r>
         <w:rPr>
           <w:rFonts w:ascii="Times New Roman" w:hAnsi="Times New Roman" w:cs="Times New Roman"/>
@@ -13063,40 +13260,40 @@
         </w:rPr>
         <w:t>e</w:t>
       </w:r>
+      <w:bookmarkEnd w:id="28"/>
+    </w:p>
+    <w:p/>
+    <w:p>
+      <w:pPr>
+        <w:pStyle w:val="Heading2"/>
+        <w:jc w:val="both"/>
+        <w:rPr>
+          <w:rFonts w:ascii="Times New Roman" w:hAnsi="Times New Roman" w:cs="Times New Roman"/>
+          <w:sz w:val="24"/>
+          <w:szCs w:val="24"/>
+          <w:shd w:val="clear" w:color="auto" w:fill="FFFFFF"/>
+        </w:rPr>
+      </w:pPr>
+      <w:bookmarkStart w:id="29" w:name="_Toc91339089"/>
+      <w:r>
+        <w:rPr>
+          <w:rFonts w:ascii="Times New Roman" w:hAnsi="Times New Roman" w:cs="Times New Roman"/>
+          <w:sz w:val="24"/>
+          <w:szCs w:val="24"/>
+          <w:shd w:val="clear" w:color="auto" w:fill="FFFFFF"/>
+        </w:rPr>
+        <w:t>4</w:t>
+      </w:r>
+      <w:r>
+        <w:rPr>
+          <w:rFonts w:ascii="Times New Roman" w:hAnsi="Times New Roman" w:cs="Times New Roman"/>
+          <w:sz w:val="24"/>
+          <w:szCs w:val="24"/>
+          <w:shd w:val="clear" w:color="auto" w:fill="FFFFFF"/>
+        </w:rPr>
+        <w:t>.2.1 Data Segregation</w:t>
+      </w:r>
       <w:bookmarkEnd w:id="29"/>
-    </w:p>
-    <w:p/>
-    <w:p>
-      <w:pPr>
-        <w:pStyle w:val="Heading2"/>
-        <w:jc w:val="both"/>
-        <w:rPr>
-          <w:rFonts w:ascii="Times New Roman" w:hAnsi="Times New Roman" w:cs="Times New Roman"/>
-          <w:sz w:val="24"/>
-          <w:szCs w:val="24"/>
-          <w:shd w:val="clear" w:color="auto" w:fill="FFFFFF"/>
-        </w:rPr>
-      </w:pPr>
-      <w:bookmarkStart w:id="30" w:name="_Toc90757607"/>
-      <w:r>
-        <w:rPr>
-          <w:rFonts w:ascii="Times New Roman" w:hAnsi="Times New Roman" w:cs="Times New Roman"/>
-          <w:sz w:val="24"/>
-          <w:szCs w:val="24"/>
-          <w:shd w:val="clear" w:color="auto" w:fill="FFFFFF"/>
-        </w:rPr>
-        <w:t>4</w:t>
-      </w:r>
-      <w:r>
-        <w:rPr>
-          <w:rFonts w:ascii="Times New Roman" w:hAnsi="Times New Roman" w:cs="Times New Roman"/>
-          <w:sz w:val="24"/>
-          <w:szCs w:val="24"/>
-          <w:shd w:val="clear" w:color="auto" w:fill="FFFFFF"/>
-        </w:rPr>
-        <w:t>.2.1 Data Segregation</w:t>
-      </w:r>
-      <w:bookmarkEnd w:id="30"/>
     </w:p>
     <w:p>
       <w:pPr>
@@ -13346,7 +13543,7 @@
           <w:shd w:val="clear" w:color="auto" w:fill="FFFFFF"/>
         </w:rPr>
       </w:pPr>
-      <w:bookmarkStart w:id="31" w:name="_Toc90757608"/>
+      <w:bookmarkStart w:id="30" w:name="_Toc91339090"/>
       <w:r>
         <w:rPr>
           <w:rFonts w:ascii="Times New Roman" w:hAnsi="Times New Roman" w:cs="Times New Roman"/>
@@ -13375,7 +13572,7 @@
         </w:rPr>
         <w:t xml:space="preserve"> Feature Scaling</w:t>
       </w:r>
-      <w:bookmarkEnd w:id="31"/>
+      <w:bookmarkEnd w:id="30"/>
     </w:p>
     <w:p>
       <w:pPr>
@@ -13590,7 +13787,7 @@
           <w:shd w:val="clear" w:color="auto" w:fill="FFFFFF"/>
         </w:rPr>
       </w:pPr>
-      <w:bookmarkStart w:id="32" w:name="_Toc90757609"/>
+      <w:bookmarkStart w:id="31" w:name="_Toc91339091"/>
       <w:r>
         <w:rPr>
           <w:rFonts w:ascii="Times New Roman" w:hAnsi="Times New Roman" w:cs="Times New Roman"/>
@@ -13606,7 +13803,7 @@
         </w:rPr>
         <w:t>.2.3 Model Training and Testing</w:t>
       </w:r>
-      <w:bookmarkEnd w:id="32"/>
+      <w:bookmarkEnd w:id="31"/>
     </w:p>
     <w:p>
       <w:pPr>
@@ -13866,7 +14063,7 @@
           <w:shd w:val="clear" w:color="auto" w:fill="FFFFFF"/>
         </w:rPr>
       </w:pPr>
-      <w:bookmarkStart w:id="33" w:name="_Toc90757610"/>
+      <w:bookmarkStart w:id="32" w:name="_Toc91339092"/>
       <w:r>
         <w:rPr>
           <w:rFonts w:ascii="Times New Roman" w:hAnsi="Times New Roman" w:cs="Times New Roman"/>
@@ -13888,20 +14085,9 @@
         </w:rPr>
         <w:t>Baseline</w:t>
       </w:r>
-      <w:bookmarkEnd w:id="33"/>
-    </w:p>
-    <w:p>
-      <w:pPr>
-        <w:jc w:val="both"/>
-        <w:rPr>
-          <w:rFonts w:ascii="Times New Roman" w:hAnsi="Times New Roman" w:cs="Times New Roman"/>
-          <w:color w:val="242424"/>
-          <w:sz w:val="24"/>
-          <w:szCs w:val="24"/>
-          <w:shd w:val="clear" w:color="auto" w:fill="FFFFFF"/>
-        </w:rPr>
-      </w:pPr>
-    </w:p>
+      <w:bookmarkEnd w:id="32"/>
+    </w:p>
+    <w:p/>
     <w:p>
       <w:pPr>
         <w:jc w:val="both"/>
@@ -14463,7 +14649,6 @@
         <w:lastRenderedPageBreak/>
         <w:t xml:space="preserve">The models were tried with and without scaling and the Max R Squared score, </w:t>
       </w:r>
-      <w:proofErr w:type="gramStart"/>
       <w:r>
         <w:rPr>
           <w:rFonts w:ascii="Times New Roman" w:hAnsi="Times New Roman" w:cs="Times New Roman"/>
@@ -14472,9 +14657,8 @@
           <w:szCs w:val="24"/>
           <w:shd w:val="clear" w:color="auto" w:fill="FFFFFF"/>
         </w:rPr>
-        <w:t>Best</w:t>
-      </w:r>
-      <w:proofErr w:type="gramEnd"/>
+        <w:t>best</w:t>
+      </w:r>
       <w:r>
         <w:rPr>
           <w:rFonts w:ascii="Times New Roman" w:hAnsi="Times New Roman" w:cs="Times New Roman"/>
@@ -14530,6 +14714,18 @@
         </w:rPr>
         <w:t>.</w:t>
       </w:r>
+    </w:p>
+    <w:p>
+      <w:pPr>
+        <w:jc w:val="both"/>
+        <w:rPr>
+          <w:rFonts w:ascii="Times New Roman" w:hAnsi="Times New Roman" w:cs="Times New Roman"/>
+          <w:color w:val="242424"/>
+          <w:sz w:val="24"/>
+          <w:szCs w:val="24"/>
+          <w:shd w:val="clear" w:color="auto" w:fill="FFFFFF"/>
+        </w:rPr>
+      </w:pPr>
     </w:p>
     <w:tbl>
       <w:tblPr>
@@ -18009,7 +18205,7 @@
                           </pic:cNvPicPr>
                         </pic:nvPicPr>
                         <pic:blipFill>
-                          <a:blip r:embed="rId30"/>
+                          <a:blip r:embed="rId26"/>
                           <a:stretch>
                             <a:fillRect/>
                           </a:stretch>
@@ -18032,7 +18228,7 @@
                           </pic:cNvPicPr>
                         </pic:nvPicPr>
                         <pic:blipFill>
-                          <a:blip r:embed="rId31"/>
+                          <a:blip r:embed="rId27"/>
                           <a:stretch>
                             <a:fillRect/>
                           </a:stretch>
@@ -18932,45 +19128,6 @@
     </w:sectPr>
   </w:body>
 </w:document>
-</file>
-
-<file path=word/comments.xml><?xml version="1.0" encoding="utf-8"?>
-<w:comments xmlns:wpc="http://schemas.microsoft.com/office/word/2010/wordprocessingCanvas" xmlns:cx="http://schemas.microsoft.com/office/drawing/2014/chartex" xmlns:cx1="http://schemas.microsoft.com/office/drawing/2015/9/8/chartex" xmlns:cx2="http://schemas.microsoft.com/office/drawing/2015/10/21/chartex" xmlns:cx3="http://schemas.microsoft.com/office/drawing/2016/5/9/chartex" xmlns:cx4="http://schemas.microsoft.com/office/drawing/2016/5/10/chartex" xmlns:cx5="http://schemas.microsoft.com/office/drawing/2016/5/11/chartex" xmlns:cx6="http://schemas.microsoft.com/office/drawing/2016/5/12/chartex" xmlns:cx7="http://schemas.microsoft.com/office/drawing/2016/5/13/chartex" xmlns:cx8="http://schemas.microsoft.com/office/drawing/2016/5/14/chartex" xmlns:mc="http://schemas.openxmlformats.org/markup-compatibility/2006" xmlns:aink="http://schemas.microsoft.com/office/drawing/2016/ink" xmlns:am3d="http://schemas.microsoft.com/office/drawing/2017/model3d" xmlns:o="urn:schemas-microsoft-com:office:office" xmlns:r="http://schemas.openxmlformats.org/officeDocument/2006/relationships" xmlns:m="http://schemas.openxmlformats.org/officeDocument/2006/math" xmlns:v="urn:schemas-microsoft-com:vml" xmlns:wp14="http://schemas.microsoft.com/office/word/2010/wordprocessingDrawing" xmlns:wp="http://schemas.openxmlformats.org/drawingml/2006/wordprocessingDrawing" xmlns:w10="urn:schemas-microsoft-com:office:word" xmlns:w="http://schemas.openxmlformats.org/wordprocessingml/2006/main" xmlns:w14="http://schemas.microsoft.com/office/word/2010/wordml" xmlns:w15="http://schemas.microsoft.com/office/word/2012/wordml" xmlns:w16cex="http://schemas.microsoft.com/office/word/2018/wordml/cex" xmlns:w16cid="http://schemas.microsoft.com/office/word/2016/wordml/cid" xmlns:w16="http://schemas.microsoft.com/office/word/2018/wordml" xmlns:w16sdtdh="http://schemas.microsoft.com/office/word/2020/wordml/sdtdatahash" xmlns:w16se="http://schemas.microsoft.com/office/word/2015/wordml/symex" xmlns:wpg="http://schemas.microsoft.com/office/word/2010/wordprocessingGroup" xmlns:wpi="http://schemas.microsoft.com/office/word/2010/wordprocessingInk" xmlns:wne="http://schemas.microsoft.com/office/word/2006/wordml" xmlns:wps="http://schemas.microsoft.com/office/word/2010/wordprocessingShape" mc:Ignorable="w14 w15 w16se w16cid w16 w16cex w16sdtdh wp14">
-  <w:comment w:id="8" w:author="Indra Chatterjee" w:date="2021-12-18T19:20:00Z" w:initials="IC">
-    <w:p>
-      <w:pPr>
-        <w:pStyle w:val="CommentText"/>
-      </w:pPr>
-      <w:r>
-        <w:rPr>
-          <w:rStyle w:val="CommentReference"/>
-        </w:rPr>
-        <w:annotationRef/>
-      </w:r>
-      <w:r>
-        <w:t>Check with Rashika for the new dates</w:t>
-      </w:r>
-    </w:p>
-  </w:comment>
-</w:comments>
-</file>
-
-<file path=word/commentsExtended.xml><?xml version="1.0" encoding="utf-8"?>
-<w15:commentsEx xmlns:wpc="http://schemas.microsoft.com/office/word/2010/wordprocessingCanvas" xmlns:cx="http://schemas.microsoft.com/office/drawing/2014/chartex" xmlns:cx1="http://schemas.microsoft.com/office/drawing/2015/9/8/chartex" xmlns:cx2="http://schemas.microsoft.com/office/drawing/2015/10/21/chartex" xmlns:cx3="http://schemas.microsoft.com/office/drawing/2016/5/9/chartex" xmlns:cx4="http://schemas.microsoft.com/office/drawing/2016/5/10/chartex" xmlns:cx5="http://schemas.microsoft.com/office/drawing/2016/5/11/chartex" xmlns:cx6="http://schemas.microsoft.com/office/drawing/2016/5/12/chartex" xmlns:cx7="http://schemas.microsoft.com/office/drawing/2016/5/13/chartex" xmlns:cx8="http://schemas.microsoft.com/office/drawing/2016/5/14/chartex" xmlns:mc="http://schemas.openxmlformats.org/markup-compatibility/2006" xmlns:aink="http://schemas.microsoft.com/office/drawing/2016/ink" xmlns:am3d="http://schemas.microsoft.com/office/drawing/2017/model3d" xmlns:o="urn:schemas-microsoft-com:office:office" xmlns:r="http://schemas.openxmlformats.org/officeDocument/2006/relationships" xmlns:m="http://schemas.openxmlformats.org/officeDocument/2006/math" xmlns:v="urn:schemas-microsoft-com:vml" xmlns:wp14="http://schemas.microsoft.com/office/word/2010/wordprocessingDrawing" xmlns:wp="http://schemas.openxmlformats.org/drawingml/2006/wordprocessingDrawing" xmlns:w10="urn:schemas-microsoft-com:office:word" xmlns:w="http://schemas.openxmlformats.org/wordprocessingml/2006/main" xmlns:w14="http://schemas.microsoft.com/office/word/2010/wordml" xmlns:w15="http://schemas.microsoft.com/office/word/2012/wordml" xmlns:w16cex="http://schemas.microsoft.com/office/word/2018/wordml/cex" xmlns:w16cid="http://schemas.microsoft.com/office/word/2016/wordml/cid" xmlns:w16="http://schemas.microsoft.com/office/word/2018/wordml" xmlns:w16sdtdh="http://schemas.microsoft.com/office/word/2020/wordml/sdtdatahash" xmlns:w16se="http://schemas.microsoft.com/office/word/2015/wordml/symex" xmlns:wpg="http://schemas.microsoft.com/office/word/2010/wordprocessingGroup" xmlns:wpi="http://schemas.microsoft.com/office/word/2010/wordprocessingInk" xmlns:wne="http://schemas.microsoft.com/office/word/2006/wordml" xmlns:wps="http://schemas.microsoft.com/office/word/2010/wordprocessingShape" mc:Ignorable="w14 w15 w16se w16cid w16 w16cex w16sdtdh wp14">
-  <w15:commentEx w15:paraId="139DE277" w15:done="0"/>
-</w15:commentsEx>
-</file>
-
-<file path=word/commentsExtensible.xml><?xml version="1.0" encoding="utf-8"?>
-<w16cex:commentsExtensible xmlns:wpc="http://schemas.microsoft.com/office/word/2010/wordprocessingCanvas" xmlns:cx="http://schemas.microsoft.com/office/drawing/2014/chartex" xmlns:cx1="http://schemas.microsoft.com/office/drawing/2015/9/8/chartex" xmlns:cx2="http://schemas.microsoft.com/office/drawing/2015/10/21/chartex" xmlns:cx3="http://schemas.microsoft.com/office/drawing/2016/5/9/chartex" xmlns:cx4="http://schemas.microsoft.com/office/drawing/2016/5/10/chartex" xmlns:cx5="http://schemas.microsoft.com/office/drawing/2016/5/11/chartex" xmlns:cx6="http://schemas.microsoft.com/office/drawing/2016/5/12/chartex" xmlns:cx7="http://schemas.microsoft.com/office/drawing/2016/5/13/chartex" xmlns:cx8="http://schemas.microsoft.com/office/drawing/2016/5/14/chartex" xmlns:mc="http://schemas.openxmlformats.org/markup-compatibility/2006" xmlns:aink="http://schemas.microsoft.com/office/drawing/2016/ink" xmlns:am3d="http://schemas.microsoft.com/office/drawing/2017/model3d" xmlns:o="urn:schemas-microsoft-com:office:office" xmlns:r="http://schemas.openxmlformats.org/officeDocument/2006/relationships" xmlns:m="http://schemas.openxmlformats.org/officeDocument/2006/math" xmlns:v="urn:schemas-microsoft-com:vml" xmlns:wp14="http://schemas.microsoft.com/office/word/2010/wordprocessingDrawing" xmlns:wp="http://schemas.openxmlformats.org/drawingml/2006/wordprocessingDrawing" xmlns:w10="urn:schemas-microsoft-com:office:word" xmlns:w="http://schemas.openxmlformats.org/wordprocessingml/2006/main" xmlns:w14="http://schemas.microsoft.com/office/word/2010/wordml" xmlns:w15="http://schemas.microsoft.com/office/word/2012/wordml" xmlns:w16cex="http://schemas.microsoft.com/office/word/2018/wordml/cex" xmlns:w16cid="http://schemas.microsoft.com/office/word/2016/wordml/cid" xmlns:w16="http://schemas.microsoft.com/office/word/2018/wordml" xmlns:w16sdtdh="http://schemas.microsoft.com/office/word/2020/wordml/sdtdatahash" xmlns:w16se="http://schemas.microsoft.com/office/word/2015/wordml/symex" xmlns:wpg="http://schemas.microsoft.com/office/word/2010/wordprocessingGroup" xmlns:wpi="http://schemas.microsoft.com/office/word/2010/wordprocessingInk" xmlns:wne="http://schemas.microsoft.com/office/word/2006/wordml" xmlns:wps="http://schemas.microsoft.com/office/word/2010/wordprocessingShape" mc:Ignorable="w14 w15 w16se w16cid w16 w16cex w16sdtdh wp14">
-  <w16cex:commentExtensible w16cex:durableId="2568B2FB" w16cex:dateUtc="2021-12-18T13:50:00Z"/>
-</w16cex:commentsExtensible>
-</file>
-
-<file path=word/commentsIds.xml><?xml version="1.0" encoding="utf-8"?>
-<w16cid:commentsIds xmlns:wpc="http://schemas.microsoft.com/office/word/2010/wordprocessingCanvas" xmlns:cx="http://schemas.microsoft.com/office/drawing/2014/chartex" xmlns:cx1="http://schemas.microsoft.com/office/drawing/2015/9/8/chartex" xmlns:cx2="http://schemas.microsoft.com/office/drawing/2015/10/21/chartex" xmlns:cx3="http://schemas.microsoft.com/office/drawing/2016/5/9/chartex" xmlns:cx4="http://schemas.microsoft.com/office/drawing/2016/5/10/chartex" xmlns:cx5="http://schemas.microsoft.com/office/drawing/2016/5/11/chartex" xmlns:cx6="http://schemas.microsoft.com/office/drawing/2016/5/12/chartex" xmlns:cx7="http://schemas.microsoft.com/office/drawing/2016/5/13/chartex" xmlns:cx8="http://schemas.microsoft.com/office/drawing/2016/5/14/chartex" xmlns:mc="http://schemas.openxmlformats.org/markup-compatibility/2006" xmlns:aink="http://schemas.microsoft.com/office/drawing/2016/ink" xmlns:am3d="http://schemas.microsoft.com/office/drawing/2017/model3d" xmlns:o="urn:schemas-microsoft-com:office:office" xmlns:r="http://schemas.openxmlformats.org/officeDocument/2006/relationships" xmlns:m="http://schemas.openxmlformats.org/officeDocument/2006/math" xmlns:v="urn:schemas-microsoft-com:vml" xmlns:wp14="http://schemas.microsoft.com/office/word/2010/wordprocessingDrawing" xmlns:wp="http://schemas.openxmlformats.org/drawingml/2006/wordprocessingDrawing" xmlns:w10="urn:schemas-microsoft-com:office:word" xmlns:w="http://schemas.openxmlformats.org/wordprocessingml/2006/main" xmlns:w14="http://schemas.microsoft.com/office/word/2010/wordml" xmlns:w15="http://schemas.microsoft.com/office/word/2012/wordml" xmlns:w16cex="http://schemas.microsoft.com/office/word/2018/wordml/cex" xmlns:w16cid="http://schemas.microsoft.com/office/word/2016/wordml/cid" xmlns:w16="http://schemas.microsoft.com/office/word/2018/wordml" xmlns:w16sdtdh="http://schemas.microsoft.com/office/word/2020/wordml/sdtdatahash" xmlns:w16se="http://schemas.microsoft.com/office/word/2015/wordml/symex" xmlns:wpg="http://schemas.microsoft.com/office/word/2010/wordprocessingGroup" xmlns:wpi="http://schemas.microsoft.com/office/word/2010/wordprocessingInk" xmlns:wne="http://schemas.microsoft.com/office/word/2006/wordml" xmlns:wps="http://schemas.microsoft.com/office/word/2010/wordprocessingShape" mc:Ignorable="w14 w15 w16se w16cid w16 w16cex w16sdtdh wp14">
-  <w16cid:commentId w16cid:paraId="139DE277" w16cid:durableId="2568B2FB"/>
-</w16cid:commentsIds>
 </file>
 
 <file path=word/endnotes.xml><?xml version="1.0" encoding="utf-8"?>
@@ -21450,14 +21607,6 @@
     <w:abstractNumId w:val="4"/>
   </w:num>
 </w:numbering>
-</file>
-
-<file path=word/people.xml><?xml version="1.0" encoding="utf-8"?>
-<w15:people xmlns:wpc="http://schemas.microsoft.com/office/word/2010/wordprocessingCanvas" xmlns:cx="http://schemas.microsoft.com/office/drawing/2014/chartex" xmlns:cx1="http://schemas.microsoft.com/office/drawing/2015/9/8/chartex" xmlns:cx2="http://schemas.microsoft.com/office/drawing/2015/10/21/chartex" xmlns:cx3="http://schemas.microsoft.com/office/drawing/2016/5/9/chartex" xmlns:cx4="http://schemas.microsoft.com/office/drawing/2016/5/10/chartex" xmlns:cx5="http://schemas.microsoft.com/office/drawing/2016/5/11/chartex" xmlns:cx6="http://schemas.microsoft.com/office/drawing/2016/5/12/chartex" xmlns:cx7="http://schemas.microsoft.com/office/drawing/2016/5/13/chartex" xmlns:cx8="http://schemas.microsoft.com/office/drawing/2016/5/14/chartex" xmlns:mc="http://schemas.openxmlformats.org/markup-compatibility/2006" xmlns:aink="http://schemas.microsoft.com/office/drawing/2016/ink" xmlns:am3d="http://schemas.microsoft.com/office/drawing/2017/model3d" xmlns:o="urn:schemas-microsoft-com:office:office" xmlns:r="http://schemas.openxmlformats.org/officeDocument/2006/relationships" xmlns:m="http://schemas.openxmlformats.org/officeDocument/2006/math" xmlns:v="urn:schemas-microsoft-com:vml" xmlns:wp14="http://schemas.microsoft.com/office/word/2010/wordprocessingDrawing" xmlns:wp="http://schemas.openxmlformats.org/drawingml/2006/wordprocessingDrawing" xmlns:w10="urn:schemas-microsoft-com:office:word" xmlns:w="http://schemas.openxmlformats.org/wordprocessingml/2006/main" xmlns:w14="http://schemas.microsoft.com/office/word/2010/wordml" xmlns:w15="http://schemas.microsoft.com/office/word/2012/wordml" xmlns:w16cex="http://schemas.microsoft.com/office/word/2018/wordml/cex" xmlns:w16cid="http://schemas.microsoft.com/office/word/2016/wordml/cid" xmlns:w16="http://schemas.microsoft.com/office/word/2018/wordml" xmlns:w16sdtdh="http://schemas.microsoft.com/office/word/2020/wordml/sdtdatahash" xmlns:w16se="http://schemas.microsoft.com/office/word/2015/wordml/symex" xmlns:wpg="http://schemas.microsoft.com/office/word/2010/wordprocessingGroup" xmlns:wpi="http://schemas.microsoft.com/office/word/2010/wordprocessingInk" xmlns:wne="http://schemas.microsoft.com/office/word/2006/wordml" xmlns:wps="http://schemas.microsoft.com/office/word/2010/wordprocessingShape" mc:Ignorable="w14 w15 w16se w16cid w16 w16cex w16sdtdh wp14">
-  <w15:person w15:author="Indra Chatterjee">
-    <w15:presenceInfo w15:providerId="Windows Live" w15:userId="b1e9c8f1c88ff6c8"/>
-  </w15:person>
-</w15:people>
 </file>
 
 <file path=word/styles.xml><?xml version="1.0" encoding="utf-8"?>
@@ -22596,6 +22745,8 @@
   <w:rsids>
     <w:rsidRoot w:val="00B06474"/>
     <w:rsid w:val="00011A0E"/>
+    <w:rsid w:val="002D069B"/>
+    <w:rsid w:val="004359FA"/>
     <w:rsid w:val="00487150"/>
     <w:rsid w:val="006D0D93"/>
     <w:rsid w:val="00711AE7"/>

</xml_diff>